<commit_message>
Fixed the "SEPPassword" part of the connection string to "SEP password" to match the code.
</commit_message>
<xml_diff>
--- a/NETProvider/Provider/docs/ADO Driver documentation.docx
+++ b/NETProvider/Provider/docs/ADO Driver documentation.docx
@@ -638,7 +638,6 @@
         <w:t xml:space="preserve"> = </w:t>
       </w:r>
       <w:proofErr w:type="spellStart"/>
-      <w:proofErr w:type="gramStart"/>
       <w:r>
         <w:rPr>
           <w:rFonts w:ascii="Consolas" w:hAnsi="Consolas" w:cs="Consolas"/>
@@ -659,7 +658,6 @@
         <w:t>(</w:t>
       </w:r>
       <w:proofErr w:type="spellStart"/>
-      <w:proofErr w:type="gramEnd"/>
       <w:r>
         <w:rPr>
           <w:rFonts w:ascii="Consolas" w:hAnsi="Consolas" w:cs="Consolas"/>
@@ -1332,7 +1330,6 @@
         <w:t xml:space="preserve"> this command is to use.  If using an implicit transaction the Getter returns NULL.  Setting is disallowed if there is an active </w:t>
       </w:r>
       <w:proofErr w:type="spellStart"/>
-      <w:proofErr w:type="gramStart"/>
       <w:r>
         <w:rPr>
           <w:sz w:val="24"/>
@@ -1346,7 +1343,6 @@
         </w:rPr>
         <w:t xml:space="preserve"> .</w:t>
       </w:r>
-      <w:proofErr w:type="gramEnd"/>
     </w:p>
     <w:p>
       <w:pPr>
@@ -1457,21 +1453,7 @@
         <w:rPr>
           <w:sz w:val="24"/>
         </w:rPr>
-        <w:t xml:space="preserve"> type.  No </w:t>
-      </w:r>
-      <w:proofErr w:type="gramStart"/>
-      <w:r>
-        <w:rPr>
-          <w:sz w:val="24"/>
-        </w:rPr>
-        <w:t>parameters uses</w:t>
-      </w:r>
-      <w:proofErr w:type="gramEnd"/>
-      <w:r>
-        <w:rPr>
-          <w:sz w:val="24"/>
-        </w:rPr>
-        <w:t xml:space="preserve"> the Default.  This executes the command and returns a new </w:t>
+        <w:t xml:space="preserve"> type.  No parameters uses the Default.  This executes the command and returns a new </w:t>
       </w:r>
       <w:proofErr w:type="spellStart"/>
       <w:r>
@@ -1503,7 +1485,6 @@
         </w:rPr>
       </w:pPr>
       <w:proofErr w:type="spellStart"/>
-      <w:proofErr w:type="gramStart"/>
       <w:r>
         <w:rPr>
           <w:sz w:val="24"/>
@@ -1535,14 +1516,7 @@
         <w:rPr>
           <w:sz w:val="24"/>
         </w:rPr>
-        <w:t xml:space="preserve"> descendant.</w:t>
-      </w:r>
-      <w:proofErr w:type="gramEnd"/>
-      <w:r>
-        <w:rPr>
-          <w:sz w:val="24"/>
-        </w:rPr>
-        <w:t xml:space="preserve"> This </w:t>
+        <w:t xml:space="preserve"> descendant. This </w:t>
       </w:r>
       <w:r>
         <w:rPr>
@@ -1851,7 +1825,6 @@
         </w:rPr>
       </w:pPr>
       <w:proofErr w:type="spellStart"/>
-      <w:proofErr w:type="gramStart"/>
       <w:r>
         <w:rPr>
           <w:sz w:val="24"/>
@@ -1883,32 +1856,15 @@
         <w:rPr>
           <w:sz w:val="24"/>
         </w:rPr>
-        <w:t xml:space="preserve"> descendant.</w:t>
-      </w:r>
-      <w:proofErr w:type="gramEnd"/>
-      <w:r>
-        <w:rPr>
-          <w:sz w:val="24"/>
-        </w:rPr>
-        <w:t xml:space="preserve"> </w:t>
-      </w:r>
-      <w:proofErr w:type="gramStart"/>
+        <w:t xml:space="preserve"> descendant. </w:t>
+      </w:r>
       <w:r>
         <w:rPr>
           <w:rFonts w:ascii="Segoe UI" w:hAnsi="Segoe UI" w:cs="Segoe UI"/>
           <w:color w:val="171717"/>
           <w:shd w:val="clear" w:color="auto" w:fill="FFFFFF"/>
         </w:rPr>
-        <w:t>Defines the core behavior of database connections.</w:t>
-      </w:r>
-      <w:proofErr w:type="gramEnd"/>
-      <w:r>
-        <w:rPr>
-          <w:rFonts w:ascii="Segoe UI" w:hAnsi="Segoe UI" w:cs="Segoe UI"/>
-          <w:color w:val="171717"/>
-          <w:shd w:val="clear" w:color="auto" w:fill="FFFFFF"/>
-        </w:rPr>
-        <w:t xml:space="preserve">  Works from a connection string (see below). </w:t>
+        <w:t xml:space="preserve">Defines the core behavior of database connections.  Works from a connection string (see below). </w:t>
       </w:r>
       <w:hyperlink r:id="rId11" w:history="1">
         <w:r>
@@ -2083,21 +2039,7 @@
         <w:rPr>
           <w:sz w:val="24"/>
         </w:rPr>
-        <w:t xml:space="preserve"> – Accepts a connection string and </w:t>
-      </w:r>
-      <w:proofErr w:type="gramStart"/>
-      <w:r>
-        <w:rPr>
-          <w:sz w:val="24"/>
-        </w:rPr>
-        <w:t>an overwrite</w:t>
-      </w:r>
-      <w:proofErr w:type="gramEnd"/>
-      <w:r>
-        <w:rPr>
-          <w:sz w:val="24"/>
-        </w:rPr>
-        <w:t xml:space="preserve"> Boolean.  Creates a new database based on the connection string.  If overwrite is false fails if the DB already exists.</w:t>
+        <w:t xml:space="preserve"> – Accepts a connection string and an overwrite Boolean.  Creates a new database based on the connection string.  If overwrite is false fails if the DB already exists.</w:t>
       </w:r>
     </w:p>
     <w:p>
@@ -2508,7 +2450,6 @@
         </w:rPr>
       </w:pPr>
       <w:proofErr w:type="spellStart"/>
-      <w:proofErr w:type="gramStart"/>
       <w:r>
         <w:rPr>
           <w:sz w:val="24"/>
@@ -2548,14 +2489,7 @@
         <w:rPr>
           <w:sz w:val="24"/>
         </w:rPr>
-        <w:t>.</w:t>
-      </w:r>
-      <w:proofErr w:type="gramEnd"/>
-      <w:r>
-        <w:rPr>
-          <w:sz w:val="24"/>
-        </w:rPr>
-        <w:t xml:space="preserve"> This can be used to create a connection string from the individual parts. </w:t>
+        <w:t xml:space="preserve">. This can be used to create a connection string from the individual parts. </w:t>
       </w:r>
       <w:hyperlink r:id="rId12" w:history="1">
         <w:r>
@@ -2572,19 +2506,11 @@
           <w:sz w:val="24"/>
         </w:rPr>
       </w:pPr>
-      <w:proofErr w:type="gramStart"/>
-      <w:r>
-        <w:rPr>
-          <w:sz w:val="24"/>
-        </w:rPr>
-        <w:t>Details on connection strings</w:t>
-      </w:r>
-      <w:proofErr w:type="gramEnd"/>
-      <w:r>
-        <w:rPr>
-          <w:sz w:val="24"/>
-        </w:rPr>
-        <w:t xml:space="preserve"> properties </w:t>
+      <w:r>
+        <w:rPr>
+          <w:sz w:val="24"/>
+        </w:rPr>
+        <w:t xml:space="preserve">Details on connection strings properties </w:t>
       </w:r>
       <w:hyperlink w:anchor="ConnectionStrings" w:history="1">
         <w:r>
@@ -2618,7 +2544,6 @@
     </w:p>
     <w:p>
       <w:proofErr w:type="spellStart"/>
-      <w:proofErr w:type="gramStart"/>
       <w:r>
         <w:t>IBDataAdapter</w:t>
       </w:r>
@@ -2635,11 +2560,7 @@
       </w:r>
       <w:proofErr w:type="spellEnd"/>
       <w:r>
-        <w:t xml:space="preserve"> descendant.</w:t>
-      </w:r>
-      <w:proofErr w:type="gramEnd"/>
-      <w:r>
-        <w:t xml:space="preserve"> This </w:t>
+        <w:t xml:space="preserve"> descendant. This </w:t>
       </w:r>
       <w:r>
         <w:t>implement</w:t>
@@ -2717,7 +2638,6 @@
         </w:rPr>
       </w:pPr>
       <w:proofErr w:type="spellStart"/>
-      <w:proofErr w:type="gramStart"/>
       <w:r>
         <w:rPr>
           <w:sz w:val="24"/>
@@ -2731,7 +2651,6 @@
         </w:rPr>
         <w:t xml:space="preserve"> – The connection component to use to query against.</w:t>
       </w:r>
-      <w:proofErr w:type="gramEnd"/>
     </w:p>
     <w:p>
       <w:pPr>
@@ -3282,7 +3201,6 @@
         </w:rPr>
       </w:pPr>
       <w:proofErr w:type="spellStart"/>
-      <w:proofErr w:type="gramStart"/>
       <w:r>
         <w:rPr>
           <w:sz w:val="24"/>
@@ -3314,14 +3232,7 @@
         <w:rPr>
           <w:sz w:val="24"/>
         </w:rPr>
-        <w:t xml:space="preserve"> descendant.</w:t>
-      </w:r>
-      <w:proofErr w:type="gramEnd"/>
-      <w:r>
-        <w:rPr>
-          <w:sz w:val="24"/>
-        </w:rPr>
-        <w:t xml:space="preserve">  This is a forward only stream of rows from a data source. </w:t>
+        <w:t xml:space="preserve"> descendant.  This is a forward only stream of rows from a data source. </w:t>
       </w:r>
       <w:hyperlink r:id="rId14" w:history="1">
         <w:r>
@@ -3340,7 +3251,6 @@
         </w:rPr>
       </w:pPr>
       <w:proofErr w:type="spellStart"/>
-      <w:proofErr w:type="gramStart"/>
       <w:r>
         <w:rPr>
           <w:sz w:val="24"/>
@@ -3372,14 +3282,7 @@
         <w:rPr>
           <w:sz w:val="24"/>
         </w:rPr>
-        <w:t xml:space="preserve"> implementation.</w:t>
-      </w:r>
-      <w:proofErr w:type="gramEnd"/>
-      <w:r>
-        <w:rPr>
-          <w:sz w:val="24"/>
-        </w:rPr>
-        <w:t xml:space="preserve"> </w:t>
+        <w:t xml:space="preserve"> implementation. </w:t>
       </w:r>
       <w:hyperlink r:id="rId15" w:history="1">
         <w:r>
@@ -3393,7 +3296,6 @@
     </w:p>
     <w:p>
       <w:proofErr w:type="spellStart"/>
-      <w:proofErr w:type="gramStart"/>
       <w:r>
         <w:rPr>
           <w:sz w:val="24"/>
@@ -3419,28 +3321,7 @@
         <w:rPr>
           <w:sz w:val="24"/>
         </w:rPr>
-        <w:t xml:space="preserve"> descendant.</w:t>
-      </w:r>
-      <w:proofErr w:type="gramEnd"/>
-      <w:r>
-        <w:rPr>
-          <w:sz w:val="24"/>
-        </w:rPr>
-        <w:t xml:space="preserve"> </w:t>
-      </w:r>
-      <w:proofErr w:type="gramStart"/>
-      <w:r>
-        <w:rPr>
-          <w:sz w:val="24"/>
-        </w:rPr>
-        <w:t>Transaction component for transaction control.</w:t>
-      </w:r>
-      <w:proofErr w:type="gramEnd"/>
-      <w:r>
-        <w:rPr>
-          <w:sz w:val="24"/>
-        </w:rPr>
-        <w:t xml:space="preserve"> </w:t>
+        <w:t xml:space="preserve"> descendant. Transaction component for transaction control. </w:t>
       </w:r>
       <w:hyperlink r:id="rId16" w:history="1">
         <w:r>
@@ -3453,7 +3334,6 @@
     </w:p>
     <w:p>
       <w:proofErr w:type="spellStart"/>
-      <w:proofErr w:type="gramStart"/>
       <w:r>
         <w:t>InterBaseClientFactory</w:t>
       </w:r>
@@ -3470,11 +3350,7 @@
       </w:r>
       <w:proofErr w:type="spellEnd"/>
       <w:r>
-        <w:t xml:space="preserve"> descendant.</w:t>
-      </w:r>
-      <w:proofErr w:type="gramEnd"/>
-      <w:r>
-        <w:t xml:space="preserve"> </w:t>
+        <w:t xml:space="preserve"> descendant. </w:t>
       </w:r>
       <w:r>
         <w:rPr>
@@ -5235,14 +5111,26 @@
                 <w:sz w:val="24"/>
               </w:rPr>
             </w:pPr>
-            <w:proofErr w:type="spellStart"/>
             <w:r>
               <w:rPr>
                 <w:sz w:val="24"/>
               </w:rPr>
-              <w:t>SEPPassword</w:t>
+              <w:t>SEP</w:t>
             </w:r>
-            <w:proofErr w:type="spellEnd"/>
+            <w:r>
+              <w:rPr>
+                <w:sz w:val="24"/>
+              </w:rPr>
+              <w:t xml:space="preserve"> </w:t>
+            </w:r>
+            <w:bookmarkStart w:id="3" w:name="_GoBack"/>
+            <w:bookmarkEnd w:id="3"/>
+            <w:r>
+              <w:rPr>
+                <w:sz w:val="24"/>
+              </w:rPr>
+              <w:t>Password</w:t>
+            </w:r>
           </w:p>
         </w:tc>
         <w:tc>
@@ -5804,14 +5692,14 @@
           <w:sz w:val="24"/>
         </w:rPr>
       </w:pPr>
-      <w:bookmarkStart w:id="3" w:name="_Toc70367628"/>
+      <w:bookmarkStart w:id="4" w:name="_Toc70367628"/>
       <w:r>
         <w:rPr>
           <w:sz w:val="24"/>
         </w:rPr>
         <w:t>Entity Framework</w:t>
       </w:r>
-      <w:bookmarkEnd w:id="3"/>
+      <w:bookmarkEnd w:id="4"/>
     </w:p>
     <w:p>
       <w:pPr>
@@ -6407,7 +6295,6 @@
         <w:t xml:space="preserve">For Entity Framework Core 3.1, search on </w:t>
       </w:r>
       <w:proofErr w:type="spellStart"/>
-      <w:proofErr w:type="gramStart"/>
       <w:r>
         <w:rPr>
           <w:rFonts w:ascii="Courier New" w:eastAsia="Times New Roman" w:hAnsi="Courier New" w:cs="Courier New"/>
@@ -6425,17 +6312,7 @@
           <w:sz w:val="21"/>
           <w:szCs w:val="21"/>
         </w:rPr>
-        <w:t xml:space="preserve">  and</w:t>
-      </w:r>
-      <w:proofErr w:type="gramEnd"/>
-      <w:r>
-        <w:rPr>
-          <w:rFonts w:ascii="Verdana" w:eastAsia="Times New Roman" w:hAnsi="Verdana" w:cs="Times New Roman"/>
-          <w:color w:val="000000"/>
-          <w:sz w:val="21"/>
-          <w:szCs w:val="21"/>
-        </w:rPr>
-        <w:t xml:space="preserve"> for the version select 3.1. </w:t>
+        <w:t xml:space="preserve">  and for the version select 3.1. </w:t>
       </w:r>
       <w:r>
         <w:rPr>
@@ -6546,27 +6423,7 @@
           <w:sz w:val="23"/>
           <w:szCs w:val="23"/>
         </w:rPr>
-        <w:t xml:space="preserve">Creating a Model </w:t>
-      </w:r>
-      <w:proofErr w:type="gramStart"/>
-      <w:r>
-        <w:rPr>
-          <w:rFonts w:ascii="Verdana" w:hAnsi="Verdana"/>
-          <w:color w:val="000000"/>
-          <w:sz w:val="23"/>
-          <w:szCs w:val="23"/>
-        </w:rPr>
-        <w:t>From</w:t>
-      </w:r>
-      <w:proofErr w:type="gramEnd"/>
-      <w:r>
-        <w:rPr>
-          <w:rFonts w:ascii="Verdana" w:hAnsi="Verdana"/>
-          <w:color w:val="000000"/>
-          <w:sz w:val="23"/>
-          <w:szCs w:val="23"/>
-        </w:rPr>
-        <w:t xml:space="preserve"> the Database</w:t>
+        <w:t>Creating a Model From the Database</w:t>
       </w:r>
     </w:p>
     <w:p>
@@ -6664,18 +6521,9 @@
           <w:rStyle w:val="HTMLTypewriter"/>
           <w:color w:val="000000"/>
         </w:rPr>
-        <w:t>localhost</w:t>
-      </w:r>
-      <w:proofErr w:type="gramStart"/>
-      <w:r>
-        <w:rPr>
-          <w:rStyle w:val="HTMLTypewriter"/>
-          <w:color w:val="000000"/>
-        </w:rPr>
-        <w:t>;initial</w:t>
-      </w:r>
-      <w:proofErr w:type="spellEnd"/>
-      <w:proofErr w:type="gramEnd"/>
+        <w:t>localhost;initial</w:t>
+      </w:r>
+      <w:proofErr w:type="spellEnd"/>
       <w:r>
         <w:rPr>
           <w:rStyle w:val="HTMLTypewriter"/>
@@ -6859,18 +6707,9 @@
           <w:rStyle w:val="HTMLTypewriter"/>
           <w:color w:val="000000"/>
         </w:rPr>
-        <w:t>localhost</w:t>
-      </w:r>
-      <w:proofErr w:type="gramStart"/>
-      <w:r>
-        <w:rPr>
-          <w:rStyle w:val="HTMLTypewriter"/>
-          <w:color w:val="000000"/>
-        </w:rPr>
-        <w:t>;initial</w:t>
-      </w:r>
-      <w:proofErr w:type="spellEnd"/>
-      <w:proofErr w:type="gramEnd"/>
+        <w:t>localhost;initial</w:t>
+      </w:r>
+      <w:proofErr w:type="spellEnd"/>
       <w:r>
         <w:rPr>
           <w:rStyle w:val="HTMLTypewriter"/>
@@ -7053,7 +6892,6 @@
         </w:rPr>
         <w:t xml:space="preserve">   </w:t>
       </w:r>
-      <w:proofErr w:type="gramStart"/>
       <w:r>
         <w:rPr>
           <w:rFonts w:ascii="Consolas" w:hAnsi="Consolas" w:cs="Consolas"/>
@@ -7063,7 +6901,6 @@
         </w:rPr>
         <w:t>public</w:t>
       </w:r>
-      <w:proofErr w:type="gramEnd"/>
       <w:r>
         <w:rPr>
           <w:rFonts w:ascii="Consolas" w:hAnsi="Consolas" w:cs="Consolas"/>
@@ -7186,7 +7023,6 @@
         </w:rPr>
         <w:t xml:space="preserve">        </w:t>
       </w:r>
-      <w:proofErr w:type="gramStart"/>
       <w:r>
         <w:rPr>
           <w:rFonts w:ascii="Consolas" w:hAnsi="Consolas" w:cs="Consolas"/>
@@ -7196,7 +7032,6 @@
         </w:rPr>
         <w:t>public</w:t>
       </w:r>
-      <w:proofErr w:type="gramEnd"/>
       <w:r>
         <w:rPr>
           <w:rFonts w:ascii="Consolas" w:hAnsi="Consolas" w:cs="Consolas"/>
@@ -7299,7 +7134,6 @@
         </w:rPr>
         <w:t xml:space="preserve">        </w:t>
       </w:r>
-      <w:proofErr w:type="gramStart"/>
       <w:r>
         <w:rPr>
           <w:rFonts w:ascii="Consolas" w:hAnsi="Consolas" w:cs="Consolas"/>
@@ -7309,7 +7143,6 @@
         </w:rPr>
         <w:t>public</w:t>
       </w:r>
-      <w:proofErr w:type="gramEnd"/>
       <w:r>
         <w:rPr>
           <w:rFonts w:ascii="Consolas" w:hAnsi="Consolas" w:cs="Consolas"/>
@@ -7422,7 +7255,6 @@
         </w:rPr>
         <w:t xml:space="preserve">        </w:t>
       </w:r>
-      <w:proofErr w:type="gramStart"/>
       <w:r>
         <w:rPr>
           <w:rFonts w:ascii="Consolas" w:hAnsi="Consolas" w:cs="Consolas"/>
@@ -7432,7 +7264,6 @@
         </w:rPr>
         <w:t>public</w:t>
       </w:r>
-      <w:proofErr w:type="gramEnd"/>
       <w:r>
         <w:rPr>
           <w:rFonts w:ascii="Consolas" w:hAnsi="Consolas" w:cs="Consolas"/>
@@ -7525,7 +7356,6 @@
         </w:rPr>
         <w:t xml:space="preserve">            : </w:t>
       </w:r>
-      <w:proofErr w:type="gramStart"/>
       <w:r>
         <w:rPr>
           <w:rFonts w:ascii="Consolas" w:hAnsi="Consolas" w:cs="Consolas"/>
@@ -7542,17 +7372,7 @@
           <w:sz w:val="19"/>
           <w:szCs w:val="19"/>
         </w:rPr>
-        <w:t>(</w:t>
-      </w:r>
-      <w:proofErr w:type="gramEnd"/>
-      <w:r>
-        <w:rPr>
-          <w:rFonts w:ascii="Consolas" w:hAnsi="Consolas" w:cs="Consolas"/>
-          <w:color w:val="000000"/>
-          <w:sz w:val="19"/>
-          <w:szCs w:val="19"/>
-        </w:rPr>
-        <w:t>options)</w:t>
+        <w:t>(options)</w:t>
       </w:r>
     </w:p>
     <w:p>
@@ -7637,7 +7457,6 @@
         </w:rPr>
         <w:t xml:space="preserve">        </w:t>
       </w:r>
-      <w:proofErr w:type="gramStart"/>
       <w:r>
         <w:rPr>
           <w:rFonts w:ascii="Consolas" w:hAnsi="Consolas" w:cs="Consolas"/>
@@ -7647,7 +7466,6 @@
         </w:rPr>
         <w:t>protected</w:t>
       </w:r>
-      <w:proofErr w:type="gramEnd"/>
       <w:r>
         <w:rPr>
           <w:rFonts w:ascii="Consolas" w:hAnsi="Consolas" w:cs="Consolas"/>
@@ -7799,7 +7617,6 @@
         </w:rPr>
         <w:t xml:space="preserve">            </w:t>
       </w:r>
-      <w:proofErr w:type="gramStart"/>
       <w:r>
         <w:rPr>
           <w:rFonts w:ascii="Consolas" w:hAnsi="Consolas" w:cs="Consolas"/>
@@ -7809,7 +7626,6 @@
         </w:rPr>
         <w:t>if</w:t>
       </w:r>
-      <w:proofErr w:type="gramEnd"/>
       <w:r>
         <w:rPr>
           <w:rFonts w:ascii="Consolas" w:hAnsi="Consolas" w:cs="Consolas"/>
@@ -7893,27 +7709,7 @@
           <w:sz w:val="19"/>
           <w:szCs w:val="19"/>
         </w:rPr>
-        <w:t xml:space="preserve"> </w:t>
-      </w:r>
-      <w:proofErr w:type="gramStart"/>
-      <w:r>
-        <w:rPr>
-          <w:rFonts w:ascii="Consolas" w:hAnsi="Consolas" w:cs="Consolas"/>
-          <w:color w:val="000000"/>
-          <w:sz w:val="19"/>
-          <w:szCs w:val="19"/>
-        </w:rPr>
-        <w:t>To</w:t>
-      </w:r>
-      <w:proofErr w:type="gramEnd"/>
-      <w:r>
-        <w:rPr>
-          <w:rFonts w:ascii="Consolas" w:hAnsi="Consolas" w:cs="Consolas"/>
-          <w:color w:val="000000"/>
-          <w:sz w:val="19"/>
-          <w:szCs w:val="19"/>
-        </w:rPr>
-        <w:t xml:space="preserve"> protect potentially sensitive information in your connection string, you should move it out of source code. See http://go.microsoft.com/fwlink/?LinkId=723263 for guidance on storing connection strings.</w:t>
+        <w:t xml:space="preserve"> To protect potentially sensitive information in your connection string, you should move it out of source code. See http://go.microsoft.com/fwlink/?LinkId=723263 for guidance on storing connection strings.</w:t>
       </w:r>
     </w:p>
     <w:p>
@@ -7939,7 +7735,6 @@
         <w:t xml:space="preserve">                </w:t>
       </w:r>
       <w:proofErr w:type="spellStart"/>
-      <w:proofErr w:type="gramStart"/>
       <w:r>
         <w:rPr>
           <w:rFonts w:ascii="Consolas" w:hAnsi="Consolas" w:cs="Consolas"/>
@@ -7959,7 +7754,6 @@
         </w:rPr>
         <w:t>(</w:t>
       </w:r>
-      <w:proofErr w:type="gramEnd"/>
       <w:r>
         <w:rPr>
           <w:rFonts w:ascii="Consolas" w:hAnsi="Consolas" w:cs="Consolas"/>
@@ -8141,7 +7935,6 @@
         </w:rPr>
         <w:t xml:space="preserve">        </w:t>
       </w:r>
-      <w:proofErr w:type="gramStart"/>
       <w:r>
         <w:rPr>
           <w:rFonts w:ascii="Consolas" w:hAnsi="Consolas" w:cs="Consolas"/>
@@ -8151,7 +7944,6 @@
         </w:rPr>
         <w:t>protected</w:t>
       </w:r>
-      <w:proofErr w:type="gramEnd"/>
       <w:r>
         <w:rPr>
           <w:rFonts w:ascii="Consolas" w:hAnsi="Consolas" w:cs="Consolas"/>
@@ -8304,7 +8096,6 @@
         <w:t xml:space="preserve">            </w:t>
       </w:r>
       <w:proofErr w:type="spellStart"/>
-      <w:proofErr w:type="gramStart"/>
       <w:r>
         <w:rPr>
           <w:rFonts w:ascii="Consolas" w:hAnsi="Consolas" w:cs="Consolas"/>
@@ -8325,7 +8116,6 @@
         <w:t>(</w:t>
       </w:r>
       <w:proofErr w:type="spellStart"/>
-      <w:proofErr w:type="gramEnd"/>
       <w:r>
         <w:rPr>
           <w:rFonts w:ascii="Consolas" w:hAnsi="Consolas" w:cs="Consolas"/>
@@ -8405,7 +8195,6 @@
         </w:rPr>
         <w:t xml:space="preserve">        </w:t>
       </w:r>
-      <w:proofErr w:type="gramStart"/>
       <w:r>
         <w:rPr>
           <w:rFonts w:ascii="Consolas" w:hAnsi="Consolas" w:cs="Consolas"/>
@@ -8415,7 +8204,6 @@
         </w:rPr>
         <w:t>partial</w:t>
       </w:r>
-      <w:proofErr w:type="gramEnd"/>
       <w:r>
         <w:rPr>
           <w:rFonts w:ascii="Consolas" w:hAnsi="Consolas" w:cs="Consolas"/>
@@ -8594,7 +8382,6 @@
           <w:szCs w:val="19"/>
         </w:rPr>
       </w:pPr>
-      <w:proofErr w:type="gramStart"/>
       <w:r>
         <w:rPr>
           <w:rFonts w:ascii="Consolas" w:hAnsi="Consolas" w:cs="Consolas"/>
@@ -8604,7 +8391,6 @@
         </w:rPr>
         <w:t>using</w:t>
       </w:r>
-      <w:proofErr w:type="gramEnd"/>
       <w:r>
         <w:rPr>
           <w:rFonts w:ascii="Consolas" w:hAnsi="Consolas" w:cs="Consolas"/>
@@ -8628,7 +8414,6 @@
           <w:szCs w:val="19"/>
         </w:rPr>
       </w:pPr>
-      <w:proofErr w:type="gramStart"/>
       <w:r>
         <w:rPr>
           <w:rFonts w:ascii="Consolas" w:hAnsi="Consolas" w:cs="Consolas"/>
@@ -8638,7 +8423,6 @@
         </w:rPr>
         <w:t>using</w:t>
       </w:r>
-      <w:proofErr w:type="gramEnd"/>
       <w:r>
         <w:rPr>
           <w:rFonts w:ascii="Consolas" w:hAnsi="Consolas" w:cs="Consolas"/>
@@ -8682,7 +8466,6 @@
           <w:szCs w:val="19"/>
         </w:rPr>
       </w:pPr>
-      <w:proofErr w:type="gramStart"/>
       <w:r>
         <w:rPr>
           <w:rFonts w:ascii="Consolas" w:hAnsi="Consolas" w:cs="Consolas"/>
@@ -8692,7 +8475,6 @@
         </w:rPr>
         <w:t>using</w:t>
       </w:r>
-      <w:proofErr w:type="gramEnd"/>
       <w:r>
         <w:rPr>
           <w:rFonts w:ascii="Consolas" w:hAnsi="Consolas" w:cs="Consolas"/>
@@ -8736,7 +8518,6 @@
           <w:szCs w:val="19"/>
         </w:rPr>
       </w:pPr>
-      <w:proofErr w:type="gramStart"/>
       <w:r>
         <w:rPr>
           <w:rFonts w:ascii="Consolas" w:hAnsi="Consolas" w:cs="Consolas"/>
@@ -8746,7 +8527,6 @@
         </w:rPr>
         <w:t>using</w:t>
       </w:r>
-      <w:proofErr w:type="gramEnd"/>
       <w:r>
         <w:rPr>
           <w:rFonts w:ascii="Consolas" w:hAnsi="Consolas" w:cs="Consolas"/>
@@ -8804,7 +8584,6 @@
           <w:szCs w:val="19"/>
         </w:rPr>
       </w:pPr>
-      <w:proofErr w:type="gramStart"/>
       <w:r>
         <w:rPr>
           <w:rFonts w:ascii="Consolas" w:hAnsi="Consolas" w:cs="Consolas"/>
@@ -8814,7 +8593,6 @@
         </w:rPr>
         <w:t>namespace</w:t>
       </w:r>
-      <w:proofErr w:type="gramEnd"/>
       <w:r>
         <w:rPr>
           <w:rFonts w:ascii="Consolas" w:hAnsi="Consolas" w:cs="Consolas"/>
@@ -8870,7 +8648,6 @@
         </w:rPr>
         <w:t xml:space="preserve">    </w:t>
       </w:r>
-      <w:proofErr w:type="gramStart"/>
       <w:r>
         <w:rPr>
           <w:rFonts w:ascii="Consolas" w:hAnsi="Consolas" w:cs="Consolas"/>
@@ -8880,7 +8657,6 @@
         </w:rPr>
         <w:t>public</w:t>
       </w:r>
-      <w:proofErr w:type="gramEnd"/>
       <w:r>
         <w:rPr>
           <w:rFonts w:ascii="Consolas" w:hAnsi="Consolas" w:cs="Consolas"/>
@@ -8982,7 +8758,6 @@
         <w:t xml:space="preserve">        [</w:t>
       </w:r>
       <w:proofErr w:type="spellStart"/>
-      <w:proofErr w:type="gramStart"/>
       <w:r>
         <w:rPr>
           <w:rFonts w:ascii="Consolas" w:hAnsi="Consolas" w:cs="Consolas"/>
@@ -9003,7 +8778,6 @@
         <w:t>(</w:t>
       </w:r>
       <w:proofErr w:type="spellStart"/>
-      <w:proofErr w:type="gramEnd"/>
       <w:r>
         <w:rPr>
           <w:rFonts w:ascii="Consolas" w:hAnsi="Consolas" w:cs="Consolas"/>
@@ -9046,7 +8820,6 @@
         </w:rPr>
         <w:t xml:space="preserve">        </w:t>
       </w:r>
-      <w:proofErr w:type="gramStart"/>
       <w:r>
         <w:rPr>
           <w:rFonts w:ascii="Consolas" w:hAnsi="Consolas" w:cs="Consolas"/>
@@ -9056,7 +8829,6 @@
         </w:rPr>
         <w:t>public</w:t>
       </w:r>
-      <w:proofErr w:type="gramEnd"/>
       <w:r>
         <w:rPr>
           <w:rFonts w:ascii="Consolas" w:hAnsi="Consolas" w:cs="Consolas"/>
@@ -9163,7 +8935,6 @@
         </w:rPr>
         <w:t xml:space="preserve">        </w:t>
       </w:r>
-      <w:proofErr w:type="gramStart"/>
       <w:r>
         <w:rPr>
           <w:rFonts w:ascii="Consolas" w:hAnsi="Consolas" w:cs="Consolas"/>
@@ -9173,7 +8944,6 @@
         </w:rPr>
         <w:t>public</w:t>
       </w:r>
-      <w:proofErr w:type="gramEnd"/>
       <w:r>
         <w:rPr>
           <w:rFonts w:ascii="Consolas" w:hAnsi="Consolas" w:cs="Consolas"/>
@@ -9280,7 +9050,6 @@
         </w:rPr>
         <w:t xml:space="preserve">        </w:t>
       </w:r>
-      <w:proofErr w:type="gramStart"/>
       <w:r>
         <w:rPr>
           <w:rFonts w:ascii="Consolas" w:hAnsi="Consolas" w:cs="Consolas"/>
@@ -9290,7 +9059,6 @@
         </w:rPr>
         <w:t>public</w:t>
       </w:r>
-      <w:proofErr w:type="gramEnd"/>
       <w:r>
         <w:rPr>
           <w:rFonts w:ascii="Consolas" w:hAnsi="Consolas" w:cs="Consolas"/>
@@ -9397,7 +9165,6 @@
         </w:rPr>
         <w:t xml:space="preserve">        </w:t>
       </w:r>
-      <w:proofErr w:type="gramStart"/>
       <w:r>
         <w:rPr>
           <w:rFonts w:ascii="Consolas" w:hAnsi="Consolas" w:cs="Consolas"/>
@@ -9407,7 +9174,6 @@
         </w:rPr>
         <w:t>public</w:t>
       </w:r>
-      <w:proofErr w:type="gramEnd"/>
       <w:r>
         <w:rPr>
           <w:rFonts w:ascii="Consolas" w:hAnsi="Consolas" w:cs="Consolas"/>
@@ -9514,7 +9280,6 @@
         </w:rPr>
         <w:t xml:space="preserve">        </w:t>
       </w:r>
-      <w:proofErr w:type="gramStart"/>
       <w:r>
         <w:rPr>
           <w:rFonts w:ascii="Consolas" w:hAnsi="Consolas" w:cs="Consolas"/>
@@ -9524,7 +9289,6 @@
         </w:rPr>
         <w:t>public</w:t>
       </w:r>
-      <w:proofErr w:type="gramEnd"/>
       <w:r>
         <w:rPr>
           <w:rFonts w:ascii="Consolas" w:hAnsi="Consolas" w:cs="Consolas"/>
@@ -9633,7 +9397,6 @@
         </w:rPr>
         <w:t xml:space="preserve">        </w:t>
       </w:r>
-      <w:proofErr w:type="gramStart"/>
       <w:r>
         <w:rPr>
           <w:rFonts w:ascii="Consolas" w:hAnsi="Consolas" w:cs="Consolas"/>
@@ -9643,7 +9406,6 @@
         </w:rPr>
         <w:t>public</w:t>
       </w:r>
-      <w:proofErr w:type="gramEnd"/>
       <w:r>
         <w:rPr>
           <w:rFonts w:ascii="Consolas" w:hAnsi="Consolas" w:cs="Consolas"/>
@@ -9750,7 +9512,6 @@
         </w:rPr>
         <w:t xml:space="preserve">        </w:t>
       </w:r>
-      <w:proofErr w:type="gramStart"/>
       <w:r>
         <w:rPr>
           <w:rFonts w:ascii="Consolas" w:hAnsi="Consolas" w:cs="Consolas"/>
@@ -9760,7 +9521,6 @@
         </w:rPr>
         <w:t>public</w:t>
       </w:r>
-      <w:proofErr w:type="gramEnd"/>
       <w:r>
         <w:rPr>
           <w:rFonts w:ascii="Consolas" w:hAnsi="Consolas" w:cs="Consolas"/>
@@ -9867,7 +9627,6 @@
         </w:rPr>
         <w:t xml:space="preserve">        </w:t>
       </w:r>
-      <w:proofErr w:type="gramStart"/>
       <w:r>
         <w:rPr>
           <w:rFonts w:ascii="Consolas" w:hAnsi="Consolas" w:cs="Consolas"/>
@@ -9877,7 +9636,6 @@
         </w:rPr>
         <w:t>public</w:t>
       </w:r>
-      <w:proofErr w:type="gramEnd"/>
       <w:r>
         <w:rPr>
           <w:rFonts w:ascii="Consolas" w:hAnsi="Consolas" w:cs="Consolas"/>
@@ -9986,7 +9744,6 @@
         </w:rPr>
         <w:t xml:space="preserve">        </w:t>
       </w:r>
-      <w:proofErr w:type="gramStart"/>
       <w:r>
         <w:rPr>
           <w:rFonts w:ascii="Consolas" w:hAnsi="Consolas" w:cs="Consolas"/>
@@ -9996,7 +9753,6 @@
         </w:rPr>
         <w:t>public</w:t>
       </w:r>
-      <w:proofErr w:type="gramEnd"/>
       <w:r>
         <w:rPr>
           <w:rFonts w:ascii="Consolas" w:hAnsi="Consolas" w:cs="Consolas"/>
@@ -10103,7 +9859,6 @@
         </w:rPr>
         <w:t xml:space="preserve">        </w:t>
       </w:r>
-      <w:proofErr w:type="gramStart"/>
       <w:r>
         <w:rPr>
           <w:rFonts w:ascii="Consolas" w:hAnsi="Consolas" w:cs="Consolas"/>
@@ -10113,7 +9868,6 @@
         </w:rPr>
         <w:t>public</w:t>
       </w:r>
-      <w:proofErr w:type="gramEnd"/>
       <w:r>
         <w:rPr>
           <w:rFonts w:ascii="Consolas" w:hAnsi="Consolas" w:cs="Consolas"/>
@@ -10201,7 +9955,6 @@
         <w:t xml:space="preserve">        [</w:t>
       </w:r>
       <w:proofErr w:type="spellStart"/>
-      <w:proofErr w:type="gramStart"/>
       <w:r>
         <w:rPr>
           <w:rFonts w:ascii="Consolas" w:hAnsi="Consolas" w:cs="Consolas"/>
@@ -10222,7 +9975,6 @@
         <w:t>(</w:t>
       </w:r>
       <w:proofErr w:type="spellStart"/>
-      <w:proofErr w:type="gramEnd"/>
       <w:r>
         <w:rPr>
           <w:rFonts w:ascii="Consolas" w:hAnsi="Consolas" w:cs="Consolas"/>
@@ -10265,7 +10017,6 @@
         </w:rPr>
         <w:t xml:space="preserve">        </w:t>
       </w:r>
-      <w:proofErr w:type="gramStart"/>
       <w:r>
         <w:rPr>
           <w:rFonts w:ascii="Consolas" w:hAnsi="Consolas" w:cs="Consolas"/>
@@ -10275,7 +10026,6 @@
         </w:rPr>
         <w:t>public</w:t>
       </w:r>
-      <w:proofErr w:type="gramEnd"/>
       <w:r>
         <w:rPr>
           <w:rFonts w:ascii="Consolas" w:hAnsi="Consolas" w:cs="Consolas"/>
@@ -10460,7 +10210,6 @@
         </w:rPr>
         <w:t xml:space="preserve">        </w:t>
       </w:r>
-      <w:proofErr w:type="gramStart"/>
       <w:r>
         <w:rPr>
           <w:rFonts w:ascii="Consolas" w:hAnsi="Consolas" w:cs="Consolas"/>
@@ -10470,7 +10219,6 @@
         </w:rPr>
         <w:t>protected</w:t>
       </w:r>
-      <w:proofErr w:type="gramEnd"/>
       <w:r>
         <w:rPr>
           <w:rFonts w:ascii="Consolas" w:hAnsi="Consolas" w:cs="Consolas"/>
@@ -10623,7 +10371,6 @@
         <w:t xml:space="preserve">            </w:t>
       </w:r>
       <w:proofErr w:type="spellStart"/>
-      <w:proofErr w:type="gramStart"/>
       <w:r>
         <w:rPr>
           <w:rFonts w:ascii="Consolas" w:hAnsi="Consolas" w:cs="Consolas"/>
@@ -10644,7 +10391,6 @@
         <w:t>(</w:t>
       </w:r>
       <w:proofErr w:type="spellStart"/>
-      <w:proofErr w:type="gramEnd"/>
       <w:r>
         <w:rPr>
           <w:rFonts w:ascii="Consolas" w:hAnsi="Consolas" w:cs="Consolas"/>
@@ -10705,27 +10451,7 @@
           <w:sz w:val="19"/>
           <w:szCs w:val="19"/>
         </w:rPr>
-        <w:t>&lt;Employee</w:t>
-      </w:r>
-      <w:proofErr w:type="gramStart"/>
-      <w:r>
-        <w:rPr>
-          <w:rFonts w:ascii="Consolas" w:hAnsi="Consolas" w:cs="Consolas"/>
-          <w:color w:val="000000"/>
-          <w:sz w:val="19"/>
-          <w:szCs w:val="19"/>
-        </w:rPr>
-        <w:t>&gt;(</w:t>
-      </w:r>
-      <w:proofErr w:type="gramEnd"/>
-      <w:r>
-        <w:rPr>
-          <w:rFonts w:ascii="Consolas" w:hAnsi="Consolas" w:cs="Consolas"/>
-          <w:color w:val="000000"/>
-          <w:sz w:val="19"/>
-          <w:szCs w:val="19"/>
-        </w:rPr>
-        <w:t>entity =&gt;</w:t>
+        <w:t>&lt;Employee&gt;(entity =&gt;</w:t>
       </w:r>
     </w:p>
     <w:p>
@@ -10775,7 +10501,6 @@
         <w:t xml:space="preserve">                </w:t>
       </w:r>
       <w:proofErr w:type="spellStart"/>
-      <w:proofErr w:type="gramStart"/>
       <w:r>
         <w:rPr>
           <w:rFonts w:ascii="Consolas" w:hAnsi="Consolas" w:cs="Consolas"/>
@@ -10793,17 +10518,7 @@
           <w:sz w:val="19"/>
           <w:szCs w:val="19"/>
         </w:rPr>
-        <w:t>(</w:t>
-      </w:r>
-      <w:proofErr w:type="gramEnd"/>
-      <w:r>
-        <w:rPr>
-          <w:rFonts w:ascii="Consolas" w:hAnsi="Consolas" w:cs="Consolas"/>
-          <w:color w:val="000000"/>
-          <w:sz w:val="19"/>
-          <w:szCs w:val="19"/>
-        </w:rPr>
-        <w:t xml:space="preserve">e =&gt; </w:t>
+        <w:t xml:space="preserve">(e =&gt; </w:t>
       </w:r>
       <w:proofErr w:type="spellStart"/>
       <w:r>
@@ -10887,7 +10602,6 @@
         <w:t xml:space="preserve">                </w:t>
       </w:r>
       <w:proofErr w:type="spellStart"/>
-      <w:proofErr w:type="gramStart"/>
       <w:r>
         <w:rPr>
           <w:rFonts w:ascii="Consolas" w:hAnsi="Consolas" w:cs="Consolas"/>
@@ -10905,17 +10619,7 @@
           <w:sz w:val="19"/>
           <w:szCs w:val="19"/>
         </w:rPr>
-        <w:t>(</w:t>
-      </w:r>
-      <w:proofErr w:type="gramEnd"/>
-      <w:r>
-        <w:rPr>
-          <w:rFonts w:ascii="Consolas" w:hAnsi="Consolas" w:cs="Consolas"/>
-          <w:color w:val="000000"/>
-          <w:sz w:val="19"/>
-          <w:szCs w:val="19"/>
-        </w:rPr>
-        <w:t xml:space="preserve">e =&gt; </w:t>
+        <w:t xml:space="preserve">(e =&gt; </w:t>
       </w:r>
       <w:proofErr w:type="spellStart"/>
       <w:r>
@@ -10999,7 +10703,6 @@
         <w:t xml:space="preserve">                </w:t>
       </w:r>
       <w:proofErr w:type="spellStart"/>
-      <w:proofErr w:type="gramStart"/>
       <w:r>
         <w:rPr>
           <w:rFonts w:ascii="Consolas" w:hAnsi="Consolas" w:cs="Consolas"/>
@@ -11017,17 +10720,7 @@
           <w:sz w:val="19"/>
           <w:szCs w:val="19"/>
         </w:rPr>
-        <w:t>(</w:t>
-      </w:r>
-      <w:proofErr w:type="gramEnd"/>
-      <w:r>
-        <w:rPr>
-          <w:rFonts w:ascii="Consolas" w:hAnsi="Consolas" w:cs="Consolas"/>
-          <w:color w:val="000000"/>
-          <w:sz w:val="19"/>
-          <w:szCs w:val="19"/>
-        </w:rPr>
-        <w:t xml:space="preserve">e =&gt; </w:t>
+        <w:t xml:space="preserve">(e =&gt; </w:t>
       </w:r>
       <w:proofErr w:type="spellStart"/>
       <w:r>
@@ -11111,7 +10804,6 @@
         <w:t xml:space="preserve">                </w:t>
       </w:r>
       <w:proofErr w:type="spellStart"/>
-      <w:proofErr w:type="gramStart"/>
       <w:r>
         <w:rPr>
           <w:rFonts w:ascii="Consolas" w:hAnsi="Consolas" w:cs="Consolas"/>
@@ -11129,17 +10821,7 @@
           <w:sz w:val="19"/>
           <w:szCs w:val="19"/>
         </w:rPr>
-        <w:t>(</w:t>
-      </w:r>
-      <w:proofErr w:type="gramEnd"/>
-      <w:r>
-        <w:rPr>
-          <w:rFonts w:ascii="Consolas" w:hAnsi="Consolas" w:cs="Consolas"/>
-          <w:color w:val="000000"/>
-          <w:sz w:val="19"/>
-          <w:szCs w:val="19"/>
-        </w:rPr>
-        <w:t xml:space="preserve">e =&gt; </w:t>
+        <w:t xml:space="preserve">(e =&gt; </w:t>
       </w:r>
       <w:proofErr w:type="spellStart"/>
       <w:r>
@@ -11223,7 +10905,6 @@
         <w:t xml:space="preserve">                </w:t>
       </w:r>
       <w:proofErr w:type="spellStart"/>
-      <w:proofErr w:type="gramStart"/>
       <w:r>
         <w:rPr>
           <w:rFonts w:ascii="Consolas" w:hAnsi="Consolas" w:cs="Consolas"/>
@@ -11241,17 +10922,7 @@
           <w:sz w:val="19"/>
           <w:szCs w:val="19"/>
         </w:rPr>
-        <w:t>(</w:t>
-      </w:r>
-      <w:proofErr w:type="gramEnd"/>
-      <w:r>
-        <w:rPr>
-          <w:rFonts w:ascii="Consolas" w:hAnsi="Consolas" w:cs="Consolas"/>
-          <w:color w:val="000000"/>
-          <w:sz w:val="19"/>
-          <w:szCs w:val="19"/>
-        </w:rPr>
-        <w:t xml:space="preserve">e =&gt; </w:t>
+        <w:t xml:space="preserve">(e =&gt; </w:t>
       </w:r>
       <w:proofErr w:type="spellStart"/>
       <w:r>
@@ -11335,7 +11006,6 @@
         <w:t xml:space="preserve">                </w:t>
       </w:r>
       <w:proofErr w:type="spellStart"/>
-      <w:proofErr w:type="gramStart"/>
       <w:r>
         <w:rPr>
           <w:rFonts w:ascii="Consolas" w:hAnsi="Consolas" w:cs="Consolas"/>
@@ -11353,17 +11023,7 @@
           <w:sz w:val="19"/>
           <w:szCs w:val="19"/>
         </w:rPr>
-        <w:t>(</w:t>
-      </w:r>
-      <w:proofErr w:type="gramEnd"/>
-      <w:r>
-        <w:rPr>
-          <w:rFonts w:ascii="Consolas" w:hAnsi="Consolas" w:cs="Consolas"/>
-          <w:color w:val="000000"/>
-          <w:sz w:val="19"/>
-          <w:szCs w:val="19"/>
-        </w:rPr>
-        <w:t xml:space="preserve">e =&gt; </w:t>
+        <w:t xml:space="preserve">(e =&gt; </w:t>
       </w:r>
       <w:proofErr w:type="spellStart"/>
       <w:r>
@@ -11447,7 +11107,6 @@
         <w:t xml:space="preserve">                </w:t>
       </w:r>
       <w:proofErr w:type="spellStart"/>
-      <w:proofErr w:type="gramStart"/>
       <w:r>
         <w:rPr>
           <w:rFonts w:ascii="Consolas" w:hAnsi="Consolas" w:cs="Consolas"/>
@@ -11465,17 +11124,7 @@
           <w:sz w:val="19"/>
           <w:szCs w:val="19"/>
         </w:rPr>
-        <w:t>(</w:t>
-      </w:r>
-      <w:proofErr w:type="gramEnd"/>
-      <w:r>
-        <w:rPr>
-          <w:rFonts w:ascii="Consolas" w:hAnsi="Consolas" w:cs="Consolas"/>
-          <w:color w:val="000000"/>
-          <w:sz w:val="19"/>
-          <w:szCs w:val="19"/>
-        </w:rPr>
-        <w:t xml:space="preserve">e =&gt; </w:t>
+        <w:t xml:space="preserve">(e =&gt; </w:t>
       </w:r>
       <w:proofErr w:type="spellStart"/>
       <w:r>
@@ -11559,7 +11208,6 @@
         <w:t xml:space="preserve">                </w:t>
       </w:r>
       <w:proofErr w:type="spellStart"/>
-      <w:proofErr w:type="gramStart"/>
       <w:r>
         <w:rPr>
           <w:rFonts w:ascii="Consolas" w:hAnsi="Consolas" w:cs="Consolas"/>
@@ -11577,17 +11225,7 @@
           <w:sz w:val="19"/>
           <w:szCs w:val="19"/>
         </w:rPr>
-        <w:t>(</w:t>
-      </w:r>
-      <w:proofErr w:type="gramEnd"/>
-      <w:r>
-        <w:rPr>
-          <w:rFonts w:ascii="Consolas" w:hAnsi="Consolas" w:cs="Consolas"/>
-          <w:color w:val="000000"/>
-          <w:sz w:val="19"/>
-          <w:szCs w:val="19"/>
-        </w:rPr>
-        <w:t xml:space="preserve">e =&gt; </w:t>
+        <w:t xml:space="preserve">(e =&gt; </w:t>
       </w:r>
       <w:proofErr w:type="spellStart"/>
       <w:r>
@@ -11671,7 +11309,6 @@
         <w:t xml:space="preserve">                </w:t>
       </w:r>
       <w:proofErr w:type="spellStart"/>
-      <w:proofErr w:type="gramStart"/>
       <w:r>
         <w:rPr>
           <w:rFonts w:ascii="Consolas" w:hAnsi="Consolas" w:cs="Consolas"/>
@@ -11689,17 +11326,7 @@
           <w:sz w:val="19"/>
           <w:szCs w:val="19"/>
         </w:rPr>
-        <w:t>(</w:t>
-      </w:r>
-      <w:proofErr w:type="gramEnd"/>
-      <w:r>
-        <w:rPr>
-          <w:rFonts w:ascii="Consolas" w:hAnsi="Consolas" w:cs="Consolas"/>
-          <w:color w:val="000000"/>
-          <w:sz w:val="19"/>
-          <w:szCs w:val="19"/>
-        </w:rPr>
-        <w:t xml:space="preserve">e =&gt; </w:t>
+        <w:t xml:space="preserve">(e =&gt; </w:t>
       </w:r>
       <w:proofErr w:type="spellStart"/>
       <w:r>
@@ -11783,7 +11410,6 @@
         <w:t xml:space="preserve">                </w:t>
       </w:r>
       <w:proofErr w:type="spellStart"/>
-      <w:proofErr w:type="gramStart"/>
       <w:r>
         <w:rPr>
           <w:rFonts w:ascii="Consolas" w:hAnsi="Consolas" w:cs="Consolas"/>
@@ -11801,17 +11427,7 @@
           <w:sz w:val="19"/>
           <w:szCs w:val="19"/>
         </w:rPr>
-        <w:t>(</w:t>
-      </w:r>
-      <w:proofErr w:type="gramEnd"/>
-      <w:r>
-        <w:rPr>
-          <w:rFonts w:ascii="Consolas" w:hAnsi="Consolas" w:cs="Consolas"/>
-          <w:color w:val="000000"/>
-          <w:sz w:val="19"/>
-          <w:szCs w:val="19"/>
-        </w:rPr>
-        <w:t xml:space="preserve">e =&gt; </w:t>
+        <w:t xml:space="preserve">(e =&gt; </w:t>
       </w:r>
       <w:proofErr w:type="spellStart"/>
       <w:r>
@@ -11895,7 +11511,6 @@
         <w:t xml:space="preserve">                </w:t>
       </w:r>
       <w:proofErr w:type="spellStart"/>
-      <w:proofErr w:type="gramStart"/>
       <w:r>
         <w:rPr>
           <w:rFonts w:ascii="Consolas" w:hAnsi="Consolas" w:cs="Consolas"/>
@@ -11913,17 +11528,7 @@
           <w:sz w:val="19"/>
           <w:szCs w:val="19"/>
         </w:rPr>
-        <w:t>(</w:t>
-      </w:r>
-      <w:proofErr w:type="gramEnd"/>
-      <w:r>
-        <w:rPr>
-          <w:rFonts w:ascii="Consolas" w:hAnsi="Consolas" w:cs="Consolas"/>
-          <w:color w:val="000000"/>
-          <w:sz w:val="19"/>
-          <w:szCs w:val="19"/>
-        </w:rPr>
-        <w:t xml:space="preserve">e =&gt; </w:t>
+        <w:t xml:space="preserve">(e =&gt; </w:t>
       </w:r>
       <w:proofErr w:type="spellStart"/>
       <w:r>
@@ -12007,7 +11612,6 @@
         <w:t xml:space="preserve">                </w:t>
       </w:r>
       <w:proofErr w:type="spellStart"/>
-      <w:proofErr w:type="gramStart"/>
       <w:r>
         <w:rPr>
           <w:rFonts w:ascii="Consolas" w:hAnsi="Consolas" w:cs="Consolas"/>
@@ -12025,17 +11629,7 @@
           <w:sz w:val="19"/>
           <w:szCs w:val="19"/>
         </w:rPr>
-        <w:t>(</w:t>
-      </w:r>
-      <w:proofErr w:type="gramEnd"/>
-      <w:r>
-        <w:rPr>
-          <w:rFonts w:ascii="Consolas" w:hAnsi="Consolas" w:cs="Consolas"/>
-          <w:color w:val="000000"/>
-          <w:sz w:val="19"/>
-          <w:szCs w:val="19"/>
-        </w:rPr>
-        <w:t xml:space="preserve">e =&gt; </w:t>
+        <w:t xml:space="preserve">(e =&gt; </w:t>
       </w:r>
       <w:proofErr w:type="spellStart"/>
       <w:r>
@@ -12133,7 +11727,6 @@
         <w:t xml:space="preserve">                </w:t>
       </w:r>
       <w:proofErr w:type="spellStart"/>
-      <w:proofErr w:type="gramStart"/>
       <w:r>
         <w:rPr>
           <w:rFonts w:ascii="Consolas" w:hAnsi="Consolas" w:cs="Consolas"/>
@@ -12153,7 +11746,6 @@
         </w:rPr>
         <w:t>(</w:t>
       </w:r>
-      <w:proofErr w:type="gramEnd"/>
       <w:r>
         <w:rPr>
           <w:rFonts w:ascii="Consolas" w:hAnsi="Consolas" w:cs="Consolas"/>
@@ -12263,7 +11855,6 @@
         </w:rPr>
         <w:t xml:space="preserve">       </w:t>
       </w:r>
-      <w:proofErr w:type="gramStart"/>
       <w:r>
         <w:rPr>
           <w:rFonts w:ascii="Consolas" w:hAnsi="Consolas" w:cs="Consolas"/>
@@ -12273,7 +11864,6 @@
         </w:rPr>
         <w:t>public</w:t>
       </w:r>
-      <w:proofErr w:type="gramEnd"/>
       <w:r>
         <w:rPr>
           <w:rFonts w:ascii="Consolas" w:hAnsi="Consolas" w:cs="Consolas"/>
@@ -12405,7 +11995,6 @@
         </w:rPr>
         <w:t xml:space="preserve">            </w:t>
       </w:r>
-      <w:proofErr w:type="gramStart"/>
       <w:r>
         <w:rPr>
           <w:rFonts w:ascii="Consolas" w:hAnsi="Consolas" w:cs="Consolas"/>
@@ -12415,7 +12004,6 @@
         </w:rPr>
         <w:t>using</w:t>
       </w:r>
-      <w:proofErr w:type="gramEnd"/>
       <w:r>
         <w:rPr>
           <w:rFonts w:ascii="Consolas" w:hAnsi="Consolas" w:cs="Consolas"/>
@@ -12552,7 +12140,6 @@
         <w:t xml:space="preserve">                </w:t>
       </w:r>
       <w:proofErr w:type="spellStart"/>
-      <w:proofErr w:type="gramStart"/>
       <w:r>
         <w:rPr>
           <w:rFonts w:ascii="Consolas" w:hAnsi="Consolas" w:cs="Consolas"/>
@@ -12570,17 +12157,7 @@
           <w:sz w:val="19"/>
           <w:szCs w:val="19"/>
         </w:rPr>
-        <w:t>(</w:t>
-      </w:r>
-      <w:proofErr w:type="gramEnd"/>
-      <w:r>
-        <w:rPr>
-          <w:rFonts w:ascii="Consolas" w:hAnsi="Consolas" w:cs="Consolas"/>
-          <w:color w:val="000000"/>
-          <w:sz w:val="19"/>
-          <w:szCs w:val="19"/>
-        </w:rPr>
-        <w:t>).Open();</w:t>
+        <w:t>().Open();</w:t>
       </w:r>
     </w:p>
     <w:p>
@@ -12642,9 +12219,9 @@
           <w:sz w:val="19"/>
           <w:szCs w:val="19"/>
         </w:rPr>
-        <w:t>gen_</w:t>
-      </w:r>
-      <w:proofErr w:type="gramStart"/>
+        <w:t>gen_id</w:t>
+      </w:r>
+      <w:proofErr w:type="spellEnd"/>
       <w:r>
         <w:rPr>
           <w:rFonts w:ascii="Consolas" w:hAnsi="Consolas" w:cs="Consolas"/>
@@ -12652,27 +12229,7 @@
           <w:sz w:val="19"/>
           <w:szCs w:val="19"/>
         </w:rPr>
-        <w:t>id</w:t>
-      </w:r>
-      <w:proofErr w:type="spellEnd"/>
-      <w:r>
-        <w:rPr>
-          <w:rFonts w:ascii="Consolas" w:hAnsi="Consolas" w:cs="Consolas"/>
-          <w:color w:val="A31515"/>
-          <w:sz w:val="19"/>
-          <w:szCs w:val="19"/>
-        </w:rPr>
-        <w:t>(</w:t>
-      </w:r>
-      <w:proofErr w:type="gramEnd"/>
-      <w:r>
-        <w:rPr>
-          <w:rFonts w:ascii="Consolas" w:hAnsi="Consolas" w:cs="Consolas"/>
-          <w:color w:val="A31515"/>
-          <w:sz w:val="19"/>
-          <w:szCs w:val="19"/>
-        </w:rPr>
-        <w:t>"</w:t>
+        <w:t>("</w:t>
       </w:r>
       <w:r>
         <w:rPr>
@@ -12765,7 +12322,6 @@
         <w:t xml:space="preserve">                </w:t>
       </w:r>
       <w:proofErr w:type="spellStart"/>
-      <w:proofErr w:type="gramStart"/>
       <w:r>
         <w:rPr>
           <w:rFonts w:ascii="Consolas" w:hAnsi="Consolas" w:cs="Consolas"/>
@@ -12776,7 +12332,6 @@
         <w:t>var</w:t>
       </w:r>
       <w:proofErr w:type="spellEnd"/>
-      <w:proofErr w:type="gramEnd"/>
       <w:r>
         <w:rPr>
           <w:rFonts w:ascii="Consolas" w:hAnsi="Consolas" w:cs="Consolas"/>
@@ -12849,7 +12404,6 @@
         </w:rPr>
         <w:t xml:space="preserve">                </w:t>
       </w:r>
-      <w:proofErr w:type="gramStart"/>
       <w:r>
         <w:rPr>
           <w:rFonts w:ascii="Consolas" w:hAnsi="Consolas" w:cs="Consolas"/>
@@ -12859,7 +12413,6 @@
         </w:rPr>
         <w:t>return</w:t>
       </w:r>
-      <w:proofErr w:type="gramEnd"/>
       <w:r>
         <w:rPr>
           <w:rFonts w:ascii="Consolas" w:hAnsi="Consolas" w:cs="Consolas"/>
@@ -12989,7 +12542,6 @@
           <w:szCs w:val="19"/>
         </w:rPr>
       </w:pPr>
-      <w:proofErr w:type="gramStart"/>
       <w:r>
         <w:rPr>
           <w:rFonts w:ascii="Consolas" w:hAnsi="Consolas" w:cs="Consolas"/>
@@ -12999,7 +12551,6 @@
         </w:rPr>
         <w:t>using</w:t>
       </w:r>
-      <w:proofErr w:type="gramEnd"/>
       <w:r>
         <w:rPr>
           <w:rFonts w:ascii="Consolas" w:hAnsi="Consolas" w:cs="Consolas"/>
@@ -13023,7 +12574,6 @@
           <w:szCs w:val="19"/>
         </w:rPr>
       </w:pPr>
-      <w:proofErr w:type="gramStart"/>
       <w:r>
         <w:rPr>
           <w:rFonts w:ascii="Consolas" w:hAnsi="Consolas" w:cs="Consolas"/>
@@ -13033,7 +12583,6 @@
         </w:rPr>
         <w:t>using</w:t>
       </w:r>
-      <w:proofErr w:type="gramEnd"/>
       <w:r>
         <w:rPr>
           <w:rFonts w:ascii="Consolas" w:hAnsi="Consolas" w:cs="Consolas"/>
@@ -13071,7 +12620,6 @@
           <w:szCs w:val="19"/>
         </w:rPr>
       </w:pPr>
-      <w:proofErr w:type="gramStart"/>
       <w:r>
         <w:rPr>
           <w:rFonts w:ascii="Consolas" w:hAnsi="Consolas" w:cs="Consolas"/>
@@ -13081,7 +12629,6 @@
         </w:rPr>
         <w:t>namespace</w:t>
       </w:r>
-      <w:proofErr w:type="gramEnd"/>
       <w:r>
         <w:rPr>
           <w:rFonts w:ascii="Consolas" w:hAnsi="Consolas" w:cs="Consolas"/>
@@ -13137,7 +12684,6 @@
         </w:rPr>
         <w:t xml:space="preserve">    </w:t>
       </w:r>
-      <w:proofErr w:type="gramStart"/>
       <w:r>
         <w:rPr>
           <w:rFonts w:ascii="Consolas" w:hAnsi="Consolas" w:cs="Consolas"/>
@@ -13147,7 +12693,6 @@
         </w:rPr>
         <w:t>class</w:t>
       </w:r>
-      <w:proofErr w:type="gramEnd"/>
       <w:r>
         <w:rPr>
           <w:rFonts w:ascii="Consolas" w:hAnsi="Consolas" w:cs="Consolas"/>
@@ -13212,7 +12757,6 @@
         </w:rPr>
         <w:t xml:space="preserve">        </w:t>
       </w:r>
-      <w:proofErr w:type="gramStart"/>
       <w:r>
         <w:rPr>
           <w:rFonts w:ascii="Consolas" w:hAnsi="Consolas" w:cs="Consolas"/>
@@ -13222,7 +12766,6 @@
         </w:rPr>
         <w:t>static</w:t>
       </w:r>
-      <w:proofErr w:type="gramEnd"/>
       <w:r>
         <w:rPr>
           <w:rFonts w:ascii="Consolas" w:hAnsi="Consolas" w:cs="Consolas"/>
@@ -13334,7 +12877,6 @@
         </w:rPr>
         <w:t xml:space="preserve">            </w:t>
       </w:r>
-      <w:proofErr w:type="gramStart"/>
       <w:r>
         <w:rPr>
           <w:rFonts w:ascii="Consolas" w:hAnsi="Consolas" w:cs="Consolas"/>
@@ -13344,7 +12886,6 @@
         </w:rPr>
         <w:t>using</w:t>
       </w:r>
-      <w:proofErr w:type="gramEnd"/>
       <w:r>
         <w:rPr>
           <w:rFonts w:ascii="Consolas" w:hAnsi="Consolas" w:cs="Consolas"/>
@@ -13485,27 +13026,7 @@
           <w:sz w:val="19"/>
           <w:szCs w:val="19"/>
         </w:rPr>
-        <w:t xml:space="preserve">// </w:t>
-      </w:r>
-      <w:proofErr w:type="gramStart"/>
-      <w:r>
-        <w:rPr>
-          <w:rFonts w:ascii="Consolas" w:hAnsi="Consolas" w:cs="Consolas"/>
-          <w:color w:val="008000"/>
-          <w:sz w:val="19"/>
-          <w:szCs w:val="19"/>
-        </w:rPr>
-        <w:t>Creating</w:t>
-      </w:r>
-      <w:proofErr w:type="gramEnd"/>
-      <w:r>
-        <w:rPr>
-          <w:rFonts w:ascii="Consolas" w:hAnsi="Consolas" w:cs="Consolas"/>
-          <w:color w:val="008000"/>
-          <w:sz w:val="19"/>
-          <w:szCs w:val="19"/>
-        </w:rPr>
-        <w:t xml:space="preserve"> a new Employee and saving it to the database</w:t>
+        <w:t>// Creating a new Employee and saving it to the database</w:t>
       </w:r>
     </w:p>
     <w:p>
@@ -13531,7 +13052,6 @@
         <w:t xml:space="preserve">                </w:t>
       </w:r>
       <w:proofErr w:type="spellStart"/>
-      <w:proofErr w:type="gramStart"/>
       <w:r>
         <w:rPr>
           <w:rFonts w:ascii="Consolas" w:hAnsi="Consolas" w:cs="Consolas"/>
@@ -13542,7 +13062,6 @@
         <w:t>var</w:t>
       </w:r>
       <w:proofErr w:type="spellEnd"/>
-      <w:proofErr w:type="gramEnd"/>
       <w:r>
         <w:rPr>
           <w:rFonts w:ascii="Consolas" w:hAnsi="Consolas" w:cs="Consolas"/>
@@ -13657,7 +13176,6 @@
         <w:t xml:space="preserve"> = </w:t>
       </w:r>
       <w:proofErr w:type="spellStart"/>
-      <w:proofErr w:type="gramStart"/>
       <w:r>
         <w:rPr>
           <w:rFonts w:ascii="Consolas" w:hAnsi="Consolas" w:cs="Consolas"/>
@@ -13677,7 +13195,6 @@
         </w:rPr>
         <w:t>(</w:t>
       </w:r>
-      <w:proofErr w:type="gramEnd"/>
       <w:r>
         <w:rPr>
           <w:rFonts w:ascii="Consolas" w:hAnsi="Consolas" w:cs="Consolas"/>
@@ -14100,7 +13617,6 @@
         <w:t xml:space="preserve">                </w:t>
       </w:r>
       <w:proofErr w:type="spellStart"/>
-      <w:proofErr w:type="gramStart"/>
       <w:r>
         <w:rPr>
           <w:rFonts w:ascii="Consolas" w:hAnsi="Consolas" w:cs="Consolas"/>
@@ -14121,7 +13637,6 @@
         <w:t>(</w:t>
       </w:r>
       <w:proofErr w:type="spellStart"/>
-      <w:proofErr w:type="gramEnd"/>
       <w:r>
         <w:rPr>
           <w:rFonts w:ascii="Consolas" w:hAnsi="Consolas" w:cs="Consolas"/>
@@ -14165,7 +13680,6 @@
         <w:t xml:space="preserve">                </w:t>
       </w:r>
       <w:proofErr w:type="spellStart"/>
-      <w:proofErr w:type="gramStart"/>
       <w:r>
         <w:rPr>
           <w:rFonts w:ascii="Consolas" w:hAnsi="Consolas" w:cs="Consolas"/>
@@ -14176,7 +13690,6 @@
         <w:t>var</w:t>
       </w:r>
       <w:proofErr w:type="spellEnd"/>
-      <w:proofErr w:type="gramEnd"/>
       <w:r>
         <w:rPr>
           <w:rFonts w:ascii="Consolas" w:hAnsi="Consolas" w:cs="Consolas"/>
@@ -14231,7 +13744,6 @@
         <w:t xml:space="preserve">                </w:t>
       </w:r>
       <w:proofErr w:type="spellStart"/>
-      <w:proofErr w:type="gramStart"/>
       <w:r>
         <w:rPr>
           <w:rFonts w:ascii="Consolas" w:hAnsi="Consolas" w:cs="Consolas"/>
@@ -14251,7 +13763,6 @@
         </w:rPr>
         <w:t>(</w:t>
       </w:r>
-      <w:proofErr w:type="gramEnd"/>
       <w:r>
         <w:rPr>
           <w:rFonts w:ascii="Consolas" w:hAnsi="Consolas" w:cs="Consolas"/>
@@ -14300,27 +13811,7 @@
           <w:sz w:val="19"/>
           <w:szCs w:val="19"/>
         </w:rPr>
-        <w:t xml:space="preserve">// </w:t>
-      </w:r>
-      <w:proofErr w:type="gramStart"/>
-      <w:r>
-        <w:rPr>
-          <w:rFonts w:ascii="Consolas" w:hAnsi="Consolas" w:cs="Consolas"/>
-          <w:color w:val="008000"/>
-          <w:sz w:val="19"/>
-          <w:szCs w:val="19"/>
-        </w:rPr>
-        <w:t>Retrieving</w:t>
-      </w:r>
-      <w:proofErr w:type="gramEnd"/>
-      <w:r>
-        <w:rPr>
-          <w:rFonts w:ascii="Consolas" w:hAnsi="Consolas" w:cs="Consolas"/>
-          <w:color w:val="008000"/>
-          <w:sz w:val="19"/>
-          <w:szCs w:val="19"/>
-        </w:rPr>
-        <w:t xml:space="preserve"> and displaying data</w:t>
+        <w:t>// Retrieving and displaying data</w:t>
       </w:r>
     </w:p>
     <w:p>
@@ -14346,7 +13837,6 @@
         <w:t xml:space="preserve">                </w:t>
       </w:r>
       <w:proofErr w:type="spellStart"/>
-      <w:proofErr w:type="gramStart"/>
       <w:r>
         <w:rPr>
           <w:rFonts w:ascii="Consolas" w:hAnsi="Consolas" w:cs="Consolas"/>
@@ -14364,17 +13854,7 @@
           <w:sz w:val="19"/>
           <w:szCs w:val="19"/>
         </w:rPr>
-        <w:t>(</w:t>
-      </w:r>
-      <w:proofErr w:type="gramEnd"/>
-      <w:r>
-        <w:rPr>
-          <w:rFonts w:ascii="Consolas" w:hAnsi="Consolas" w:cs="Consolas"/>
-          <w:color w:val="000000"/>
-          <w:sz w:val="19"/>
-          <w:szCs w:val="19"/>
-        </w:rPr>
-        <w:t>);</w:t>
+        <w:t>();</w:t>
       </w:r>
     </w:p>
     <w:p>
@@ -14400,7 +13880,6 @@
         <w:t xml:space="preserve">                </w:t>
       </w:r>
       <w:proofErr w:type="spellStart"/>
-      <w:proofErr w:type="gramStart"/>
       <w:r>
         <w:rPr>
           <w:rFonts w:ascii="Consolas" w:hAnsi="Consolas" w:cs="Consolas"/>
@@ -14420,7 +13899,6 @@
         </w:rPr>
         <w:t>(</w:t>
       </w:r>
-      <w:proofErr w:type="gramEnd"/>
       <w:r>
         <w:rPr>
           <w:rFonts w:ascii="Consolas" w:hAnsi="Consolas" w:cs="Consolas"/>
@@ -14463,7 +13941,6 @@
         <w:t xml:space="preserve">                </w:t>
       </w:r>
       <w:proofErr w:type="spellStart"/>
-      <w:proofErr w:type="gramStart"/>
       <w:r>
         <w:rPr>
           <w:rFonts w:ascii="Consolas" w:hAnsi="Consolas" w:cs="Consolas"/>
@@ -14474,7 +13951,6 @@
         <w:t>foreach</w:t>
       </w:r>
       <w:proofErr w:type="spellEnd"/>
-      <w:proofErr w:type="gramEnd"/>
       <w:r>
         <w:rPr>
           <w:rFonts w:ascii="Consolas" w:hAnsi="Consolas" w:cs="Consolas"/>
@@ -14609,7 +14085,6 @@
         <w:t xml:space="preserve">                    </w:t>
       </w:r>
       <w:proofErr w:type="spellStart"/>
-      <w:proofErr w:type="gramStart"/>
       <w:r>
         <w:rPr>
           <w:rFonts w:ascii="Consolas" w:hAnsi="Consolas" w:cs="Consolas"/>
@@ -14629,7 +14104,6 @@
         </w:rPr>
         <w:t>(</w:t>
       </w:r>
-      <w:proofErr w:type="gramEnd"/>
       <w:r>
         <w:rPr>
           <w:rFonts w:ascii="Consolas" w:hAnsi="Consolas" w:cs="Consolas"/>
@@ -14857,21 +14331,7 @@
         <w:rPr>
           <w:sz w:val="24"/>
         </w:rPr>
-        <w:t xml:space="preserve"> the Record.  In the above example </w:t>
-      </w:r>
-      <w:proofErr w:type="gramStart"/>
-      <w:r>
-        <w:rPr>
-          <w:sz w:val="24"/>
-        </w:rPr>
-        <w:t>to  get</w:t>
-      </w:r>
-      <w:proofErr w:type="gramEnd"/>
-      <w:r>
-        <w:rPr>
-          <w:sz w:val="24"/>
-        </w:rPr>
-        <w:t xml:space="preserve"> the </w:t>
+        <w:t xml:space="preserve"> the Record.  In the above example to  get the </w:t>
       </w:r>
       <w:proofErr w:type="spellStart"/>
       <w:r>
@@ -15108,14 +14568,12 @@
           <w:sz w:val="24"/>
         </w:rPr>
       </w:pPr>
-      <w:proofErr w:type="gramStart"/>
       <w:r>
         <w:rPr>
           <w:sz w:val="24"/>
         </w:rPr>
         <w:t>Returns the absolute value of the input.</w:t>
       </w:r>
-      <w:proofErr w:type="gramEnd"/>
     </w:p>
     <w:p>
       <w:pPr>
@@ -15175,21 +14633,7 @@
         <w:rPr>
           <w:sz w:val="24"/>
         </w:rPr>
-        <w:t xml:space="preserve">Output </w:t>
-      </w:r>
-      <w:proofErr w:type="gramStart"/>
-      <w:r>
-        <w:rPr>
-          <w:sz w:val="24"/>
-        </w:rPr>
-        <w:t>Numeric(</w:t>
-      </w:r>
-      <w:proofErr w:type="gramEnd"/>
-      <w:r>
-        <w:rPr>
-          <w:sz w:val="24"/>
-        </w:rPr>
-        <w:t xml:space="preserve">18, 0) </w:t>
+        <w:t xml:space="preserve">Output Numeric(18, 0) </w:t>
       </w:r>
     </w:p>
     <w:p>
@@ -15211,7 +14655,6 @@
           <w:sz w:val="24"/>
         </w:rPr>
       </w:pPr>
-      <w:proofErr w:type="gramStart"/>
       <w:r>
         <w:rPr>
           <w:sz w:val="24"/>
@@ -15222,14 +14665,7 @@
         <w:rPr>
           <w:sz w:val="24"/>
         </w:rPr>
-        <w:t>ounds up towards positive infinity.</w:t>
-      </w:r>
-      <w:proofErr w:type="gramEnd"/>
-      <w:r>
-        <w:rPr>
-          <w:sz w:val="24"/>
-        </w:rPr>
-        <w:t xml:space="preserve"> </w:t>
+        <w:t xml:space="preserve">ounds up towards positive infinity. </w:t>
       </w:r>
     </w:p>
     <w:p>
@@ -15290,21 +14726,7 @@
         <w:rPr>
           <w:sz w:val="24"/>
         </w:rPr>
-        <w:t xml:space="preserve">Output </w:t>
-      </w:r>
-      <w:proofErr w:type="gramStart"/>
-      <w:r>
-        <w:rPr>
-          <w:sz w:val="24"/>
-        </w:rPr>
-        <w:t>Numeric(</w:t>
-      </w:r>
-      <w:proofErr w:type="gramEnd"/>
-      <w:r>
-        <w:rPr>
-          <w:sz w:val="24"/>
-        </w:rPr>
-        <w:t xml:space="preserve">18, 0) </w:t>
+        <w:t xml:space="preserve">Output Numeric(18, 0) </w:t>
       </w:r>
     </w:p>
     <w:p>
@@ -15332,7 +14754,6 @@
           <w:sz w:val="24"/>
         </w:rPr>
       </w:pPr>
-      <w:proofErr w:type="gramStart"/>
       <w:r>
         <w:rPr>
           <w:sz w:val="24"/>
@@ -15346,7 +14767,6 @@
         </w:rPr>
         <w:t>ounds down towards negative infinity.</w:t>
       </w:r>
-      <w:proofErr w:type="gramEnd"/>
     </w:p>
     <w:p>
       <w:pPr>
@@ -15420,21 +14840,7 @@
         <w:rPr>
           <w:sz w:val="24"/>
         </w:rPr>
-        <w:t xml:space="preserve">          </w:t>
-      </w:r>
-      <w:proofErr w:type="gramStart"/>
-      <w:r>
-        <w:rPr>
-          <w:sz w:val="24"/>
-        </w:rPr>
-        <w:t>scale</w:t>
-      </w:r>
-      <w:proofErr w:type="gramEnd"/>
-      <w:r>
-        <w:rPr>
-          <w:sz w:val="24"/>
-        </w:rPr>
-        <w:t xml:space="preserve"> integer</w:t>
+        <w:t xml:space="preserve">          scale integer</w:t>
       </w:r>
     </w:p>
     <w:p>
@@ -15478,19 +14884,11 @@
           <w:sz w:val="24"/>
         </w:rPr>
       </w:pPr>
-      <w:proofErr w:type="gramStart"/>
-      <w:r>
-        <w:rPr>
-          <w:sz w:val="24"/>
-        </w:rPr>
-        <w:t>Rounds a number to the nearest integer.</w:t>
-      </w:r>
-      <w:proofErr w:type="gramEnd"/>
-      <w:r>
-        <w:rPr>
-          <w:sz w:val="24"/>
-        </w:rPr>
-        <w:t xml:space="preserve"> If the fractional part is exactly 0.5, rounding is upward for positive numbers and downward for negative numbers. With the optional scale argument, the number can be rounded to powers-of-ten multiples (tens, hundreds, tenths, hundredths, etc.) instead of just integers.</w:t>
+      <w:r>
+        <w:rPr>
+          <w:sz w:val="24"/>
+        </w:rPr>
+        <w:t>Rounds a number to the nearest integer. If the fractional part is exactly 0.5, rounding is upward for positive numbers and downward for negative numbers. With the optional scale argument, the number can be rounded to powers-of-ten multiples (tens, hundreds, tenths, hundredths, etc.) instead of just integers.</w:t>
       </w:r>
       <w:r>
         <w:rPr>
@@ -15668,19 +15066,11 @@
         </w:rPr>
         <w:t xml:space="preserve">          </w:t>
       </w:r>
-      <w:proofErr w:type="gramStart"/>
-      <w:r>
-        <w:rPr>
-          <w:sz w:val="24"/>
-        </w:rPr>
-        <w:t>y</w:t>
-      </w:r>
-      <w:proofErr w:type="gramEnd"/>
-      <w:r>
-        <w:rPr>
-          <w:sz w:val="24"/>
-        </w:rPr>
-        <w:t xml:space="preserve"> Double </w:t>
+      <w:r>
+        <w:rPr>
+          <w:sz w:val="24"/>
+        </w:rPr>
+        <w:t xml:space="preserve">y Double </w:t>
       </w:r>
     </w:p>
     <w:p>
@@ -15726,7 +15116,6 @@
           <w:sz w:val="24"/>
         </w:rPr>
       </w:pPr>
-      <w:proofErr w:type="gramStart"/>
       <w:r>
         <w:rPr>
           <w:sz w:val="24"/>
@@ -15753,7 +15142,6 @@
         </w:rPr>
         <w:t>.</w:t>
       </w:r>
-      <w:proofErr w:type="gramEnd"/>
     </w:p>
     <w:p>
       <w:pPr>
@@ -15843,21 +15231,7 @@
         <w:rPr>
           <w:sz w:val="24"/>
         </w:rPr>
-        <w:t xml:space="preserve"> </w:t>
-      </w:r>
-      <w:proofErr w:type="gramStart"/>
-      <w:r>
-        <w:rPr>
-          <w:sz w:val="24"/>
-        </w:rPr>
-        <w:t>scale</w:t>
-      </w:r>
-      <w:proofErr w:type="gramEnd"/>
-      <w:r>
-        <w:rPr>
-          <w:sz w:val="24"/>
-        </w:rPr>
-        <w:t xml:space="preserve"> Double </w:t>
+        <w:t xml:space="preserve"> scale Double </w:t>
       </w:r>
     </w:p>
     <w:p>
@@ -15895,19 +15269,11 @@
           <w:sz w:val="24"/>
         </w:rPr>
       </w:pPr>
-      <w:proofErr w:type="gramStart"/>
-      <w:r>
-        <w:rPr>
-          <w:sz w:val="24"/>
-        </w:rPr>
-        <w:t>Returns the integer part of a number.</w:t>
-      </w:r>
-      <w:proofErr w:type="gramEnd"/>
-      <w:r>
-        <w:rPr>
-          <w:sz w:val="24"/>
-        </w:rPr>
-        <w:t xml:space="preserve"> With the optional scale argument, the number can be truncated to powers-of-ten multiples (tens, hundreds, tenths, hundredths, etc.) instead of just integers.</w:t>
+      <w:r>
+        <w:rPr>
+          <w:sz w:val="24"/>
+        </w:rPr>
+        <w:t>Returns the integer part of a number. With the optional scale argument, the number can be truncated to powers-of-ten multiples (tens, hundreds, tenths, hundredths, etc.) instead of just integers.</w:t>
       </w:r>
       <w:r>
         <w:rPr>
@@ -16092,21 +15458,7 @@
         <w:rPr>
           <w:sz w:val="24"/>
         </w:rPr>
-        <w:t xml:space="preserve">Input x </w:t>
-      </w:r>
-      <w:proofErr w:type="gramStart"/>
-      <w:r>
-        <w:rPr>
-          <w:sz w:val="24"/>
-        </w:rPr>
-        <w:t>Numeric(</w:t>
-      </w:r>
-      <w:proofErr w:type="gramEnd"/>
-      <w:r>
-        <w:rPr>
-          <w:sz w:val="24"/>
-        </w:rPr>
-        <w:t xml:space="preserve">18,0) </w:t>
+        <w:t xml:space="preserve">Input x Numeric(18,0) </w:t>
       </w:r>
     </w:p>
     <w:p>
@@ -16124,19 +15476,11 @@
         </w:rPr>
         <w:t xml:space="preserve">          </w:t>
       </w:r>
-      <w:proofErr w:type="gramStart"/>
-      <w:r>
-        <w:rPr>
-          <w:sz w:val="24"/>
-        </w:rPr>
-        <w:t>y</w:t>
-      </w:r>
-      <w:proofErr w:type="gramEnd"/>
-      <w:r>
-        <w:rPr>
-          <w:sz w:val="24"/>
-        </w:rPr>
-        <w:t xml:space="preserve"> Numeric(18, 0) </w:t>
+      <w:r>
+        <w:rPr>
+          <w:sz w:val="24"/>
+        </w:rPr>
+        <w:t xml:space="preserve">y Numeric(18, 0) </w:t>
       </w:r>
     </w:p>
     <w:p>
@@ -16162,19 +15506,11 @@
         </w:rPr>
         <w:t xml:space="preserve"> </w:t>
       </w:r>
-      <w:proofErr w:type="gramStart"/>
-      <w:r>
-        <w:rPr>
-          <w:sz w:val="24"/>
-        </w:rPr>
-        <w:t>Numeric(</w:t>
-      </w:r>
-      <w:proofErr w:type="gramEnd"/>
-      <w:r>
-        <w:rPr>
-          <w:sz w:val="24"/>
-        </w:rPr>
-        <w:t xml:space="preserve">18, 0). </w:t>
+      <w:r>
+        <w:rPr>
+          <w:sz w:val="24"/>
+        </w:rPr>
+        <w:t xml:space="preserve">Numeric(18, 0). </w:t>
       </w:r>
     </w:p>
     <w:p>
@@ -16279,21 +15615,7 @@
         <w:rPr>
           <w:sz w:val="24"/>
         </w:rPr>
-        <w:t xml:space="preserve">Input x </w:t>
-      </w:r>
-      <w:proofErr w:type="gramStart"/>
-      <w:r>
-        <w:rPr>
-          <w:sz w:val="24"/>
-        </w:rPr>
-        <w:t>Numeric(</w:t>
-      </w:r>
-      <w:proofErr w:type="gramEnd"/>
-      <w:r>
-        <w:rPr>
-          <w:sz w:val="24"/>
-        </w:rPr>
-        <w:t xml:space="preserve">18,0) </w:t>
+        <w:t xml:space="preserve">Input x Numeric(18,0) </w:t>
       </w:r>
     </w:p>
     <w:p>
@@ -16311,19 +15633,11 @@
         </w:rPr>
         <w:t xml:space="preserve">          </w:t>
       </w:r>
-      <w:proofErr w:type="gramStart"/>
-      <w:r>
-        <w:rPr>
-          <w:sz w:val="24"/>
-        </w:rPr>
-        <w:t>y</w:t>
-      </w:r>
-      <w:proofErr w:type="gramEnd"/>
-      <w:r>
-        <w:rPr>
-          <w:sz w:val="24"/>
-        </w:rPr>
-        <w:t xml:space="preserve"> Numeric(18, 0) </w:t>
+      <w:r>
+        <w:rPr>
+          <w:sz w:val="24"/>
+        </w:rPr>
+        <w:t xml:space="preserve">y Numeric(18, 0) </w:t>
       </w:r>
     </w:p>
     <w:p>
@@ -16347,21 +15661,7 @@
         <w:rPr>
           <w:sz w:val="24"/>
         </w:rPr>
-        <w:t xml:space="preserve"> </w:t>
-      </w:r>
-      <w:proofErr w:type="gramStart"/>
-      <w:r>
-        <w:rPr>
-          <w:sz w:val="24"/>
-        </w:rPr>
-        <w:t>Numeric(</w:t>
-      </w:r>
-      <w:proofErr w:type="gramEnd"/>
-      <w:r>
-        <w:rPr>
-          <w:sz w:val="24"/>
-        </w:rPr>
-        <w:t>18, 0).</w:t>
+        <w:t xml:space="preserve"> Numeric(18, 0).</w:t>
       </w:r>
       <w:r>
         <w:rPr>
@@ -16389,7 +15689,6 @@
           <w:sz w:val="24"/>
         </w:rPr>
       </w:pPr>
-      <w:proofErr w:type="gramStart"/>
       <w:r>
         <w:rPr>
           <w:sz w:val="24"/>
@@ -16408,7 +15707,6 @@
         </w:rPr>
         <w:t>.</w:t>
       </w:r>
-      <w:proofErr w:type="gramEnd"/>
     </w:p>
     <w:p>
       <w:pPr>
@@ -16473,21 +15771,7 @@
         <w:rPr>
           <w:sz w:val="24"/>
         </w:rPr>
-        <w:t xml:space="preserve">Input x </w:t>
-      </w:r>
-      <w:proofErr w:type="gramStart"/>
-      <w:r>
-        <w:rPr>
-          <w:sz w:val="24"/>
-        </w:rPr>
-        <w:t>Numeric(</w:t>
-      </w:r>
-      <w:proofErr w:type="gramEnd"/>
-      <w:r>
-        <w:rPr>
-          <w:sz w:val="24"/>
-        </w:rPr>
-        <w:t xml:space="preserve">18,0) </w:t>
+        <w:t xml:space="preserve">Input x Numeric(18,0) </w:t>
       </w:r>
       <w:r>
         <w:rPr>
@@ -16509,21 +15793,7 @@
         <w:rPr>
           <w:sz w:val="24"/>
         </w:rPr>
-        <w:t xml:space="preserve">          </w:t>
-      </w:r>
-      <w:proofErr w:type="gramStart"/>
-      <w:r>
-        <w:rPr>
-          <w:sz w:val="24"/>
-        </w:rPr>
-        <w:t>y</w:t>
-      </w:r>
-      <w:proofErr w:type="gramEnd"/>
-      <w:r>
-        <w:rPr>
-          <w:sz w:val="24"/>
-        </w:rPr>
-        <w:t xml:space="preserve"> </w:t>
+        <w:t xml:space="preserve">          y </w:t>
       </w:r>
       <w:r>
         <w:rPr>
@@ -16555,19 +15825,11 @@
         </w:rPr>
         <w:t xml:space="preserve"> </w:t>
       </w:r>
-      <w:proofErr w:type="gramStart"/>
-      <w:r>
-        <w:rPr>
-          <w:sz w:val="24"/>
-        </w:rPr>
-        <w:t>Numeric(</w:t>
-      </w:r>
-      <w:proofErr w:type="gramEnd"/>
-      <w:r>
-        <w:rPr>
-          <w:sz w:val="24"/>
-        </w:rPr>
-        <w:t>18, 0).</w:t>
+      <w:r>
+        <w:rPr>
+          <w:sz w:val="24"/>
+        </w:rPr>
+        <w:t>Numeric(18, 0).</w:t>
       </w:r>
       <w:r>
         <w:rPr>
@@ -16595,7 +15857,6 @@
           <w:sz w:val="24"/>
         </w:rPr>
       </w:pPr>
-      <w:proofErr w:type="gramStart"/>
       <w:r>
         <w:rPr>
           <w:sz w:val="24"/>
@@ -16622,7 +15883,6 @@
         </w:rPr>
         <w:t>s.</w:t>
       </w:r>
-      <w:proofErr w:type="gramEnd"/>
     </w:p>
     <w:p>
       <w:pPr>
@@ -16687,21 +15947,7 @@
         <w:rPr>
           <w:sz w:val="24"/>
         </w:rPr>
-        <w:t xml:space="preserve">Input x </w:t>
-      </w:r>
-      <w:proofErr w:type="gramStart"/>
-      <w:r>
-        <w:rPr>
-          <w:sz w:val="24"/>
-        </w:rPr>
-        <w:t>Numeric(</w:t>
-      </w:r>
-      <w:proofErr w:type="gramEnd"/>
-      <w:r>
-        <w:rPr>
-          <w:sz w:val="24"/>
-        </w:rPr>
-        <w:t xml:space="preserve">18,0) </w:t>
+        <w:t xml:space="preserve">Input x Numeric(18,0) </w:t>
       </w:r>
     </w:p>
     <w:p>
@@ -16727,19 +15973,11 @@
         </w:rPr>
         <w:t xml:space="preserve"> </w:t>
       </w:r>
-      <w:proofErr w:type="gramStart"/>
-      <w:r>
-        <w:rPr>
-          <w:sz w:val="24"/>
-        </w:rPr>
-        <w:t>Numeric(</w:t>
-      </w:r>
-      <w:proofErr w:type="gramEnd"/>
-      <w:r>
-        <w:rPr>
-          <w:sz w:val="24"/>
-        </w:rPr>
-        <w:t xml:space="preserve">18, 0). </w:t>
+      <w:r>
+        <w:rPr>
+          <w:sz w:val="24"/>
+        </w:rPr>
+        <w:t xml:space="preserve">Numeric(18, 0). </w:t>
       </w:r>
     </w:p>
     <w:p>
@@ -16761,7 +15999,6 @@
           <w:sz w:val="24"/>
         </w:rPr>
       </w:pPr>
-      <w:proofErr w:type="gramStart"/>
       <w:r>
         <w:rPr>
           <w:sz w:val="24"/>
@@ -16780,7 +16017,6 @@
         </w:rPr>
         <w:t>.</w:t>
       </w:r>
-      <w:proofErr w:type="gramEnd"/>
     </w:p>
     <w:p>
       <w:pPr>
@@ -16835,7 +16071,6 @@
         </w:rPr>
         <w:t xml:space="preserve"> you can always </w:t>
       </w:r>
-      <w:proofErr w:type="gramStart"/>
       <w:r>
         <w:rPr>
           <w:sz w:val="24"/>
@@ -16846,14 +16081,7 @@
         <w:rPr>
           <w:sz w:val="24"/>
         </w:rPr>
-        <w:t xml:space="preserve"> the</w:t>
-      </w:r>
-      <w:proofErr w:type="gramEnd"/>
-      <w:r>
-        <w:rPr>
-          <w:sz w:val="24"/>
-        </w:rPr>
-        <w:t xml:space="preserve"> definition</w:t>
+        <w:t xml:space="preserve"> the definition</w:t>
       </w:r>
       <w:r>
         <w:rPr>
@@ -16938,7 +16166,6 @@
         <w:t xml:space="preserve">) they will always return right padded with spaces, but it you cast the result to a </w:t>
       </w:r>
       <w:proofErr w:type="spellStart"/>
-      <w:proofErr w:type="gramStart"/>
       <w:r>
         <w:rPr>
           <w:sz w:val="24"/>
@@ -16950,14 +16177,7 @@
         <w:rPr>
           <w:sz w:val="24"/>
         </w:rPr>
-        <w:t>(</w:t>
-      </w:r>
-      <w:proofErr w:type="gramEnd"/>
-      <w:r>
-        <w:rPr>
-          <w:sz w:val="24"/>
-        </w:rPr>
-        <w:t>2048) you will get the unpadded results.</w:t>
+        <w:t>(2048) you will get the unpadded results.</w:t>
       </w:r>
     </w:p>
     <w:p>
@@ -17003,28 +16223,14 @@
         <w:rPr>
           <w:sz w:val="24"/>
         </w:rPr>
-        <w:t>EF_</w:t>
-      </w:r>
-      <w:proofErr w:type="gramStart"/>
-      <w:r>
-        <w:rPr>
-          <w:sz w:val="24"/>
-        </w:rPr>
-        <w:t>Reverse</w:t>
-      </w:r>
-      <w:proofErr w:type="spellEnd"/>
-      <w:r>
-        <w:rPr>
-          <w:sz w:val="24"/>
-        </w:rPr>
-        <w:t>(</w:t>
-      </w:r>
-      <w:proofErr w:type="gramEnd"/>
-      <w:r>
-        <w:rPr>
-          <w:sz w:val="24"/>
-        </w:rPr>
-        <w:t xml:space="preserve">‘ </w:t>
+        <w:t>EF_Reverse</w:t>
+      </w:r>
+      <w:proofErr w:type="spellEnd"/>
+      <w:r>
+        <w:rPr>
+          <w:sz w:val="24"/>
+        </w:rPr>
+        <w:t xml:space="preserve">(‘ </w:t>
       </w:r>
       <w:proofErr w:type="spellStart"/>
       <w:r>
@@ -17053,14 +16259,7 @@
         <w:rPr>
           <w:sz w:val="24"/>
         </w:rPr>
-        <w:t xml:space="preserve">Returns </w:t>
-      </w:r>
-      <w:proofErr w:type="gramStart"/>
-      <w:r>
-        <w:rPr>
-          <w:sz w:val="24"/>
-        </w:rPr>
-        <w:t xml:space="preserve">‘ </w:t>
+        <w:t xml:space="preserve">Returns ‘ </w:t>
       </w:r>
       <w:proofErr w:type="spellStart"/>
       <w:r>
@@ -17070,7 +16269,6 @@
         <w:t>cba</w:t>
       </w:r>
       <w:proofErr w:type="spellEnd"/>
-      <w:proofErr w:type="gramEnd"/>
       <w:r>
         <w:rPr>
           <w:sz w:val="24"/>
@@ -17090,17 +16288,9 @@
         <w:rPr>
           <w:sz w:val="24"/>
         </w:rPr>
-        <w:t xml:space="preserve">Select </w:t>
-      </w:r>
-      <w:proofErr w:type="gramStart"/>
-      <w:r>
-        <w:rPr>
-          <w:sz w:val="24"/>
-        </w:rPr>
-        <w:t>Cast(</w:t>
-      </w:r>
-      <w:proofErr w:type="spellStart"/>
-      <w:proofErr w:type="gramEnd"/>
+        <w:t>Select Cast(</w:t>
+      </w:r>
+      <w:proofErr w:type="spellStart"/>
       <w:r>
         <w:rPr>
           <w:sz w:val="24"/>
@@ -17155,14 +16345,7 @@
         <w:rPr>
           <w:sz w:val="24"/>
         </w:rPr>
-        <w:t xml:space="preserve">Returns </w:t>
-      </w:r>
-      <w:proofErr w:type="gramStart"/>
-      <w:r>
-        <w:rPr>
-          <w:sz w:val="24"/>
-        </w:rPr>
-        <w:t xml:space="preserve">‘ </w:t>
+        <w:t xml:space="preserve">Returns ‘ </w:t>
       </w:r>
       <w:proofErr w:type="spellStart"/>
       <w:r>
@@ -17172,7 +16355,6 @@
         <w:t>cba</w:t>
       </w:r>
       <w:proofErr w:type="spellEnd"/>
-      <w:proofErr w:type="gramEnd"/>
       <w:r>
         <w:rPr>
           <w:sz w:val="24"/>
@@ -17249,21 +16431,7 @@
         <w:rPr>
           <w:sz w:val="24"/>
         </w:rPr>
-        <w:t xml:space="preserve">Input </w:t>
-      </w:r>
-      <w:proofErr w:type="gramStart"/>
-      <w:r>
-        <w:rPr>
-          <w:sz w:val="24"/>
-        </w:rPr>
-        <w:t>CSTRING(</w:t>
-      </w:r>
-      <w:proofErr w:type="gramEnd"/>
-      <w:r>
-        <w:rPr>
-          <w:sz w:val="24"/>
-        </w:rPr>
-        <w:t xml:space="preserve">2048) </w:t>
+        <w:t xml:space="preserve">Input CSTRING(2048) </w:t>
       </w:r>
     </w:p>
     <w:p>
@@ -17279,21 +16447,7 @@
         <w:rPr>
           <w:sz w:val="24"/>
         </w:rPr>
-        <w:t xml:space="preserve">Output </w:t>
-      </w:r>
-      <w:proofErr w:type="gramStart"/>
-      <w:r>
-        <w:rPr>
-          <w:sz w:val="24"/>
-        </w:rPr>
-        <w:t>CSTRING(</w:t>
-      </w:r>
-      <w:proofErr w:type="gramEnd"/>
-      <w:r>
-        <w:rPr>
-          <w:sz w:val="24"/>
-        </w:rPr>
-        <w:t xml:space="preserve">2048). </w:t>
+        <w:t xml:space="preserve">Output CSTRING(2048). </w:t>
       </w:r>
     </w:p>
     <w:p>
@@ -17319,7 +16473,6 @@
           <w:shd w:val="clear" w:color="auto" w:fill="FFFFFF"/>
         </w:rPr>
       </w:pPr>
-      <w:proofErr w:type="gramStart"/>
       <w:r>
         <w:rPr>
           <w:rFonts w:ascii="Verdana" w:hAnsi="Verdana"/>
@@ -17330,7 +16483,6 @@
         </w:rPr>
         <w:t>Returns a string backwards.</w:t>
       </w:r>
-      <w:proofErr w:type="gramEnd"/>
     </w:p>
     <w:p>
       <w:pPr>
@@ -17435,21 +16587,7 @@
         <w:rPr>
           <w:sz w:val="24"/>
         </w:rPr>
-        <w:t xml:space="preserve"> (</w:t>
-      </w:r>
-      <w:proofErr w:type="gramStart"/>
-      <w:r>
-        <w:rPr>
-          <w:sz w:val="24"/>
-        </w:rPr>
-        <w:t>'Was</w:t>
-      </w:r>
-      <w:proofErr w:type="gramEnd"/>
-      <w:r>
-        <w:rPr>
-          <w:sz w:val="24"/>
-        </w:rPr>
-        <w:t xml:space="preserve"> it a cat I saw?')      -- returns '?was I </w:t>
+        <w:t xml:space="preserve"> ('Was it a cat I saw?')      -- returns '?was I </w:t>
       </w:r>
       <w:proofErr w:type="spellStart"/>
       <w:r>
@@ -17566,21 +16704,7 @@
         <w:rPr>
           <w:sz w:val="24"/>
         </w:rPr>
-        <w:t xml:space="preserve"> </w:t>
-      </w:r>
-      <w:proofErr w:type="gramStart"/>
-      <w:r>
-        <w:rPr>
-          <w:sz w:val="24"/>
-        </w:rPr>
-        <w:t>CSTRING(</w:t>
-      </w:r>
-      <w:proofErr w:type="gramEnd"/>
-      <w:r>
-        <w:rPr>
-          <w:sz w:val="24"/>
-        </w:rPr>
-        <w:t>2048)</w:t>
+        <w:t xml:space="preserve"> CSTRING(2048)</w:t>
       </w:r>
     </w:p>
     <w:p>
@@ -17605,7 +16729,6 @@
         <w:t xml:space="preserve">         </w:t>
       </w:r>
       <w:proofErr w:type="spellStart"/>
-      <w:proofErr w:type="gramStart"/>
       <w:r>
         <w:rPr>
           <w:sz w:val="24"/>
@@ -17613,7 +16736,6 @@
         <w:t>str</w:t>
       </w:r>
       <w:proofErr w:type="spellEnd"/>
-      <w:proofErr w:type="gramEnd"/>
       <w:r>
         <w:rPr>
           <w:sz w:val="24"/>
@@ -17643,7 +16765,6 @@
         <w:t xml:space="preserve"> </w:t>
       </w:r>
       <w:proofErr w:type="spellStart"/>
-      <w:proofErr w:type="gramStart"/>
       <w:r>
         <w:rPr>
           <w:sz w:val="24"/>
@@ -17651,7 +16772,6 @@
         <w:t>startIdx</w:t>
       </w:r>
       <w:proofErr w:type="spellEnd"/>
-      <w:proofErr w:type="gramEnd"/>
       <w:r>
         <w:rPr>
           <w:sz w:val="24"/>
@@ -17668,19 +16788,11 @@
           <w:sz w:val="24"/>
         </w:rPr>
       </w:pPr>
-      <w:proofErr w:type="gramStart"/>
-      <w:r>
-        <w:rPr>
-          <w:sz w:val="24"/>
-        </w:rPr>
-        <w:t>Output Integer.</w:t>
-      </w:r>
-      <w:proofErr w:type="gramEnd"/>
-      <w:r>
-        <w:rPr>
-          <w:sz w:val="24"/>
-        </w:rPr>
-        <w:t xml:space="preserve"> </w:t>
+      <w:r>
+        <w:rPr>
+          <w:sz w:val="24"/>
+        </w:rPr>
+        <w:t xml:space="preserve">Output Integer. </w:t>
       </w:r>
     </w:p>
     <w:p>
@@ -17706,7 +16818,6 @@
           <w:shd w:val="clear" w:color="auto" w:fill="FFFFFF"/>
         </w:rPr>
       </w:pPr>
-      <w:proofErr w:type="gramStart"/>
       <w:r>
         <w:rPr>
           <w:rFonts w:ascii="Verdana" w:hAnsi="Verdana"/>
@@ -17715,18 +16826,7 @@
           <w:szCs w:val="20"/>
           <w:shd w:val="clear" w:color="auto" w:fill="FFFFFF"/>
         </w:rPr>
-        <w:t>Returns the (1-based) position of the first occurrence of a substring in a host string.</w:t>
-      </w:r>
-      <w:proofErr w:type="gramEnd"/>
-      <w:r>
-        <w:rPr>
-          <w:rFonts w:ascii="Verdana" w:hAnsi="Verdana"/>
-          <w:color w:val="000000"/>
-          <w:sz w:val="20"/>
-          <w:szCs w:val="20"/>
-          <w:shd w:val="clear" w:color="auto" w:fill="FFFFFF"/>
-        </w:rPr>
-        <w:t xml:space="preserve"> With the optional third argument, the search starts at a given offset, disregarding any matches that may occur earlier in the string. If no match is found, the result is 0.</w:t>
+        <w:t>Returns the (1-based) position of the first occurrence of a substring in a host string. With the optional third argument, the search starts at a given offset, disregarding any matches that may occur earlier in the string. If no match is found, the result is 0.</w:t>
       </w:r>
     </w:p>
     <w:p>
@@ -18001,21 +17101,7 @@
         <w:rPr>
           <w:sz w:val="24"/>
         </w:rPr>
-        <w:t xml:space="preserve">Input </w:t>
-      </w:r>
-      <w:proofErr w:type="gramStart"/>
-      <w:r>
-        <w:rPr>
-          <w:sz w:val="24"/>
-        </w:rPr>
-        <w:t>CSTRING(</w:t>
-      </w:r>
-      <w:proofErr w:type="gramEnd"/>
-      <w:r>
-        <w:rPr>
-          <w:sz w:val="24"/>
-        </w:rPr>
-        <w:t xml:space="preserve">2048) </w:t>
+        <w:t xml:space="preserve">Input CSTRING(2048) </w:t>
       </w:r>
     </w:p>
     <w:p>
@@ -18027,19 +17113,11 @@
           <w:sz w:val="24"/>
         </w:rPr>
       </w:pPr>
-      <w:proofErr w:type="gramStart"/>
-      <w:r>
-        <w:rPr>
-          <w:sz w:val="24"/>
-        </w:rPr>
-        <w:t>output</w:t>
-      </w:r>
-      <w:proofErr w:type="gramEnd"/>
-      <w:r>
-        <w:rPr>
-          <w:sz w:val="24"/>
-        </w:rPr>
-        <w:t xml:space="preserve"> Integer.  </w:t>
+      <w:r>
+        <w:rPr>
+          <w:sz w:val="24"/>
+        </w:rPr>
+        <w:t xml:space="preserve">output Integer.  </w:t>
       </w:r>
     </w:p>
     <w:p>
@@ -18061,14 +17139,12 @@
           <w:sz w:val="24"/>
         </w:rPr>
       </w:pPr>
-      <w:proofErr w:type="gramStart"/>
       <w:r>
         <w:rPr>
           <w:sz w:val="24"/>
         </w:rPr>
         <w:t>Returns the length of the character string.</w:t>
       </w:r>
-      <w:proofErr w:type="gramEnd"/>
     </w:p>
     <w:p>
       <w:pPr>
@@ -18130,7 +17206,6 @@
         <w:t xml:space="preserve">Input </w:t>
       </w:r>
       <w:proofErr w:type="spellStart"/>
-      <w:proofErr w:type="gramStart"/>
       <w:r>
         <w:rPr>
           <w:sz w:val="24"/>
@@ -18142,14 +17217,7 @@
         <w:rPr>
           <w:sz w:val="24"/>
         </w:rPr>
-        <w:t>(</w:t>
-      </w:r>
-      <w:proofErr w:type="gramEnd"/>
-      <w:r>
-        <w:rPr>
-          <w:sz w:val="24"/>
-        </w:rPr>
-        <w:t xml:space="preserve">2048)  </w:t>
+        <w:t xml:space="preserve">(2048)  </w:t>
       </w:r>
     </w:p>
     <w:p>
@@ -18161,7 +17229,6 @@
           <w:sz w:val="24"/>
         </w:rPr>
       </w:pPr>
-      <w:proofErr w:type="gramStart"/>
       <w:r>
         <w:rPr>
           <w:sz w:val="24"/>
@@ -18172,14 +17239,7 @@
         <w:rPr>
           <w:sz w:val="24"/>
         </w:rPr>
-        <w:t>urns</w:t>
-      </w:r>
-      <w:proofErr w:type="gramEnd"/>
-      <w:r>
-        <w:rPr>
-          <w:sz w:val="24"/>
-        </w:rPr>
-        <w:t xml:space="preserve"> </w:t>
+        <w:t xml:space="preserve">urns </w:t>
       </w:r>
       <w:proofErr w:type="spellStart"/>
       <w:r>
@@ -18215,19 +17275,11 @@
           <w:sz w:val="24"/>
         </w:rPr>
       </w:pPr>
-      <w:proofErr w:type="gramStart"/>
-      <w:r>
-        <w:rPr>
-          <w:sz w:val="24"/>
-        </w:rPr>
-        <w:t>Returns the ANSI lower case for the string.</w:t>
-      </w:r>
-      <w:proofErr w:type="gramEnd"/>
-      <w:r>
-        <w:rPr>
-          <w:sz w:val="24"/>
-        </w:rPr>
-        <w:t xml:space="preserve">  It should respect things like </w:t>
+      <w:r>
+        <w:rPr>
+          <w:sz w:val="24"/>
+        </w:rPr>
+        <w:t xml:space="preserve">Returns the ANSI lower case for the string.  It should respect things like </w:t>
       </w:r>
       <w:r>
         <w:rPr>
@@ -18315,19 +17367,11 @@
         </w:rPr>
         <w:t xml:space="preserve">Input type </w:t>
       </w:r>
-      <w:proofErr w:type="gramStart"/>
-      <w:r>
-        <w:rPr>
-          <w:sz w:val="24"/>
-        </w:rPr>
-        <w:t>CSTRING(</w:t>
-      </w:r>
-      <w:proofErr w:type="gramEnd"/>
-      <w:r>
-        <w:rPr>
-          <w:sz w:val="24"/>
-        </w:rPr>
-        <w:t>8)</w:t>
+      <w:r>
+        <w:rPr>
+          <w:sz w:val="24"/>
+        </w:rPr>
+        <w:t>CSTRING(8)</w:t>
       </w:r>
       <w:r>
         <w:rPr>
@@ -18352,7 +17396,6 @@
         <w:t xml:space="preserve">           </w:t>
       </w:r>
       <w:proofErr w:type="spellStart"/>
-      <w:proofErr w:type="gramStart"/>
       <w:r>
         <w:rPr>
           <w:sz w:val="24"/>
@@ -18360,7 +17403,6 @@
         <w:t>str</w:t>
       </w:r>
       <w:proofErr w:type="spellEnd"/>
-      <w:proofErr w:type="gramEnd"/>
       <w:r>
         <w:rPr>
           <w:sz w:val="24"/>
@@ -18384,7 +17426,6 @@
         <w:t xml:space="preserve">Output </w:t>
       </w:r>
       <w:proofErr w:type="spellStart"/>
-      <w:proofErr w:type="gramStart"/>
       <w:r>
         <w:rPr>
           <w:sz w:val="24"/>
@@ -18396,14 +17437,7 @@
         <w:rPr>
           <w:sz w:val="24"/>
         </w:rPr>
-        <w:t>(</w:t>
-      </w:r>
-      <w:proofErr w:type="gramEnd"/>
-      <w:r>
-        <w:rPr>
-          <w:sz w:val="24"/>
-        </w:rPr>
-        <w:t xml:space="preserve">2048).  </w:t>
+        <w:t xml:space="preserve">(2048).  </w:t>
       </w:r>
     </w:p>
     <w:p>
@@ -18489,14 +17523,7 @@
         <w:rPr>
           <w:sz w:val="24"/>
         </w:rPr>
-        <w:t xml:space="preserve">’ (case insensitive).  </w:t>
-      </w:r>
-      <w:proofErr w:type="gramStart"/>
-      <w:r>
-        <w:rPr>
-          <w:sz w:val="24"/>
-        </w:rPr>
-        <w:t xml:space="preserve">Trims spaces from either before, after or both of the </w:t>
+        <w:t xml:space="preserve">’ (case insensitive).  Trims spaces from either before, after or both of the </w:t>
       </w:r>
       <w:proofErr w:type="spellStart"/>
       <w:r>
@@ -18510,14 +17537,7 @@
         <w:rPr>
           <w:sz w:val="24"/>
         </w:rPr>
-        <w:t xml:space="preserve"> string.</w:t>
-      </w:r>
-      <w:proofErr w:type="gramEnd"/>
-      <w:r>
-        <w:rPr>
-          <w:sz w:val="24"/>
-        </w:rPr>
-        <w:t xml:space="preserve">  Note that the after side will only work if you cast the result to a </w:t>
+        <w:t xml:space="preserve"> string.  Note that the after side will only work if you cast the result to a </w:t>
       </w:r>
       <w:proofErr w:type="spellStart"/>
       <w:r>
@@ -18599,21 +17619,7 @@
         <w:rPr>
           <w:sz w:val="24"/>
         </w:rPr>
-        <w:t xml:space="preserve"> </w:t>
-      </w:r>
-      <w:proofErr w:type="gramStart"/>
-      <w:r>
-        <w:rPr>
-          <w:sz w:val="24"/>
-        </w:rPr>
-        <w:t>CSTRING(</w:t>
-      </w:r>
-      <w:proofErr w:type="gramEnd"/>
-      <w:r>
-        <w:rPr>
-          <w:sz w:val="24"/>
-        </w:rPr>
-        <w:t xml:space="preserve">2048) </w:t>
+        <w:t xml:space="preserve"> CSTRING(2048) </w:t>
       </w:r>
     </w:p>
     <w:p>
@@ -18632,7 +17638,6 @@
         <w:t xml:space="preserve">          </w:t>
       </w:r>
       <w:proofErr w:type="spellStart"/>
-      <w:proofErr w:type="gramStart"/>
       <w:r>
         <w:rPr>
           <w:sz w:val="24"/>
@@ -18640,7 +17645,6 @@
         <w:t>len</w:t>
       </w:r>
       <w:proofErr w:type="spellEnd"/>
-      <w:proofErr w:type="gramEnd"/>
       <w:r>
         <w:rPr>
           <w:sz w:val="24"/>
@@ -18661,21 +17665,7 @@
         <w:rPr>
           <w:sz w:val="24"/>
         </w:rPr>
-        <w:t xml:space="preserve">Output </w:t>
-      </w:r>
-      <w:proofErr w:type="gramStart"/>
-      <w:r>
-        <w:rPr>
-          <w:sz w:val="24"/>
-        </w:rPr>
-        <w:t>CSTRING(</w:t>
-      </w:r>
-      <w:proofErr w:type="gramEnd"/>
-      <w:r>
-        <w:rPr>
-          <w:sz w:val="24"/>
-        </w:rPr>
-        <w:t xml:space="preserve">2048). </w:t>
+        <w:t xml:space="preserve">Output CSTRING(2048). </w:t>
       </w:r>
     </w:p>
     <w:p>
@@ -18789,21 +17779,7 @@
         <w:rPr>
           <w:sz w:val="24"/>
         </w:rPr>
-        <w:t xml:space="preserve"> </w:t>
-      </w:r>
-      <w:proofErr w:type="gramStart"/>
-      <w:r>
-        <w:rPr>
-          <w:sz w:val="24"/>
-        </w:rPr>
-        <w:t>CSTRING(</w:t>
-      </w:r>
-      <w:proofErr w:type="gramEnd"/>
-      <w:r>
-        <w:rPr>
-          <w:sz w:val="24"/>
-        </w:rPr>
-        <w:t xml:space="preserve">2048) </w:t>
+        <w:t xml:space="preserve"> CSTRING(2048) </w:t>
       </w:r>
     </w:p>
     <w:p>
@@ -18822,7 +17798,6 @@
         <w:t xml:space="preserve">          </w:t>
       </w:r>
       <w:proofErr w:type="spellStart"/>
-      <w:proofErr w:type="gramStart"/>
       <w:r>
         <w:rPr>
           <w:sz w:val="24"/>
@@ -18830,7 +17805,6 @@
         <w:t>len</w:t>
       </w:r>
       <w:proofErr w:type="spellEnd"/>
-      <w:proofErr w:type="gramEnd"/>
       <w:r>
         <w:rPr>
           <w:sz w:val="24"/>
@@ -18851,21 +17825,7 @@
         <w:rPr>
           <w:sz w:val="24"/>
         </w:rPr>
-        <w:t xml:space="preserve">Output </w:t>
-      </w:r>
-      <w:proofErr w:type="gramStart"/>
-      <w:r>
-        <w:rPr>
-          <w:sz w:val="24"/>
-        </w:rPr>
-        <w:t>CSTRING(</w:t>
-      </w:r>
-      <w:proofErr w:type="gramEnd"/>
-      <w:r>
-        <w:rPr>
-          <w:sz w:val="24"/>
-        </w:rPr>
-        <w:t xml:space="preserve">2048). </w:t>
+        <w:t xml:space="preserve">Output CSTRING(2048). </w:t>
       </w:r>
     </w:p>
     <w:p>
@@ -18973,21 +17933,7 @@
         <w:rPr>
           <w:sz w:val="24"/>
         </w:rPr>
-        <w:t xml:space="preserve"> </w:t>
-      </w:r>
-      <w:proofErr w:type="gramStart"/>
-      <w:r>
-        <w:rPr>
-          <w:sz w:val="24"/>
-        </w:rPr>
-        <w:t>CSTRING(</w:t>
-      </w:r>
-      <w:proofErr w:type="gramEnd"/>
-      <w:r>
-        <w:rPr>
-          <w:sz w:val="24"/>
-        </w:rPr>
-        <w:t>2048)</w:t>
+        <w:t xml:space="preserve"> CSTRING(2048)</w:t>
       </w:r>
     </w:p>
     <w:p>
@@ -19003,21 +17949,7 @@
         <w:rPr>
           <w:sz w:val="24"/>
         </w:rPr>
-        <w:t xml:space="preserve">          Find </w:t>
-      </w:r>
-      <w:proofErr w:type="gramStart"/>
-      <w:r>
-        <w:rPr>
-          <w:sz w:val="24"/>
-        </w:rPr>
-        <w:t>CSTRING(</w:t>
-      </w:r>
-      <w:proofErr w:type="gramEnd"/>
-      <w:r>
-        <w:rPr>
-          <w:sz w:val="24"/>
-        </w:rPr>
-        <w:t>2048)</w:t>
+        <w:t xml:space="preserve">          Find CSTRING(2048)</w:t>
       </w:r>
     </w:p>
     <w:p>
@@ -19047,21 +17979,7 @@
         <w:rPr>
           <w:sz w:val="24"/>
         </w:rPr>
-        <w:t xml:space="preserve"> </w:t>
-      </w:r>
-      <w:proofErr w:type="gramStart"/>
-      <w:r>
-        <w:rPr>
-          <w:sz w:val="24"/>
-        </w:rPr>
-        <w:t>CSTRING(</w:t>
-      </w:r>
-      <w:proofErr w:type="gramEnd"/>
-      <w:r>
-        <w:rPr>
-          <w:sz w:val="24"/>
-        </w:rPr>
-        <w:t>2048)</w:t>
+        <w:t xml:space="preserve"> CSTRING(2048)</w:t>
       </w:r>
     </w:p>
     <w:p>
@@ -19077,21 +17995,7 @@
         <w:rPr>
           <w:sz w:val="24"/>
         </w:rPr>
-        <w:t xml:space="preserve">Output </w:t>
-      </w:r>
-      <w:proofErr w:type="gramStart"/>
-      <w:r>
-        <w:rPr>
-          <w:sz w:val="24"/>
-        </w:rPr>
-        <w:t>CSTRING(</w:t>
-      </w:r>
-      <w:proofErr w:type="gramEnd"/>
-      <w:r>
-        <w:rPr>
-          <w:sz w:val="24"/>
-        </w:rPr>
-        <w:t>2048)</w:t>
+        <w:t>Output CSTRING(2048)</w:t>
       </w:r>
     </w:p>
     <w:p>
@@ -19117,7 +18021,6 @@
           <w:shd w:val="clear" w:color="auto" w:fill="FFFFFF"/>
         </w:rPr>
       </w:pPr>
-      <w:proofErr w:type="gramStart"/>
       <w:r>
         <w:rPr>
           <w:rFonts w:ascii="Verdana" w:hAnsi="Verdana"/>
@@ -19128,7 +18031,6 @@
         </w:rPr>
         <w:t>Replaces all occurrences of a substring in a string.</w:t>
       </w:r>
-      <w:proofErr w:type="gramEnd"/>
     </w:p>
     <w:p>
       <w:pPr>
@@ -19478,7 +18380,6 @@
         <w:t xml:space="preserve"> </w:t>
       </w:r>
       <w:proofErr w:type="spellStart"/>
-      <w:proofErr w:type="gramStart"/>
       <w:r>
         <w:rPr>
           <w:sz w:val="24"/>
@@ -19490,14 +18391,7 @@
         <w:rPr>
           <w:sz w:val="24"/>
         </w:rPr>
-        <w:t>(</w:t>
-      </w:r>
-      <w:proofErr w:type="gramEnd"/>
-      <w:r>
-        <w:rPr>
-          <w:sz w:val="24"/>
-        </w:rPr>
-        <w:t>2048),</w:t>
+        <w:t>(2048),</w:t>
       </w:r>
     </w:p>
     <w:p>
@@ -19516,7 +18410,6 @@
         <w:t xml:space="preserve">            </w:t>
       </w:r>
       <w:proofErr w:type="spellStart"/>
-      <w:proofErr w:type="gramStart"/>
       <w:r>
         <w:rPr>
           <w:sz w:val="24"/>
@@ -19524,7 +18417,6 @@
         <w:t>startIdx</w:t>
       </w:r>
       <w:proofErr w:type="spellEnd"/>
-      <w:proofErr w:type="gramEnd"/>
       <w:r>
         <w:rPr>
           <w:sz w:val="24"/>
@@ -19551,21 +18443,7 @@
         <w:rPr>
           <w:sz w:val="24"/>
         </w:rPr>
-        <w:t xml:space="preserve">            </w:t>
-      </w:r>
-      <w:proofErr w:type="gramStart"/>
-      <w:r>
-        <w:rPr>
-          <w:sz w:val="24"/>
-        </w:rPr>
-        <w:t>length</w:t>
-      </w:r>
-      <w:proofErr w:type="gramEnd"/>
-      <w:r>
-        <w:rPr>
-          <w:sz w:val="24"/>
-        </w:rPr>
-        <w:t xml:space="preserve"> </w:t>
+        <w:t xml:space="preserve">            length </w:t>
       </w:r>
       <w:r>
         <w:rPr>
@@ -19605,7 +18483,6 @@
         <w:t xml:space="preserve"> </w:t>
       </w:r>
       <w:proofErr w:type="spellStart"/>
-      <w:proofErr w:type="gramStart"/>
       <w:r>
         <w:rPr>
           <w:sz w:val="24"/>
@@ -19617,14 +18494,7 @@
         <w:rPr>
           <w:sz w:val="24"/>
         </w:rPr>
-        <w:t>(</w:t>
-      </w:r>
-      <w:proofErr w:type="gramEnd"/>
-      <w:r>
-        <w:rPr>
-          <w:sz w:val="24"/>
-        </w:rPr>
-        <w:t>2048)</w:t>
+        <w:t>(2048)</w:t>
       </w:r>
     </w:p>
     <w:p>
@@ -19646,7 +18516,6 @@
           <w:sz w:val="24"/>
         </w:rPr>
       </w:pPr>
-      <w:proofErr w:type="gramStart"/>
       <w:r>
         <w:rPr>
           <w:sz w:val="24"/>
@@ -19667,7 +18536,6 @@
         </w:rPr>
         <w:t xml:space="preserve"> and going to length # of characters.</w:t>
       </w:r>
-      <w:proofErr w:type="gramEnd"/>
     </w:p>
     <w:p>
       <w:pPr>
@@ -19721,25 +18589,11 @@
         <w:rPr>
           <w:sz w:val="24"/>
         </w:rPr>
+        <w:t xml:space="preserve"> CSTRING(16)</w:t>
+      </w:r>
+      <w:r>
         <w:t xml:space="preserve"> </w:t>
       </w:r>
-      <w:proofErr w:type="gramStart"/>
-      <w:r>
-        <w:rPr>
-          <w:sz w:val="24"/>
-        </w:rPr>
-        <w:t>CSTRING(</w:t>
-      </w:r>
-      <w:proofErr w:type="gramEnd"/>
-      <w:r>
-        <w:rPr>
-          <w:sz w:val="24"/>
-        </w:rPr>
-        <w:t>16)</w:t>
-      </w:r>
-      <w:r>
-        <w:t xml:space="preserve"> </w:t>
-      </w:r>
       <w:r>
         <w:rPr>
           <w:sz w:val="24"/>
@@ -19764,19 +18618,11 @@
           <w:sz w:val="24"/>
         </w:rPr>
       </w:pPr>
-      <w:proofErr w:type="gramStart"/>
-      <w:r>
-        <w:rPr>
-          <w:sz w:val="24"/>
-        </w:rPr>
-        <w:t>Returns a 16 byte GUID Array.</w:t>
-      </w:r>
-      <w:proofErr w:type="gramEnd"/>
-      <w:r>
-        <w:rPr>
-          <w:sz w:val="24"/>
-        </w:rPr>
-        <w:t xml:space="preserve">  Should go into an OCTET variable</w:t>
+      <w:r>
+        <w:rPr>
+          <w:sz w:val="24"/>
+        </w:rPr>
+        <w:t>Returns a 16 byte GUID Array.  Should go into an OCTET variable</w:t>
       </w:r>
     </w:p>
     <w:p>
@@ -19884,14 +18730,12 @@
           <w:sz w:val="24"/>
         </w:rPr>
       </w:pPr>
-      <w:proofErr w:type="gramStart"/>
       <w:r>
         <w:rPr>
           <w:sz w:val="24"/>
         </w:rPr>
         <w:t>Returns the current UTC time.</w:t>
       </w:r>
-      <w:proofErr w:type="gramEnd"/>
     </w:p>
     <w:p>
       <w:pPr>
@@ -19953,7 +18797,6 @@
         <w:t xml:space="preserve"> </w:t>
       </w:r>
       <w:proofErr w:type="spellStart"/>
-      <w:proofErr w:type="gramStart"/>
       <w:r>
         <w:rPr>
           <w:sz w:val="24"/>
@@ -19965,14 +18808,7 @@
         <w:rPr>
           <w:sz w:val="24"/>
         </w:rPr>
-        <w:t>(</w:t>
-      </w:r>
-      <w:proofErr w:type="gramEnd"/>
-      <w:r>
-        <w:rPr>
-          <w:sz w:val="24"/>
-        </w:rPr>
-        <w:t>7)</w:t>
+        <w:t>(7)</w:t>
       </w:r>
     </w:p>
     <w:p>
@@ -19988,21 +18824,7 @@
         <w:rPr>
           <w:sz w:val="24"/>
         </w:rPr>
-        <w:t xml:space="preserve">          </w:t>
-      </w:r>
-      <w:proofErr w:type="gramStart"/>
-      <w:r>
-        <w:rPr>
-          <w:sz w:val="24"/>
-        </w:rPr>
-        <w:t>amount</w:t>
-      </w:r>
-      <w:proofErr w:type="gramEnd"/>
-      <w:r>
-        <w:rPr>
-          <w:sz w:val="24"/>
-        </w:rPr>
-        <w:t xml:space="preserve"> numeric(18, 0)</w:t>
+        <w:t xml:space="preserve">          amount numeric(18, 0)</w:t>
       </w:r>
     </w:p>
     <w:p>
@@ -20021,7 +18843,6 @@
         <w:t xml:space="preserve">          </w:t>
       </w:r>
       <w:proofErr w:type="spellStart"/>
-      <w:proofErr w:type="gramStart"/>
       <w:r>
         <w:rPr>
           <w:sz w:val="24"/>
@@ -20029,7 +18850,6 @@
         <w:t>toDate</w:t>
       </w:r>
       <w:proofErr w:type="spellEnd"/>
-      <w:proofErr w:type="gramEnd"/>
       <w:r>
         <w:rPr>
           <w:sz w:val="24"/>
@@ -20052,19 +18872,11 @@
           <w:sz w:val="24"/>
         </w:rPr>
       </w:pPr>
-      <w:proofErr w:type="gramStart"/>
-      <w:r>
-        <w:rPr>
-          <w:sz w:val="24"/>
-        </w:rPr>
-        <w:t>output</w:t>
-      </w:r>
-      <w:proofErr w:type="gramEnd"/>
-      <w:r>
-        <w:rPr>
-          <w:sz w:val="24"/>
-        </w:rPr>
-        <w:t xml:space="preserve"> </w:t>
+      <w:r>
+        <w:rPr>
+          <w:sz w:val="24"/>
+        </w:rPr>
+        <w:t xml:space="preserve">output </w:t>
       </w:r>
       <w:r>
         <w:rPr>
@@ -20116,7 +18928,6 @@
         </w:rPr>
         <w:t xml:space="preserve">- </w:t>
       </w:r>
-      <w:proofErr w:type="gramStart"/>
       <w:r>
         <w:rPr>
           <w:sz w:val="24"/>
@@ -20127,14 +18938,7 @@
         <w:rPr>
           <w:sz w:val="24"/>
         </w:rPr>
-        <w:t>,</w:t>
-      </w:r>
-      <w:proofErr w:type="gramEnd"/>
-      <w:r>
-        <w:rPr>
-          <w:sz w:val="24"/>
-        </w:rPr>
-        <w:t xml:space="preserve"> </w:t>
+        <w:t xml:space="preserve">, </w:t>
       </w:r>
       <w:r>
         <w:rPr>
@@ -20390,14 +19194,7 @@
         <w:rPr>
           <w:sz w:val="24"/>
         </w:rPr>
-        <w:t xml:space="preserve">Input </w:t>
-      </w:r>
-      <w:proofErr w:type="gramStart"/>
-      <w:r>
-        <w:rPr>
-          <w:sz w:val="24"/>
-        </w:rPr>
-        <w:t>units</w:t>
+        <w:t>Input units</w:t>
       </w:r>
       <w:r>
         <w:rPr>
@@ -20413,7 +19210,6 @@
         <w:t>cstring</w:t>
       </w:r>
       <w:proofErr w:type="spellEnd"/>
-      <w:proofErr w:type="gramEnd"/>
       <w:r>
         <w:rPr>
           <w:sz w:val="24"/>
@@ -20440,21 +19236,7 @@
         <w:rPr>
           <w:sz w:val="24"/>
         </w:rPr>
-        <w:t xml:space="preserve">         </w:t>
-      </w:r>
-      <w:proofErr w:type="gramStart"/>
-      <w:r>
-        <w:rPr>
-          <w:sz w:val="24"/>
-        </w:rPr>
-        <w:t>from</w:t>
-      </w:r>
-      <w:proofErr w:type="gramEnd"/>
-      <w:r>
-        <w:rPr>
-          <w:sz w:val="24"/>
-        </w:rPr>
-        <w:t xml:space="preserve"> timestamp</w:t>
+        <w:t xml:space="preserve">         from timestamp</w:t>
       </w:r>
     </w:p>
     <w:p>
@@ -20470,21 +19252,7 @@
         <w:rPr>
           <w:sz w:val="24"/>
         </w:rPr>
-        <w:t xml:space="preserve">          </w:t>
-      </w:r>
-      <w:proofErr w:type="gramStart"/>
-      <w:r>
-        <w:rPr>
-          <w:sz w:val="24"/>
-        </w:rPr>
-        <w:t>to</w:t>
-      </w:r>
-      <w:proofErr w:type="gramEnd"/>
-      <w:r>
-        <w:rPr>
-          <w:sz w:val="24"/>
-        </w:rPr>
-        <w:t xml:space="preserve"> </w:t>
+        <w:t xml:space="preserve">          to </w:t>
       </w:r>
       <w:r>
         <w:rPr>
@@ -20508,19 +19276,11 @@
         </w:rPr>
         <w:t xml:space="preserve">Output </w:t>
       </w:r>
-      <w:proofErr w:type="gramStart"/>
-      <w:r>
-        <w:rPr>
-          <w:sz w:val="24"/>
-        </w:rPr>
-        <w:t>numeric(</w:t>
-      </w:r>
-      <w:proofErr w:type="gramEnd"/>
-      <w:r>
-        <w:rPr>
-          <w:sz w:val="24"/>
-        </w:rPr>
-        <w:t xml:space="preserve">18,0) </w:t>
+      <w:r>
+        <w:rPr>
+          <w:sz w:val="24"/>
+        </w:rPr>
+        <w:t xml:space="preserve">numeric(18,0) </w:t>
       </w:r>
     </w:p>
     <w:p>
@@ -20551,9 +19311,8 @@
           <w:shd w:val="clear" w:color="auto" w:fill="FFFFFF"/>
         </w:rPr>
         <w:lastRenderedPageBreak/>
-        <w:t xml:space="preserve">Returns the number of years, months, days, hours, minutes, </w:t>
-      </w:r>
-      <w:proofErr w:type="gramStart"/>
+        <w:t>Returns the number of years, months, days, hours, minutes, seconds elapsed between two date/time values.</w:t>
+      </w:r>
       <w:r>
         <w:rPr>
           <w:rFonts w:ascii="Verdana" w:hAnsi="Verdana"/>
@@ -20562,27 +19321,6 @@
           <w:szCs w:val="20"/>
           <w:shd w:val="clear" w:color="auto" w:fill="FFFFFF"/>
         </w:rPr>
-        <w:t>seconds</w:t>
-      </w:r>
-      <w:proofErr w:type="gramEnd"/>
-      <w:r>
-        <w:rPr>
-          <w:rFonts w:ascii="Verdana" w:hAnsi="Verdana"/>
-          <w:color w:val="000000"/>
-          <w:sz w:val="20"/>
-          <w:szCs w:val="20"/>
-          <w:shd w:val="clear" w:color="auto" w:fill="FFFFFF"/>
-        </w:rPr>
-        <w:t xml:space="preserve"> elapsed between two date/time values.</w:t>
-      </w:r>
-      <w:r>
-        <w:rPr>
-          <w:rFonts w:ascii="Verdana" w:hAnsi="Verdana"/>
-          <w:color w:val="000000"/>
-          <w:sz w:val="20"/>
-          <w:szCs w:val="20"/>
-          <w:shd w:val="clear" w:color="auto" w:fill="FFFFFF"/>
-        </w:rPr>
         <w:t xml:space="preserve"> </w:t>
       </w:r>
       <w:r>
@@ -20591,7 +19329,6 @@
         </w:rPr>
         <w:t xml:space="preserve">Valid units are - </w:t>
       </w:r>
-      <w:proofErr w:type="gramStart"/>
       <w:r>
         <w:rPr>
           <w:sz w:val="24"/>
@@ -20602,14 +19339,7 @@
         <w:rPr>
           <w:sz w:val="24"/>
         </w:rPr>
-        <w:t>,</w:t>
-      </w:r>
-      <w:proofErr w:type="gramEnd"/>
-      <w:r>
-        <w:rPr>
-          <w:sz w:val="24"/>
-        </w:rPr>
-        <w:t xml:space="preserve"> </w:t>
+        <w:t xml:space="preserve">, </w:t>
       </w:r>
       <w:r>
         <w:rPr>
@@ -20646,14 +19376,14 @@
           <w:sz w:val="24"/>
         </w:rPr>
       </w:pPr>
-      <w:bookmarkStart w:id="4" w:name="_Toc70367629"/>
+      <w:bookmarkStart w:id="5" w:name="_Toc70367629"/>
       <w:r>
         <w:rPr>
           <w:sz w:val="24"/>
         </w:rPr>
         <w:t>DDEX</w:t>
       </w:r>
-      <w:bookmarkEnd w:id="4"/>
+      <w:bookmarkEnd w:id="5"/>
     </w:p>
     <w:p>
       <w:pPr>
@@ -20808,121 +19538,103 @@
           <w:sz w:val="24"/>
           <w:szCs w:val="24"/>
         </w:rPr>
-        <w:t xml:space="preserve">As of VS2017 the registry for Visual Studio was moved into a private registry.  </w:t>
-      </w:r>
-      <w:proofErr w:type="gramStart"/>
-      <w:r>
+        <w:t>As of VS2017 the registry for Visual Studio was moved into a private registry.  This make the installation a manual process.</w:t>
+      </w:r>
+    </w:p>
+    <w:p>
+      <w:pPr>
+        <w:jc w:val="both"/>
         <w:rPr>
           <w:sz w:val="24"/>
           <w:szCs w:val="24"/>
         </w:rPr>
-        <w:t>This make</w:t>
-      </w:r>
-      <w:proofErr w:type="gramEnd"/>
+      </w:pPr>
       <w:r>
         <w:rPr>
           <w:sz w:val="24"/>
           <w:szCs w:val="24"/>
         </w:rPr>
-        <w:t xml:space="preserve"> the installation a manual process.</w:t>
-      </w:r>
-    </w:p>
-    <w:p>
-      <w:pPr>
-        <w:jc w:val="both"/>
+        <w:t xml:space="preserve">Before </w:t>
+      </w:r>
+      <w:r>
         <w:rPr>
           <w:sz w:val="24"/>
           <w:szCs w:val="24"/>
         </w:rPr>
-      </w:pPr>
+        <w:t xml:space="preserve">VS2017, </w:t>
+      </w:r>
       <w:r>
         <w:rPr>
           <w:sz w:val="24"/>
           <w:szCs w:val="24"/>
         </w:rPr>
-        <w:t xml:space="preserve">Before </w:t>
+        <w:t xml:space="preserve">Visual Studio stored its configuration in registry in HKLM and HKCU. Not anymore. </w:t>
       </w:r>
       <w:r>
         <w:rPr>
           <w:sz w:val="24"/>
           <w:szCs w:val="24"/>
         </w:rPr>
-        <w:t xml:space="preserve">VS2017, </w:t>
+        <w:t>The</w:t>
       </w:r>
       <w:r>
         <w:rPr>
           <w:sz w:val="24"/>
           <w:szCs w:val="24"/>
         </w:rPr>
-        <w:t xml:space="preserve">Visual Studio stored its configuration in registry in HKLM and HKCU. Not anymore. </w:t>
+        <w:t xml:space="preserve"> configuration </w:t>
       </w:r>
       <w:r>
         <w:rPr>
           <w:sz w:val="24"/>
           <w:szCs w:val="24"/>
         </w:rPr>
-        <w:t>The</w:t>
+        <w:t xml:space="preserve">is now </w:t>
       </w:r>
       <w:r>
         <w:rPr>
           <w:sz w:val="24"/>
           <w:szCs w:val="24"/>
         </w:rPr>
-        <w:t xml:space="preserve"> configuration </w:t>
+        <w:t xml:space="preserve">stored in </w:t>
       </w:r>
       <w:r>
         <w:rPr>
           <w:sz w:val="24"/>
           <w:szCs w:val="24"/>
         </w:rPr>
-        <w:t xml:space="preserve">is now </w:t>
+        <w:t xml:space="preserve">a </w:t>
       </w:r>
       <w:r>
         <w:rPr>
           <w:sz w:val="24"/>
           <w:szCs w:val="24"/>
         </w:rPr>
-        <w:t xml:space="preserve">stored in </w:t>
-      </w:r>
+        <w:t xml:space="preserve">private registry. It’s the </w:t>
+      </w:r>
+      <w:proofErr w:type="spellStart"/>
       <w:r>
         <w:rPr>
           <w:sz w:val="24"/>
           <w:szCs w:val="24"/>
         </w:rPr>
-        <w:t xml:space="preserve">a </w:t>
-      </w:r>
+        <w:t>privateregistry.bin</w:t>
+      </w:r>
+      <w:proofErr w:type="spellEnd"/>
       <w:r>
         <w:rPr>
           <w:sz w:val="24"/>
           <w:szCs w:val="24"/>
         </w:rPr>
-        <w:t xml:space="preserve">private registry. It’s the </w:t>
-      </w:r>
-      <w:proofErr w:type="spellStart"/>
+        <w:t xml:space="preserve"> file in </w:t>
+      </w:r>
       <w:r>
         <w:rPr>
           <w:sz w:val="24"/>
           <w:szCs w:val="24"/>
         </w:rPr>
-        <w:t>privateregistry.bin</w:t>
-      </w:r>
-      <w:proofErr w:type="spellEnd"/>
-      <w:r>
-        <w:rPr>
-          <w:sz w:val="24"/>
-          <w:szCs w:val="24"/>
-        </w:rPr>
-        <w:t xml:space="preserve"> file in </w:t>
-      </w:r>
-      <w:r>
-        <w:rPr>
-          <w:sz w:val="24"/>
-          <w:szCs w:val="24"/>
-        </w:rPr>
         <w:t>%LOCALAPPDATA% \Microsoft\VisualStudio</w:t>
       </w:r>
-      <w:bookmarkStart w:id="5" w:name="_GoBack"/>
-      <w:bookmarkEnd w:id="5"/>
       <w:r>
         <w:rPr>
           <w:sz w:val="24"/>
@@ -25035,7 +23747,7 @@
 </file>
 
 <file path=customXml/itemProps1.xml><?xml version="1.0" encoding="utf-8"?>
-<ds:datastoreItem xmlns:ds="http://schemas.openxmlformats.org/officeDocument/2006/customXml" ds:itemID="{F51A9DE4-86AF-4AE3-826B-C94656C944D1}">
+<ds:datastoreItem xmlns:ds="http://schemas.openxmlformats.org/officeDocument/2006/customXml" ds:itemID="{86D18885-05FB-46C6-9FD8-432C99E32518}">
   <ds:schemaRefs>
     <ds:schemaRef ds:uri="http://schemas.openxmlformats.org/officeDocument/2006/bibliography"/>
   </ds:schemaRefs>

</xml_diff>

<commit_message>
Fixed connection parameter "SEPPassword" which should be "SEP password"
</commit_message>
<xml_diff>
--- a/NETProvider/Provider/docs/ADO Driver documentation.docx
+++ b/NETProvider/Provider/docs/ADO Driver documentation.docx
@@ -638,6 +638,7 @@
         <w:t xml:space="preserve"> = </w:t>
       </w:r>
       <w:proofErr w:type="spellStart"/>
+      <w:proofErr w:type="gramStart"/>
       <w:r>
         <w:rPr>
           <w:rFonts w:ascii="Consolas" w:hAnsi="Consolas" w:cs="Consolas"/>
@@ -658,6 +659,7 @@
         <w:t>(</w:t>
       </w:r>
       <w:proofErr w:type="spellStart"/>
+      <w:proofErr w:type="gramEnd"/>
       <w:r>
         <w:rPr>
           <w:rFonts w:ascii="Consolas" w:hAnsi="Consolas" w:cs="Consolas"/>
@@ -1330,6 +1332,7 @@
         <w:t xml:space="preserve"> this command is to use.  If using an implicit transaction the Getter returns NULL.  Setting is disallowed if there is an active </w:t>
       </w:r>
       <w:proofErr w:type="spellStart"/>
+      <w:proofErr w:type="gramStart"/>
       <w:r>
         <w:rPr>
           <w:sz w:val="24"/>
@@ -1343,6 +1346,7 @@
         </w:rPr>
         <w:t xml:space="preserve"> .</w:t>
       </w:r>
+      <w:proofErr w:type="gramEnd"/>
     </w:p>
     <w:p>
       <w:pPr>
@@ -1453,7 +1457,21 @@
         <w:rPr>
           <w:sz w:val="24"/>
         </w:rPr>
-        <w:t xml:space="preserve"> type.  No parameters uses the Default.  This executes the command and returns a new </w:t>
+        <w:t xml:space="preserve"> type.  No </w:t>
+      </w:r>
+      <w:proofErr w:type="gramStart"/>
+      <w:r>
+        <w:rPr>
+          <w:sz w:val="24"/>
+        </w:rPr>
+        <w:t>parameters uses</w:t>
+      </w:r>
+      <w:proofErr w:type="gramEnd"/>
+      <w:r>
+        <w:rPr>
+          <w:sz w:val="24"/>
+        </w:rPr>
+        <w:t xml:space="preserve"> the Default.  This executes the command and returns a new </w:t>
       </w:r>
       <w:proofErr w:type="spellStart"/>
       <w:r>
@@ -1485,6 +1503,7 @@
         </w:rPr>
       </w:pPr>
       <w:proofErr w:type="spellStart"/>
+      <w:proofErr w:type="gramStart"/>
       <w:r>
         <w:rPr>
           <w:sz w:val="24"/>
@@ -1516,7 +1535,14 @@
         <w:rPr>
           <w:sz w:val="24"/>
         </w:rPr>
-        <w:t xml:space="preserve"> descendant. This </w:t>
+        <w:t xml:space="preserve"> descendant.</w:t>
+      </w:r>
+      <w:proofErr w:type="gramEnd"/>
+      <w:r>
+        <w:rPr>
+          <w:sz w:val="24"/>
+        </w:rPr>
+        <w:t xml:space="preserve"> This </w:t>
       </w:r>
       <w:r>
         <w:rPr>
@@ -1825,6 +1851,7 @@
         </w:rPr>
       </w:pPr>
       <w:proofErr w:type="spellStart"/>
+      <w:proofErr w:type="gramStart"/>
       <w:r>
         <w:rPr>
           <w:sz w:val="24"/>
@@ -1856,15 +1883,32 @@
         <w:rPr>
           <w:sz w:val="24"/>
         </w:rPr>
-        <w:t xml:space="preserve"> descendant. </w:t>
-      </w:r>
+        <w:t xml:space="preserve"> descendant.</w:t>
+      </w:r>
+      <w:proofErr w:type="gramEnd"/>
+      <w:r>
+        <w:rPr>
+          <w:sz w:val="24"/>
+        </w:rPr>
+        <w:t xml:space="preserve"> </w:t>
+      </w:r>
+      <w:proofErr w:type="gramStart"/>
       <w:r>
         <w:rPr>
           <w:rFonts w:ascii="Segoe UI" w:hAnsi="Segoe UI" w:cs="Segoe UI"/>
           <w:color w:val="171717"/>
           <w:shd w:val="clear" w:color="auto" w:fill="FFFFFF"/>
         </w:rPr>
-        <w:t xml:space="preserve">Defines the core behavior of database connections.  Works from a connection string (see below). </w:t>
+        <w:t>Defines the core behavior of database connections.</w:t>
+      </w:r>
+      <w:proofErr w:type="gramEnd"/>
+      <w:r>
+        <w:rPr>
+          <w:rFonts w:ascii="Segoe UI" w:hAnsi="Segoe UI" w:cs="Segoe UI"/>
+          <w:color w:val="171717"/>
+          <w:shd w:val="clear" w:color="auto" w:fill="FFFFFF"/>
+        </w:rPr>
+        <w:t xml:space="preserve">  Works from a connection string (see below). </w:t>
       </w:r>
       <w:hyperlink r:id="rId11" w:history="1">
         <w:r>
@@ -2039,7 +2083,35 @@
         <w:rPr>
           <w:sz w:val="24"/>
         </w:rPr>
-        <w:t xml:space="preserve"> – Accepts a connection string and an overwrite Boolean.  Creates a new database based on the connection string.  If overwrite is false fails if the DB already exists.</w:t>
+        <w:t xml:space="preserve"> – Accepts a connection string and </w:t>
+      </w:r>
+      <w:proofErr w:type="gramStart"/>
+      <w:r>
+        <w:rPr>
+          <w:sz w:val="24"/>
+        </w:rPr>
+        <w:t>an overwrite</w:t>
+      </w:r>
+      <w:proofErr w:type="gramEnd"/>
+      <w:r>
+        <w:rPr>
+          <w:sz w:val="24"/>
+        </w:rPr>
+        <w:t xml:space="preserve"> Boolean.  Creates </w:t>
+      </w:r>
+      <w:proofErr w:type="gramStart"/>
+      <w:r>
+        <w:rPr>
+          <w:sz w:val="24"/>
+        </w:rPr>
+        <w:t>a</w:t>
+      </w:r>
+      <w:proofErr w:type="gramEnd"/>
+      <w:r>
+        <w:rPr>
+          <w:sz w:val="24"/>
+        </w:rPr>
+        <w:t xml:space="preserve"> new database based on the connection string.  If overwrite is false fails if the DB already exists.</w:t>
       </w:r>
     </w:p>
     <w:p>
@@ -2450,6 +2522,7 @@
         </w:rPr>
       </w:pPr>
       <w:proofErr w:type="spellStart"/>
+      <w:proofErr w:type="gramStart"/>
       <w:r>
         <w:rPr>
           <w:sz w:val="24"/>
@@ -2489,7 +2562,14 @@
         <w:rPr>
           <w:sz w:val="24"/>
         </w:rPr>
-        <w:t xml:space="preserve">. This can be used to create a connection string from the individual parts. </w:t>
+        <w:t>.</w:t>
+      </w:r>
+      <w:proofErr w:type="gramEnd"/>
+      <w:r>
+        <w:rPr>
+          <w:sz w:val="24"/>
+        </w:rPr>
+        <w:t xml:space="preserve"> This can be used to create a connection string from the individual parts. </w:t>
       </w:r>
       <w:hyperlink r:id="rId12" w:history="1">
         <w:r>
@@ -2506,11 +2586,19 @@
           <w:sz w:val="24"/>
         </w:rPr>
       </w:pPr>
-      <w:r>
-        <w:rPr>
-          <w:sz w:val="24"/>
-        </w:rPr>
-        <w:t xml:space="preserve">Details on connection strings properties </w:t>
+      <w:proofErr w:type="gramStart"/>
+      <w:r>
+        <w:rPr>
+          <w:sz w:val="24"/>
+        </w:rPr>
+        <w:t>Details on connection strings</w:t>
+      </w:r>
+      <w:proofErr w:type="gramEnd"/>
+      <w:r>
+        <w:rPr>
+          <w:sz w:val="24"/>
+        </w:rPr>
+        <w:t xml:space="preserve"> properties </w:t>
       </w:r>
       <w:hyperlink w:anchor="ConnectionStrings" w:history="1">
         <w:r>
@@ -2544,6 +2632,7 @@
     </w:p>
     <w:p>
       <w:proofErr w:type="spellStart"/>
+      <w:proofErr w:type="gramStart"/>
       <w:r>
         <w:t>IBDataAdapter</w:t>
       </w:r>
@@ -2560,7 +2649,11 @@
       </w:r>
       <w:proofErr w:type="spellEnd"/>
       <w:r>
-        <w:t xml:space="preserve"> descendant. This </w:t>
+        <w:t xml:space="preserve"> descendant.</w:t>
+      </w:r>
+      <w:proofErr w:type="gramEnd"/>
+      <w:r>
+        <w:t xml:space="preserve"> This </w:t>
       </w:r>
       <w:r>
         <w:t>implement</w:t>
@@ -2638,6 +2731,7 @@
         </w:rPr>
       </w:pPr>
       <w:proofErr w:type="spellStart"/>
+      <w:proofErr w:type="gramStart"/>
       <w:r>
         <w:rPr>
           <w:sz w:val="24"/>
@@ -2651,6 +2745,7 @@
         </w:rPr>
         <w:t xml:space="preserve"> – The connection component to use to query against.</w:t>
       </w:r>
+      <w:proofErr w:type="gramEnd"/>
     </w:p>
     <w:p>
       <w:pPr>
@@ -3201,6 +3296,7 @@
         </w:rPr>
       </w:pPr>
       <w:proofErr w:type="spellStart"/>
+      <w:proofErr w:type="gramStart"/>
       <w:r>
         <w:rPr>
           <w:sz w:val="24"/>
@@ -3232,7 +3328,14 @@
         <w:rPr>
           <w:sz w:val="24"/>
         </w:rPr>
-        <w:t xml:space="preserve"> descendant.  This is a forward only stream of rows from a data source. </w:t>
+        <w:t xml:space="preserve"> descendant.</w:t>
+      </w:r>
+      <w:proofErr w:type="gramEnd"/>
+      <w:r>
+        <w:rPr>
+          <w:sz w:val="24"/>
+        </w:rPr>
+        <w:t xml:space="preserve">  This is a forward only stream of rows from a data source. </w:t>
       </w:r>
       <w:hyperlink r:id="rId14" w:history="1">
         <w:r>
@@ -3251,6 +3354,7 @@
         </w:rPr>
       </w:pPr>
       <w:proofErr w:type="spellStart"/>
+      <w:proofErr w:type="gramStart"/>
       <w:r>
         <w:rPr>
           <w:sz w:val="24"/>
@@ -3282,7 +3386,14 @@
         <w:rPr>
           <w:sz w:val="24"/>
         </w:rPr>
-        <w:t xml:space="preserve"> implementation. </w:t>
+        <w:t xml:space="preserve"> implementation.</w:t>
+      </w:r>
+      <w:proofErr w:type="gramEnd"/>
+      <w:r>
+        <w:rPr>
+          <w:sz w:val="24"/>
+        </w:rPr>
+        <w:t xml:space="preserve"> </w:t>
       </w:r>
       <w:hyperlink r:id="rId15" w:history="1">
         <w:r>
@@ -3296,6 +3407,7 @@
     </w:p>
     <w:p>
       <w:proofErr w:type="spellStart"/>
+      <w:proofErr w:type="gramStart"/>
       <w:r>
         <w:rPr>
           <w:sz w:val="24"/>
@@ -3321,7 +3433,28 @@
         <w:rPr>
           <w:sz w:val="24"/>
         </w:rPr>
-        <w:t xml:space="preserve"> descendant. Transaction component for transaction control. </w:t>
+        <w:t xml:space="preserve"> descendant.</w:t>
+      </w:r>
+      <w:proofErr w:type="gramEnd"/>
+      <w:r>
+        <w:rPr>
+          <w:sz w:val="24"/>
+        </w:rPr>
+        <w:t xml:space="preserve"> </w:t>
+      </w:r>
+      <w:proofErr w:type="gramStart"/>
+      <w:r>
+        <w:rPr>
+          <w:sz w:val="24"/>
+        </w:rPr>
+        <w:t>Transaction component for transaction control.</w:t>
+      </w:r>
+      <w:proofErr w:type="gramEnd"/>
+      <w:r>
+        <w:rPr>
+          <w:sz w:val="24"/>
+        </w:rPr>
+        <w:t xml:space="preserve"> </w:t>
       </w:r>
       <w:hyperlink r:id="rId16" w:history="1">
         <w:r>
@@ -3334,6 +3467,7 @@
     </w:p>
     <w:p>
       <w:proofErr w:type="spellStart"/>
+      <w:proofErr w:type="gramStart"/>
       <w:r>
         <w:t>InterBaseClientFactory</w:t>
       </w:r>
@@ -3350,7 +3484,11 @@
       </w:r>
       <w:proofErr w:type="spellEnd"/>
       <w:r>
-        <w:t xml:space="preserve"> descendant. </w:t>
+        <w:t xml:space="preserve"> descendant.</w:t>
+      </w:r>
+      <w:proofErr w:type="gramEnd"/>
+      <w:r>
+        <w:t xml:space="preserve"> </w:t>
       </w:r>
       <w:r>
         <w:rPr>
@@ -5123,8 +5261,6 @@
               </w:rPr>
               <w:t xml:space="preserve"> </w:t>
             </w:r>
-            <w:bookmarkStart w:id="3" w:name="_GoBack"/>
-            <w:bookmarkEnd w:id="3"/>
             <w:r>
               <w:rPr>
                 <w:sz w:val="24"/>
@@ -5692,14 +5828,14 @@
           <w:sz w:val="24"/>
         </w:rPr>
       </w:pPr>
-      <w:bookmarkStart w:id="4" w:name="_Toc70367628"/>
+      <w:bookmarkStart w:id="3" w:name="_Toc70367628"/>
       <w:r>
         <w:rPr>
           <w:sz w:val="24"/>
         </w:rPr>
         <w:t>Entity Framework</w:t>
       </w:r>
-      <w:bookmarkEnd w:id="4"/>
+      <w:bookmarkEnd w:id="3"/>
     </w:p>
     <w:p>
       <w:pPr>
@@ -6295,6 +6431,7 @@
         <w:t xml:space="preserve">For Entity Framework Core 3.1, search on </w:t>
       </w:r>
       <w:proofErr w:type="spellStart"/>
+      <w:proofErr w:type="gramStart"/>
       <w:r>
         <w:rPr>
           <w:rFonts w:ascii="Courier New" w:eastAsia="Times New Roman" w:hAnsi="Courier New" w:cs="Courier New"/>
@@ -6312,7 +6449,17 @@
           <w:sz w:val="21"/>
           <w:szCs w:val="21"/>
         </w:rPr>
-        <w:t xml:space="preserve">  and for the version select 3.1. </w:t>
+        <w:t xml:space="preserve">  and</w:t>
+      </w:r>
+      <w:proofErr w:type="gramEnd"/>
+      <w:r>
+        <w:rPr>
+          <w:rFonts w:ascii="Verdana" w:eastAsia="Times New Roman" w:hAnsi="Verdana" w:cs="Times New Roman"/>
+          <w:color w:val="000000"/>
+          <w:sz w:val="21"/>
+          <w:szCs w:val="21"/>
+        </w:rPr>
+        <w:t xml:space="preserve"> for the version select 3.1. </w:t>
       </w:r>
       <w:r>
         <w:rPr>
@@ -6423,7 +6570,27 @@
           <w:sz w:val="23"/>
           <w:szCs w:val="23"/>
         </w:rPr>
-        <w:t>Creating a Model From the Database</w:t>
+        <w:t xml:space="preserve">Creating a Model </w:t>
+      </w:r>
+      <w:proofErr w:type="gramStart"/>
+      <w:r>
+        <w:rPr>
+          <w:rFonts w:ascii="Verdana" w:hAnsi="Verdana"/>
+          <w:color w:val="000000"/>
+          <w:sz w:val="23"/>
+          <w:szCs w:val="23"/>
+        </w:rPr>
+        <w:t>From</w:t>
+      </w:r>
+      <w:proofErr w:type="gramEnd"/>
+      <w:r>
+        <w:rPr>
+          <w:rFonts w:ascii="Verdana" w:hAnsi="Verdana"/>
+          <w:color w:val="000000"/>
+          <w:sz w:val="23"/>
+          <w:szCs w:val="23"/>
+        </w:rPr>
+        <w:t xml:space="preserve"> the Database</w:t>
       </w:r>
     </w:p>
     <w:p>
@@ -6521,9 +6688,18 @@
           <w:rStyle w:val="HTMLTypewriter"/>
           <w:color w:val="000000"/>
         </w:rPr>
-        <w:t>localhost;initial</w:t>
-      </w:r>
-      <w:proofErr w:type="spellEnd"/>
+        <w:t>localhost</w:t>
+      </w:r>
+      <w:proofErr w:type="gramStart"/>
+      <w:r>
+        <w:rPr>
+          <w:rStyle w:val="HTMLTypewriter"/>
+          <w:color w:val="000000"/>
+        </w:rPr>
+        <w:t>;initial</w:t>
+      </w:r>
+      <w:proofErr w:type="spellEnd"/>
+      <w:proofErr w:type="gramEnd"/>
       <w:r>
         <w:rPr>
           <w:rStyle w:val="HTMLTypewriter"/>
@@ -6707,9 +6883,18 @@
           <w:rStyle w:val="HTMLTypewriter"/>
           <w:color w:val="000000"/>
         </w:rPr>
-        <w:t>localhost;initial</w:t>
-      </w:r>
-      <w:proofErr w:type="spellEnd"/>
+        <w:t>localhost</w:t>
+      </w:r>
+      <w:proofErr w:type="gramStart"/>
+      <w:r>
+        <w:rPr>
+          <w:rStyle w:val="HTMLTypewriter"/>
+          <w:color w:val="000000"/>
+        </w:rPr>
+        <w:t>;initial</w:t>
+      </w:r>
+      <w:proofErr w:type="spellEnd"/>
+      <w:proofErr w:type="gramEnd"/>
       <w:r>
         <w:rPr>
           <w:rStyle w:val="HTMLTypewriter"/>
@@ -6892,6 +7077,7 @@
         </w:rPr>
         <w:t xml:space="preserve">   </w:t>
       </w:r>
+      <w:proofErr w:type="gramStart"/>
       <w:r>
         <w:rPr>
           <w:rFonts w:ascii="Consolas" w:hAnsi="Consolas" w:cs="Consolas"/>
@@ -6901,6 +7087,7 @@
         </w:rPr>
         <w:t>public</w:t>
       </w:r>
+      <w:proofErr w:type="gramEnd"/>
       <w:r>
         <w:rPr>
           <w:rFonts w:ascii="Consolas" w:hAnsi="Consolas" w:cs="Consolas"/>
@@ -7023,6 +7210,7 @@
         </w:rPr>
         <w:t xml:space="preserve">        </w:t>
       </w:r>
+      <w:proofErr w:type="gramStart"/>
       <w:r>
         <w:rPr>
           <w:rFonts w:ascii="Consolas" w:hAnsi="Consolas" w:cs="Consolas"/>
@@ -7032,6 +7220,7 @@
         </w:rPr>
         <w:t>public</w:t>
       </w:r>
+      <w:proofErr w:type="gramEnd"/>
       <w:r>
         <w:rPr>
           <w:rFonts w:ascii="Consolas" w:hAnsi="Consolas" w:cs="Consolas"/>
@@ -7134,6 +7323,7 @@
         </w:rPr>
         <w:t xml:space="preserve">        </w:t>
       </w:r>
+      <w:proofErr w:type="gramStart"/>
       <w:r>
         <w:rPr>
           <w:rFonts w:ascii="Consolas" w:hAnsi="Consolas" w:cs="Consolas"/>
@@ -7143,6 +7333,7 @@
         </w:rPr>
         <w:t>public</w:t>
       </w:r>
+      <w:proofErr w:type="gramEnd"/>
       <w:r>
         <w:rPr>
           <w:rFonts w:ascii="Consolas" w:hAnsi="Consolas" w:cs="Consolas"/>
@@ -7255,6 +7446,7 @@
         </w:rPr>
         <w:t xml:space="preserve">        </w:t>
       </w:r>
+      <w:proofErr w:type="gramStart"/>
       <w:r>
         <w:rPr>
           <w:rFonts w:ascii="Consolas" w:hAnsi="Consolas" w:cs="Consolas"/>
@@ -7264,6 +7456,7 @@
         </w:rPr>
         <w:t>public</w:t>
       </w:r>
+      <w:proofErr w:type="gramEnd"/>
       <w:r>
         <w:rPr>
           <w:rFonts w:ascii="Consolas" w:hAnsi="Consolas" w:cs="Consolas"/>
@@ -7356,6 +7549,7 @@
         </w:rPr>
         <w:t xml:space="preserve">            : </w:t>
       </w:r>
+      <w:proofErr w:type="gramStart"/>
       <w:r>
         <w:rPr>
           <w:rFonts w:ascii="Consolas" w:hAnsi="Consolas" w:cs="Consolas"/>
@@ -7372,7 +7566,17 @@
           <w:sz w:val="19"/>
           <w:szCs w:val="19"/>
         </w:rPr>
-        <w:t>(options)</w:t>
+        <w:t>(</w:t>
+      </w:r>
+      <w:proofErr w:type="gramEnd"/>
+      <w:r>
+        <w:rPr>
+          <w:rFonts w:ascii="Consolas" w:hAnsi="Consolas" w:cs="Consolas"/>
+          <w:color w:val="000000"/>
+          <w:sz w:val="19"/>
+          <w:szCs w:val="19"/>
+        </w:rPr>
+        <w:t>options)</w:t>
       </w:r>
     </w:p>
     <w:p>
@@ -7457,6 +7661,7 @@
         </w:rPr>
         <w:t xml:space="preserve">        </w:t>
       </w:r>
+      <w:proofErr w:type="gramStart"/>
       <w:r>
         <w:rPr>
           <w:rFonts w:ascii="Consolas" w:hAnsi="Consolas" w:cs="Consolas"/>
@@ -7466,6 +7671,7 @@
         </w:rPr>
         <w:t>protected</w:t>
       </w:r>
+      <w:proofErr w:type="gramEnd"/>
       <w:r>
         <w:rPr>
           <w:rFonts w:ascii="Consolas" w:hAnsi="Consolas" w:cs="Consolas"/>
@@ -7617,6 +7823,7 @@
         </w:rPr>
         <w:t xml:space="preserve">            </w:t>
       </w:r>
+      <w:proofErr w:type="gramStart"/>
       <w:r>
         <w:rPr>
           <w:rFonts w:ascii="Consolas" w:hAnsi="Consolas" w:cs="Consolas"/>
@@ -7626,6 +7833,7 @@
         </w:rPr>
         <w:t>if</w:t>
       </w:r>
+      <w:proofErr w:type="gramEnd"/>
       <w:r>
         <w:rPr>
           <w:rFonts w:ascii="Consolas" w:hAnsi="Consolas" w:cs="Consolas"/>
@@ -7709,7 +7917,27 @@
           <w:sz w:val="19"/>
           <w:szCs w:val="19"/>
         </w:rPr>
-        <w:t xml:space="preserve"> To protect potentially sensitive information in your connection string, you should move it out of source code. See http://go.microsoft.com/fwlink/?LinkId=723263 for guidance on storing connection strings.</w:t>
+        <w:t xml:space="preserve"> </w:t>
+      </w:r>
+      <w:proofErr w:type="gramStart"/>
+      <w:r>
+        <w:rPr>
+          <w:rFonts w:ascii="Consolas" w:hAnsi="Consolas" w:cs="Consolas"/>
+          <w:color w:val="000000"/>
+          <w:sz w:val="19"/>
+          <w:szCs w:val="19"/>
+        </w:rPr>
+        <w:t>To</w:t>
+      </w:r>
+      <w:proofErr w:type="gramEnd"/>
+      <w:r>
+        <w:rPr>
+          <w:rFonts w:ascii="Consolas" w:hAnsi="Consolas" w:cs="Consolas"/>
+          <w:color w:val="000000"/>
+          <w:sz w:val="19"/>
+          <w:szCs w:val="19"/>
+        </w:rPr>
+        <w:t xml:space="preserve"> protect potentially sensitive information in your connection string, you should move it out of source code. See http://go.microsoft.com/fwlink/?LinkId=723263 for guidance on storing connection strings.</w:t>
       </w:r>
     </w:p>
     <w:p>
@@ -7735,6 +7963,7 @@
         <w:t xml:space="preserve">                </w:t>
       </w:r>
       <w:proofErr w:type="spellStart"/>
+      <w:proofErr w:type="gramStart"/>
       <w:r>
         <w:rPr>
           <w:rFonts w:ascii="Consolas" w:hAnsi="Consolas" w:cs="Consolas"/>
@@ -7754,6 +7983,7 @@
         </w:rPr>
         <w:t>(</w:t>
       </w:r>
+      <w:proofErr w:type="gramEnd"/>
       <w:r>
         <w:rPr>
           <w:rFonts w:ascii="Consolas" w:hAnsi="Consolas" w:cs="Consolas"/>
@@ -7935,6 +8165,7 @@
         </w:rPr>
         <w:t xml:space="preserve">        </w:t>
       </w:r>
+      <w:proofErr w:type="gramStart"/>
       <w:r>
         <w:rPr>
           <w:rFonts w:ascii="Consolas" w:hAnsi="Consolas" w:cs="Consolas"/>
@@ -7944,6 +8175,7 @@
         </w:rPr>
         <w:t>protected</w:t>
       </w:r>
+      <w:proofErr w:type="gramEnd"/>
       <w:r>
         <w:rPr>
           <w:rFonts w:ascii="Consolas" w:hAnsi="Consolas" w:cs="Consolas"/>
@@ -8096,6 +8328,7 @@
         <w:t xml:space="preserve">            </w:t>
       </w:r>
       <w:proofErr w:type="spellStart"/>
+      <w:proofErr w:type="gramStart"/>
       <w:r>
         <w:rPr>
           <w:rFonts w:ascii="Consolas" w:hAnsi="Consolas" w:cs="Consolas"/>
@@ -8116,6 +8349,7 @@
         <w:t>(</w:t>
       </w:r>
       <w:proofErr w:type="spellStart"/>
+      <w:proofErr w:type="gramEnd"/>
       <w:r>
         <w:rPr>
           <w:rFonts w:ascii="Consolas" w:hAnsi="Consolas" w:cs="Consolas"/>
@@ -8195,6 +8429,7 @@
         </w:rPr>
         <w:t xml:space="preserve">        </w:t>
       </w:r>
+      <w:proofErr w:type="gramStart"/>
       <w:r>
         <w:rPr>
           <w:rFonts w:ascii="Consolas" w:hAnsi="Consolas" w:cs="Consolas"/>
@@ -8204,6 +8439,7 @@
         </w:rPr>
         <w:t>partial</w:t>
       </w:r>
+      <w:proofErr w:type="gramEnd"/>
       <w:r>
         <w:rPr>
           <w:rFonts w:ascii="Consolas" w:hAnsi="Consolas" w:cs="Consolas"/>
@@ -8382,6 +8618,7 @@
           <w:szCs w:val="19"/>
         </w:rPr>
       </w:pPr>
+      <w:proofErr w:type="gramStart"/>
       <w:r>
         <w:rPr>
           <w:rFonts w:ascii="Consolas" w:hAnsi="Consolas" w:cs="Consolas"/>
@@ -8391,6 +8628,7 @@
         </w:rPr>
         <w:t>using</w:t>
       </w:r>
+      <w:proofErr w:type="gramEnd"/>
       <w:r>
         <w:rPr>
           <w:rFonts w:ascii="Consolas" w:hAnsi="Consolas" w:cs="Consolas"/>
@@ -8414,6 +8652,7 @@
           <w:szCs w:val="19"/>
         </w:rPr>
       </w:pPr>
+      <w:proofErr w:type="gramStart"/>
       <w:r>
         <w:rPr>
           <w:rFonts w:ascii="Consolas" w:hAnsi="Consolas" w:cs="Consolas"/>
@@ -8423,6 +8662,7 @@
         </w:rPr>
         <w:t>using</w:t>
       </w:r>
+      <w:proofErr w:type="gramEnd"/>
       <w:r>
         <w:rPr>
           <w:rFonts w:ascii="Consolas" w:hAnsi="Consolas" w:cs="Consolas"/>
@@ -8466,6 +8706,7 @@
           <w:szCs w:val="19"/>
         </w:rPr>
       </w:pPr>
+      <w:proofErr w:type="gramStart"/>
       <w:r>
         <w:rPr>
           <w:rFonts w:ascii="Consolas" w:hAnsi="Consolas" w:cs="Consolas"/>
@@ -8475,6 +8716,7 @@
         </w:rPr>
         <w:t>using</w:t>
       </w:r>
+      <w:proofErr w:type="gramEnd"/>
       <w:r>
         <w:rPr>
           <w:rFonts w:ascii="Consolas" w:hAnsi="Consolas" w:cs="Consolas"/>
@@ -8518,6 +8760,7 @@
           <w:szCs w:val="19"/>
         </w:rPr>
       </w:pPr>
+      <w:proofErr w:type="gramStart"/>
       <w:r>
         <w:rPr>
           <w:rFonts w:ascii="Consolas" w:hAnsi="Consolas" w:cs="Consolas"/>
@@ -8527,6 +8770,7 @@
         </w:rPr>
         <w:t>using</w:t>
       </w:r>
+      <w:proofErr w:type="gramEnd"/>
       <w:r>
         <w:rPr>
           <w:rFonts w:ascii="Consolas" w:hAnsi="Consolas" w:cs="Consolas"/>
@@ -8584,6 +8828,7 @@
           <w:szCs w:val="19"/>
         </w:rPr>
       </w:pPr>
+      <w:proofErr w:type="gramStart"/>
       <w:r>
         <w:rPr>
           <w:rFonts w:ascii="Consolas" w:hAnsi="Consolas" w:cs="Consolas"/>
@@ -8593,6 +8838,7 @@
         </w:rPr>
         <w:t>namespace</w:t>
       </w:r>
+      <w:proofErr w:type="gramEnd"/>
       <w:r>
         <w:rPr>
           <w:rFonts w:ascii="Consolas" w:hAnsi="Consolas" w:cs="Consolas"/>
@@ -8648,6 +8894,7 @@
         </w:rPr>
         <w:t xml:space="preserve">    </w:t>
       </w:r>
+      <w:proofErr w:type="gramStart"/>
       <w:r>
         <w:rPr>
           <w:rFonts w:ascii="Consolas" w:hAnsi="Consolas" w:cs="Consolas"/>
@@ -8657,6 +8904,7 @@
         </w:rPr>
         <w:t>public</w:t>
       </w:r>
+      <w:proofErr w:type="gramEnd"/>
       <w:r>
         <w:rPr>
           <w:rFonts w:ascii="Consolas" w:hAnsi="Consolas" w:cs="Consolas"/>
@@ -8758,6 +9006,7 @@
         <w:t xml:space="preserve">        [</w:t>
       </w:r>
       <w:proofErr w:type="spellStart"/>
+      <w:proofErr w:type="gramStart"/>
       <w:r>
         <w:rPr>
           <w:rFonts w:ascii="Consolas" w:hAnsi="Consolas" w:cs="Consolas"/>
@@ -8778,6 +9027,7 @@
         <w:t>(</w:t>
       </w:r>
       <w:proofErr w:type="spellStart"/>
+      <w:proofErr w:type="gramEnd"/>
       <w:r>
         <w:rPr>
           <w:rFonts w:ascii="Consolas" w:hAnsi="Consolas" w:cs="Consolas"/>
@@ -8820,6 +9070,7 @@
         </w:rPr>
         <w:t xml:space="preserve">        </w:t>
       </w:r>
+      <w:proofErr w:type="gramStart"/>
       <w:r>
         <w:rPr>
           <w:rFonts w:ascii="Consolas" w:hAnsi="Consolas" w:cs="Consolas"/>
@@ -8829,6 +9080,7 @@
         </w:rPr>
         <w:t>public</w:t>
       </w:r>
+      <w:proofErr w:type="gramEnd"/>
       <w:r>
         <w:rPr>
           <w:rFonts w:ascii="Consolas" w:hAnsi="Consolas" w:cs="Consolas"/>
@@ -8935,6 +9187,7 @@
         </w:rPr>
         <w:t xml:space="preserve">        </w:t>
       </w:r>
+      <w:proofErr w:type="gramStart"/>
       <w:r>
         <w:rPr>
           <w:rFonts w:ascii="Consolas" w:hAnsi="Consolas" w:cs="Consolas"/>
@@ -8944,6 +9197,7 @@
         </w:rPr>
         <w:t>public</w:t>
       </w:r>
+      <w:proofErr w:type="gramEnd"/>
       <w:r>
         <w:rPr>
           <w:rFonts w:ascii="Consolas" w:hAnsi="Consolas" w:cs="Consolas"/>
@@ -9050,6 +9304,7 @@
         </w:rPr>
         <w:t xml:space="preserve">        </w:t>
       </w:r>
+      <w:proofErr w:type="gramStart"/>
       <w:r>
         <w:rPr>
           <w:rFonts w:ascii="Consolas" w:hAnsi="Consolas" w:cs="Consolas"/>
@@ -9059,6 +9314,7 @@
         </w:rPr>
         <w:t>public</w:t>
       </w:r>
+      <w:proofErr w:type="gramEnd"/>
       <w:r>
         <w:rPr>
           <w:rFonts w:ascii="Consolas" w:hAnsi="Consolas" w:cs="Consolas"/>
@@ -9165,6 +9421,7 @@
         </w:rPr>
         <w:t xml:space="preserve">        </w:t>
       </w:r>
+      <w:proofErr w:type="gramStart"/>
       <w:r>
         <w:rPr>
           <w:rFonts w:ascii="Consolas" w:hAnsi="Consolas" w:cs="Consolas"/>
@@ -9174,6 +9431,7 @@
         </w:rPr>
         <w:t>public</w:t>
       </w:r>
+      <w:proofErr w:type="gramEnd"/>
       <w:r>
         <w:rPr>
           <w:rFonts w:ascii="Consolas" w:hAnsi="Consolas" w:cs="Consolas"/>
@@ -9280,6 +9538,7 @@
         </w:rPr>
         <w:t xml:space="preserve">        </w:t>
       </w:r>
+      <w:proofErr w:type="gramStart"/>
       <w:r>
         <w:rPr>
           <w:rFonts w:ascii="Consolas" w:hAnsi="Consolas" w:cs="Consolas"/>
@@ -9289,6 +9548,7 @@
         </w:rPr>
         <w:t>public</w:t>
       </w:r>
+      <w:proofErr w:type="gramEnd"/>
       <w:r>
         <w:rPr>
           <w:rFonts w:ascii="Consolas" w:hAnsi="Consolas" w:cs="Consolas"/>
@@ -9397,6 +9657,7 @@
         </w:rPr>
         <w:t xml:space="preserve">        </w:t>
       </w:r>
+      <w:proofErr w:type="gramStart"/>
       <w:r>
         <w:rPr>
           <w:rFonts w:ascii="Consolas" w:hAnsi="Consolas" w:cs="Consolas"/>
@@ -9406,6 +9667,7 @@
         </w:rPr>
         <w:t>public</w:t>
       </w:r>
+      <w:proofErr w:type="gramEnd"/>
       <w:r>
         <w:rPr>
           <w:rFonts w:ascii="Consolas" w:hAnsi="Consolas" w:cs="Consolas"/>
@@ -9512,6 +9774,7 @@
         </w:rPr>
         <w:t xml:space="preserve">        </w:t>
       </w:r>
+      <w:proofErr w:type="gramStart"/>
       <w:r>
         <w:rPr>
           <w:rFonts w:ascii="Consolas" w:hAnsi="Consolas" w:cs="Consolas"/>
@@ -9521,6 +9784,7 @@
         </w:rPr>
         <w:t>public</w:t>
       </w:r>
+      <w:proofErr w:type="gramEnd"/>
       <w:r>
         <w:rPr>
           <w:rFonts w:ascii="Consolas" w:hAnsi="Consolas" w:cs="Consolas"/>
@@ -9627,6 +9891,7 @@
         </w:rPr>
         <w:t xml:space="preserve">        </w:t>
       </w:r>
+      <w:proofErr w:type="gramStart"/>
       <w:r>
         <w:rPr>
           <w:rFonts w:ascii="Consolas" w:hAnsi="Consolas" w:cs="Consolas"/>
@@ -9636,6 +9901,7 @@
         </w:rPr>
         <w:t>public</w:t>
       </w:r>
+      <w:proofErr w:type="gramEnd"/>
       <w:r>
         <w:rPr>
           <w:rFonts w:ascii="Consolas" w:hAnsi="Consolas" w:cs="Consolas"/>
@@ -9744,6 +10010,7 @@
         </w:rPr>
         <w:t xml:space="preserve">        </w:t>
       </w:r>
+      <w:proofErr w:type="gramStart"/>
       <w:r>
         <w:rPr>
           <w:rFonts w:ascii="Consolas" w:hAnsi="Consolas" w:cs="Consolas"/>
@@ -9753,6 +10020,7 @@
         </w:rPr>
         <w:t>public</w:t>
       </w:r>
+      <w:proofErr w:type="gramEnd"/>
       <w:r>
         <w:rPr>
           <w:rFonts w:ascii="Consolas" w:hAnsi="Consolas" w:cs="Consolas"/>
@@ -9859,6 +10127,7 @@
         </w:rPr>
         <w:t xml:space="preserve">        </w:t>
       </w:r>
+      <w:proofErr w:type="gramStart"/>
       <w:r>
         <w:rPr>
           <w:rFonts w:ascii="Consolas" w:hAnsi="Consolas" w:cs="Consolas"/>
@@ -9868,6 +10137,7 @@
         </w:rPr>
         <w:t>public</w:t>
       </w:r>
+      <w:proofErr w:type="gramEnd"/>
       <w:r>
         <w:rPr>
           <w:rFonts w:ascii="Consolas" w:hAnsi="Consolas" w:cs="Consolas"/>
@@ -9955,6 +10225,7 @@
         <w:t xml:space="preserve">        [</w:t>
       </w:r>
       <w:proofErr w:type="spellStart"/>
+      <w:proofErr w:type="gramStart"/>
       <w:r>
         <w:rPr>
           <w:rFonts w:ascii="Consolas" w:hAnsi="Consolas" w:cs="Consolas"/>
@@ -9975,6 +10246,7 @@
         <w:t>(</w:t>
       </w:r>
       <w:proofErr w:type="spellStart"/>
+      <w:proofErr w:type="gramEnd"/>
       <w:r>
         <w:rPr>
           <w:rFonts w:ascii="Consolas" w:hAnsi="Consolas" w:cs="Consolas"/>
@@ -10017,6 +10289,7 @@
         </w:rPr>
         <w:t xml:space="preserve">        </w:t>
       </w:r>
+      <w:proofErr w:type="gramStart"/>
       <w:r>
         <w:rPr>
           <w:rFonts w:ascii="Consolas" w:hAnsi="Consolas" w:cs="Consolas"/>
@@ -10026,6 +10299,7 @@
         </w:rPr>
         <w:t>public</w:t>
       </w:r>
+      <w:proofErr w:type="gramEnd"/>
       <w:r>
         <w:rPr>
           <w:rFonts w:ascii="Consolas" w:hAnsi="Consolas" w:cs="Consolas"/>
@@ -10210,6 +10484,7 @@
         </w:rPr>
         <w:t xml:space="preserve">        </w:t>
       </w:r>
+      <w:proofErr w:type="gramStart"/>
       <w:r>
         <w:rPr>
           <w:rFonts w:ascii="Consolas" w:hAnsi="Consolas" w:cs="Consolas"/>
@@ -10219,6 +10494,7 @@
         </w:rPr>
         <w:t>protected</w:t>
       </w:r>
+      <w:proofErr w:type="gramEnd"/>
       <w:r>
         <w:rPr>
           <w:rFonts w:ascii="Consolas" w:hAnsi="Consolas" w:cs="Consolas"/>
@@ -10371,6 +10647,7 @@
         <w:t xml:space="preserve">            </w:t>
       </w:r>
       <w:proofErr w:type="spellStart"/>
+      <w:proofErr w:type="gramStart"/>
       <w:r>
         <w:rPr>
           <w:rFonts w:ascii="Consolas" w:hAnsi="Consolas" w:cs="Consolas"/>
@@ -10391,6 +10668,7 @@
         <w:t>(</w:t>
       </w:r>
       <w:proofErr w:type="spellStart"/>
+      <w:proofErr w:type="gramEnd"/>
       <w:r>
         <w:rPr>
           <w:rFonts w:ascii="Consolas" w:hAnsi="Consolas" w:cs="Consolas"/>
@@ -10451,7 +10729,27 @@
           <w:sz w:val="19"/>
           <w:szCs w:val="19"/>
         </w:rPr>
-        <w:t>&lt;Employee&gt;(entity =&gt;</w:t>
+        <w:t>&lt;Employee</w:t>
+      </w:r>
+      <w:proofErr w:type="gramStart"/>
+      <w:r>
+        <w:rPr>
+          <w:rFonts w:ascii="Consolas" w:hAnsi="Consolas" w:cs="Consolas"/>
+          <w:color w:val="000000"/>
+          <w:sz w:val="19"/>
+          <w:szCs w:val="19"/>
+        </w:rPr>
+        <w:t>&gt;(</w:t>
+      </w:r>
+      <w:proofErr w:type="gramEnd"/>
+      <w:r>
+        <w:rPr>
+          <w:rFonts w:ascii="Consolas" w:hAnsi="Consolas" w:cs="Consolas"/>
+          <w:color w:val="000000"/>
+          <w:sz w:val="19"/>
+          <w:szCs w:val="19"/>
+        </w:rPr>
+        <w:t>entity =&gt;</w:t>
       </w:r>
     </w:p>
     <w:p>
@@ -10501,6 +10799,7 @@
         <w:t xml:space="preserve">                </w:t>
       </w:r>
       <w:proofErr w:type="spellStart"/>
+      <w:proofErr w:type="gramStart"/>
       <w:r>
         <w:rPr>
           <w:rFonts w:ascii="Consolas" w:hAnsi="Consolas" w:cs="Consolas"/>
@@ -10518,7 +10817,17 @@
           <w:sz w:val="19"/>
           <w:szCs w:val="19"/>
         </w:rPr>
-        <w:t xml:space="preserve">(e =&gt; </w:t>
+        <w:t>(</w:t>
+      </w:r>
+      <w:proofErr w:type="gramEnd"/>
+      <w:r>
+        <w:rPr>
+          <w:rFonts w:ascii="Consolas" w:hAnsi="Consolas" w:cs="Consolas"/>
+          <w:color w:val="000000"/>
+          <w:sz w:val="19"/>
+          <w:szCs w:val="19"/>
+        </w:rPr>
+        <w:t xml:space="preserve">e =&gt; </w:t>
       </w:r>
       <w:proofErr w:type="spellStart"/>
       <w:r>
@@ -10602,6 +10911,7 @@
         <w:t xml:space="preserve">                </w:t>
       </w:r>
       <w:proofErr w:type="spellStart"/>
+      <w:proofErr w:type="gramStart"/>
       <w:r>
         <w:rPr>
           <w:rFonts w:ascii="Consolas" w:hAnsi="Consolas" w:cs="Consolas"/>
@@ -10619,7 +10929,17 @@
           <w:sz w:val="19"/>
           <w:szCs w:val="19"/>
         </w:rPr>
-        <w:t xml:space="preserve">(e =&gt; </w:t>
+        <w:t>(</w:t>
+      </w:r>
+      <w:proofErr w:type="gramEnd"/>
+      <w:r>
+        <w:rPr>
+          <w:rFonts w:ascii="Consolas" w:hAnsi="Consolas" w:cs="Consolas"/>
+          <w:color w:val="000000"/>
+          <w:sz w:val="19"/>
+          <w:szCs w:val="19"/>
+        </w:rPr>
+        <w:t xml:space="preserve">e =&gt; </w:t>
       </w:r>
       <w:proofErr w:type="spellStart"/>
       <w:r>
@@ -10703,6 +11023,7 @@
         <w:t xml:space="preserve">                </w:t>
       </w:r>
       <w:proofErr w:type="spellStart"/>
+      <w:proofErr w:type="gramStart"/>
       <w:r>
         <w:rPr>
           <w:rFonts w:ascii="Consolas" w:hAnsi="Consolas" w:cs="Consolas"/>
@@ -10720,7 +11041,17 @@
           <w:sz w:val="19"/>
           <w:szCs w:val="19"/>
         </w:rPr>
-        <w:t xml:space="preserve">(e =&gt; </w:t>
+        <w:t>(</w:t>
+      </w:r>
+      <w:proofErr w:type="gramEnd"/>
+      <w:r>
+        <w:rPr>
+          <w:rFonts w:ascii="Consolas" w:hAnsi="Consolas" w:cs="Consolas"/>
+          <w:color w:val="000000"/>
+          <w:sz w:val="19"/>
+          <w:szCs w:val="19"/>
+        </w:rPr>
+        <w:t xml:space="preserve">e =&gt; </w:t>
       </w:r>
       <w:proofErr w:type="spellStart"/>
       <w:r>
@@ -10804,6 +11135,7 @@
         <w:t xml:space="preserve">                </w:t>
       </w:r>
       <w:proofErr w:type="spellStart"/>
+      <w:proofErr w:type="gramStart"/>
       <w:r>
         <w:rPr>
           <w:rFonts w:ascii="Consolas" w:hAnsi="Consolas" w:cs="Consolas"/>
@@ -10821,7 +11153,17 @@
           <w:sz w:val="19"/>
           <w:szCs w:val="19"/>
         </w:rPr>
-        <w:t xml:space="preserve">(e =&gt; </w:t>
+        <w:t>(</w:t>
+      </w:r>
+      <w:proofErr w:type="gramEnd"/>
+      <w:r>
+        <w:rPr>
+          <w:rFonts w:ascii="Consolas" w:hAnsi="Consolas" w:cs="Consolas"/>
+          <w:color w:val="000000"/>
+          <w:sz w:val="19"/>
+          <w:szCs w:val="19"/>
+        </w:rPr>
+        <w:t xml:space="preserve">e =&gt; </w:t>
       </w:r>
       <w:proofErr w:type="spellStart"/>
       <w:r>
@@ -10905,6 +11247,7 @@
         <w:t xml:space="preserve">                </w:t>
       </w:r>
       <w:proofErr w:type="spellStart"/>
+      <w:proofErr w:type="gramStart"/>
       <w:r>
         <w:rPr>
           <w:rFonts w:ascii="Consolas" w:hAnsi="Consolas" w:cs="Consolas"/>
@@ -10922,7 +11265,17 @@
           <w:sz w:val="19"/>
           <w:szCs w:val="19"/>
         </w:rPr>
-        <w:t xml:space="preserve">(e =&gt; </w:t>
+        <w:t>(</w:t>
+      </w:r>
+      <w:proofErr w:type="gramEnd"/>
+      <w:r>
+        <w:rPr>
+          <w:rFonts w:ascii="Consolas" w:hAnsi="Consolas" w:cs="Consolas"/>
+          <w:color w:val="000000"/>
+          <w:sz w:val="19"/>
+          <w:szCs w:val="19"/>
+        </w:rPr>
+        <w:t xml:space="preserve">e =&gt; </w:t>
       </w:r>
       <w:proofErr w:type="spellStart"/>
       <w:r>
@@ -11006,6 +11359,7 @@
         <w:t xml:space="preserve">                </w:t>
       </w:r>
       <w:proofErr w:type="spellStart"/>
+      <w:proofErr w:type="gramStart"/>
       <w:r>
         <w:rPr>
           <w:rFonts w:ascii="Consolas" w:hAnsi="Consolas" w:cs="Consolas"/>
@@ -11023,7 +11377,17 @@
           <w:sz w:val="19"/>
           <w:szCs w:val="19"/>
         </w:rPr>
-        <w:t xml:space="preserve">(e =&gt; </w:t>
+        <w:t>(</w:t>
+      </w:r>
+      <w:proofErr w:type="gramEnd"/>
+      <w:r>
+        <w:rPr>
+          <w:rFonts w:ascii="Consolas" w:hAnsi="Consolas" w:cs="Consolas"/>
+          <w:color w:val="000000"/>
+          <w:sz w:val="19"/>
+          <w:szCs w:val="19"/>
+        </w:rPr>
+        <w:t xml:space="preserve">e =&gt; </w:t>
       </w:r>
       <w:proofErr w:type="spellStart"/>
       <w:r>
@@ -11107,6 +11471,7 @@
         <w:t xml:space="preserve">                </w:t>
       </w:r>
       <w:proofErr w:type="spellStart"/>
+      <w:proofErr w:type="gramStart"/>
       <w:r>
         <w:rPr>
           <w:rFonts w:ascii="Consolas" w:hAnsi="Consolas" w:cs="Consolas"/>
@@ -11124,7 +11489,17 @@
           <w:sz w:val="19"/>
           <w:szCs w:val="19"/>
         </w:rPr>
-        <w:t xml:space="preserve">(e =&gt; </w:t>
+        <w:t>(</w:t>
+      </w:r>
+      <w:proofErr w:type="gramEnd"/>
+      <w:r>
+        <w:rPr>
+          <w:rFonts w:ascii="Consolas" w:hAnsi="Consolas" w:cs="Consolas"/>
+          <w:color w:val="000000"/>
+          <w:sz w:val="19"/>
+          <w:szCs w:val="19"/>
+        </w:rPr>
+        <w:t xml:space="preserve">e =&gt; </w:t>
       </w:r>
       <w:proofErr w:type="spellStart"/>
       <w:r>
@@ -11208,6 +11583,7 @@
         <w:t xml:space="preserve">                </w:t>
       </w:r>
       <w:proofErr w:type="spellStart"/>
+      <w:proofErr w:type="gramStart"/>
       <w:r>
         <w:rPr>
           <w:rFonts w:ascii="Consolas" w:hAnsi="Consolas" w:cs="Consolas"/>
@@ -11225,7 +11601,17 @@
           <w:sz w:val="19"/>
           <w:szCs w:val="19"/>
         </w:rPr>
-        <w:t xml:space="preserve">(e =&gt; </w:t>
+        <w:t>(</w:t>
+      </w:r>
+      <w:proofErr w:type="gramEnd"/>
+      <w:r>
+        <w:rPr>
+          <w:rFonts w:ascii="Consolas" w:hAnsi="Consolas" w:cs="Consolas"/>
+          <w:color w:val="000000"/>
+          <w:sz w:val="19"/>
+          <w:szCs w:val="19"/>
+        </w:rPr>
+        <w:t xml:space="preserve">e =&gt; </w:t>
       </w:r>
       <w:proofErr w:type="spellStart"/>
       <w:r>
@@ -11309,6 +11695,7 @@
         <w:t xml:space="preserve">                </w:t>
       </w:r>
       <w:proofErr w:type="spellStart"/>
+      <w:proofErr w:type="gramStart"/>
       <w:r>
         <w:rPr>
           <w:rFonts w:ascii="Consolas" w:hAnsi="Consolas" w:cs="Consolas"/>
@@ -11326,7 +11713,17 @@
           <w:sz w:val="19"/>
           <w:szCs w:val="19"/>
         </w:rPr>
-        <w:t xml:space="preserve">(e =&gt; </w:t>
+        <w:t>(</w:t>
+      </w:r>
+      <w:proofErr w:type="gramEnd"/>
+      <w:r>
+        <w:rPr>
+          <w:rFonts w:ascii="Consolas" w:hAnsi="Consolas" w:cs="Consolas"/>
+          <w:color w:val="000000"/>
+          <w:sz w:val="19"/>
+          <w:szCs w:val="19"/>
+        </w:rPr>
+        <w:t xml:space="preserve">e =&gt; </w:t>
       </w:r>
       <w:proofErr w:type="spellStart"/>
       <w:r>
@@ -11410,6 +11807,7 @@
         <w:t xml:space="preserve">                </w:t>
       </w:r>
       <w:proofErr w:type="spellStart"/>
+      <w:proofErr w:type="gramStart"/>
       <w:r>
         <w:rPr>
           <w:rFonts w:ascii="Consolas" w:hAnsi="Consolas" w:cs="Consolas"/>
@@ -11427,7 +11825,17 @@
           <w:sz w:val="19"/>
           <w:szCs w:val="19"/>
         </w:rPr>
-        <w:t xml:space="preserve">(e =&gt; </w:t>
+        <w:t>(</w:t>
+      </w:r>
+      <w:proofErr w:type="gramEnd"/>
+      <w:r>
+        <w:rPr>
+          <w:rFonts w:ascii="Consolas" w:hAnsi="Consolas" w:cs="Consolas"/>
+          <w:color w:val="000000"/>
+          <w:sz w:val="19"/>
+          <w:szCs w:val="19"/>
+        </w:rPr>
+        <w:t xml:space="preserve">e =&gt; </w:t>
       </w:r>
       <w:proofErr w:type="spellStart"/>
       <w:r>
@@ -11511,6 +11919,7 @@
         <w:t xml:space="preserve">                </w:t>
       </w:r>
       <w:proofErr w:type="spellStart"/>
+      <w:proofErr w:type="gramStart"/>
       <w:r>
         <w:rPr>
           <w:rFonts w:ascii="Consolas" w:hAnsi="Consolas" w:cs="Consolas"/>
@@ -11528,7 +11937,17 @@
           <w:sz w:val="19"/>
           <w:szCs w:val="19"/>
         </w:rPr>
-        <w:t xml:space="preserve">(e =&gt; </w:t>
+        <w:t>(</w:t>
+      </w:r>
+      <w:proofErr w:type="gramEnd"/>
+      <w:r>
+        <w:rPr>
+          <w:rFonts w:ascii="Consolas" w:hAnsi="Consolas" w:cs="Consolas"/>
+          <w:color w:val="000000"/>
+          <w:sz w:val="19"/>
+          <w:szCs w:val="19"/>
+        </w:rPr>
+        <w:t xml:space="preserve">e =&gt; </w:t>
       </w:r>
       <w:proofErr w:type="spellStart"/>
       <w:r>
@@ -11612,6 +12031,7 @@
         <w:t xml:space="preserve">                </w:t>
       </w:r>
       <w:proofErr w:type="spellStart"/>
+      <w:proofErr w:type="gramStart"/>
       <w:r>
         <w:rPr>
           <w:rFonts w:ascii="Consolas" w:hAnsi="Consolas" w:cs="Consolas"/>
@@ -11629,7 +12049,17 @@
           <w:sz w:val="19"/>
           <w:szCs w:val="19"/>
         </w:rPr>
-        <w:t xml:space="preserve">(e =&gt; </w:t>
+        <w:t>(</w:t>
+      </w:r>
+      <w:proofErr w:type="gramEnd"/>
+      <w:r>
+        <w:rPr>
+          <w:rFonts w:ascii="Consolas" w:hAnsi="Consolas" w:cs="Consolas"/>
+          <w:color w:val="000000"/>
+          <w:sz w:val="19"/>
+          <w:szCs w:val="19"/>
+        </w:rPr>
+        <w:t xml:space="preserve">e =&gt; </w:t>
       </w:r>
       <w:proofErr w:type="spellStart"/>
       <w:r>
@@ -11727,6 +12157,7 @@
         <w:t xml:space="preserve">                </w:t>
       </w:r>
       <w:proofErr w:type="spellStart"/>
+      <w:proofErr w:type="gramStart"/>
       <w:r>
         <w:rPr>
           <w:rFonts w:ascii="Consolas" w:hAnsi="Consolas" w:cs="Consolas"/>
@@ -11746,6 +12177,7 @@
         </w:rPr>
         <w:t>(</w:t>
       </w:r>
+      <w:proofErr w:type="gramEnd"/>
       <w:r>
         <w:rPr>
           <w:rFonts w:ascii="Consolas" w:hAnsi="Consolas" w:cs="Consolas"/>
@@ -11855,6 +12287,7 @@
         </w:rPr>
         <w:t xml:space="preserve">       </w:t>
       </w:r>
+      <w:proofErr w:type="gramStart"/>
       <w:r>
         <w:rPr>
           <w:rFonts w:ascii="Consolas" w:hAnsi="Consolas" w:cs="Consolas"/>
@@ -11864,6 +12297,7 @@
         </w:rPr>
         <w:t>public</w:t>
       </w:r>
+      <w:proofErr w:type="gramEnd"/>
       <w:r>
         <w:rPr>
           <w:rFonts w:ascii="Consolas" w:hAnsi="Consolas" w:cs="Consolas"/>
@@ -11995,6 +12429,7 @@
         </w:rPr>
         <w:t xml:space="preserve">            </w:t>
       </w:r>
+      <w:proofErr w:type="gramStart"/>
       <w:r>
         <w:rPr>
           <w:rFonts w:ascii="Consolas" w:hAnsi="Consolas" w:cs="Consolas"/>
@@ -12004,6 +12439,7 @@
         </w:rPr>
         <w:t>using</w:t>
       </w:r>
+      <w:proofErr w:type="gramEnd"/>
       <w:r>
         <w:rPr>
           <w:rFonts w:ascii="Consolas" w:hAnsi="Consolas" w:cs="Consolas"/>
@@ -12140,6 +12576,7 @@
         <w:t xml:space="preserve">                </w:t>
       </w:r>
       <w:proofErr w:type="spellStart"/>
+      <w:proofErr w:type="gramStart"/>
       <w:r>
         <w:rPr>
           <w:rFonts w:ascii="Consolas" w:hAnsi="Consolas" w:cs="Consolas"/>
@@ -12157,7 +12594,17 @@
           <w:sz w:val="19"/>
           <w:szCs w:val="19"/>
         </w:rPr>
-        <w:t>().Open();</w:t>
+        <w:t>(</w:t>
+      </w:r>
+      <w:proofErr w:type="gramEnd"/>
+      <w:r>
+        <w:rPr>
+          <w:rFonts w:ascii="Consolas" w:hAnsi="Consolas" w:cs="Consolas"/>
+          <w:color w:val="000000"/>
+          <w:sz w:val="19"/>
+          <w:szCs w:val="19"/>
+        </w:rPr>
+        <w:t>).Open();</w:t>
       </w:r>
     </w:p>
     <w:p>
@@ -12219,9 +12666,9 @@
           <w:sz w:val="19"/>
           <w:szCs w:val="19"/>
         </w:rPr>
-        <w:t>gen_id</w:t>
-      </w:r>
-      <w:proofErr w:type="spellEnd"/>
+        <w:t>gen_</w:t>
+      </w:r>
+      <w:proofErr w:type="gramStart"/>
       <w:r>
         <w:rPr>
           <w:rFonts w:ascii="Consolas" w:hAnsi="Consolas" w:cs="Consolas"/>
@@ -12229,7 +12676,27 @@
           <w:sz w:val="19"/>
           <w:szCs w:val="19"/>
         </w:rPr>
-        <w:t>("</w:t>
+        <w:t>id</w:t>
+      </w:r>
+      <w:proofErr w:type="spellEnd"/>
+      <w:r>
+        <w:rPr>
+          <w:rFonts w:ascii="Consolas" w:hAnsi="Consolas" w:cs="Consolas"/>
+          <w:color w:val="A31515"/>
+          <w:sz w:val="19"/>
+          <w:szCs w:val="19"/>
+        </w:rPr>
+        <w:t>(</w:t>
+      </w:r>
+      <w:proofErr w:type="gramEnd"/>
+      <w:r>
+        <w:rPr>
+          <w:rFonts w:ascii="Consolas" w:hAnsi="Consolas" w:cs="Consolas"/>
+          <w:color w:val="A31515"/>
+          <w:sz w:val="19"/>
+          <w:szCs w:val="19"/>
+        </w:rPr>
+        <w:t>"</w:t>
       </w:r>
       <w:r>
         <w:rPr>
@@ -12322,6 +12789,7 @@
         <w:t xml:space="preserve">                </w:t>
       </w:r>
       <w:proofErr w:type="spellStart"/>
+      <w:proofErr w:type="gramStart"/>
       <w:r>
         <w:rPr>
           <w:rFonts w:ascii="Consolas" w:hAnsi="Consolas" w:cs="Consolas"/>
@@ -12332,6 +12800,7 @@
         <w:t>var</w:t>
       </w:r>
       <w:proofErr w:type="spellEnd"/>
+      <w:proofErr w:type="gramEnd"/>
       <w:r>
         <w:rPr>
           <w:rFonts w:ascii="Consolas" w:hAnsi="Consolas" w:cs="Consolas"/>
@@ -12404,6 +12873,7 @@
         </w:rPr>
         <w:t xml:space="preserve">                </w:t>
       </w:r>
+      <w:proofErr w:type="gramStart"/>
       <w:r>
         <w:rPr>
           <w:rFonts w:ascii="Consolas" w:hAnsi="Consolas" w:cs="Consolas"/>
@@ -12413,6 +12883,7 @@
         </w:rPr>
         <w:t>return</w:t>
       </w:r>
+      <w:proofErr w:type="gramEnd"/>
       <w:r>
         <w:rPr>
           <w:rFonts w:ascii="Consolas" w:hAnsi="Consolas" w:cs="Consolas"/>
@@ -12528,6 +12999,14 @@
         </w:rPr>
         <w:t>Now the Framework is ready to be used for the Employee table. Go back to the main program and we can insert a new record then list all the records like this -</w:t>
       </w:r>
+      <w:r>
+        <w:rPr>
+          <w:sz w:val="24"/>
+        </w:rPr>
+        <w:t xml:space="preserve"> </w:t>
+      </w:r>
+      <w:bookmarkStart w:id="4" w:name="_GoBack"/>
+      <w:bookmarkEnd w:id="4"/>
     </w:p>
     <w:p>
       <w:pPr>
@@ -12542,6 +13021,7 @@
           <w:szCs w:val="19"/>
         </w:rPr>
       </w:pPr>
+      <w:proofErr w:type="gramStart"/>
       <w:r>
         <w:rPr>
           <w:rFonts w:ascii="Consolas" w:hAnsi="Consolas" w:cs="Consolas"/>
@@ -12551,6 +13031,7 @@
         </w:rPr>
         <w:t>using</w:t>
       </w:r>
+      <w:proofErr w:type="gramEnd"/>
       <w:r>
         <w:rPr>
           <w:rFonts w:ascii="Consolas" w:hAnsi="Consolas" w:cs="Consolas"/>
@@ -12574,6 +13055,7 @@
           <w:szCs w:val="19"/>
         </w:rPr>
       </w:pPr>
+      <w:proofErr w:type="gramStart"/>
       <w:r>
         <w:rPr>
           <w:rFonts w:ascii="Consolas" w:hAnsi="Consolas" w:cs="Consolas"/>
@@ -12583,6 +13065,7 @@
         </w:rPr>
         <w:t>using</w:t>
       </w:r>
+      <w:proofErr w:type="gramEnd"/>
       <w:r>
         <w:rPr>
           <w:rFonts w:ascii="Consolas" w:hAnsi="Consolas" w:cs="Consolas"/>
@@ -12620,6 +13103,7 @@
           <w:szCs w:val="19"/>
         </w:rPr>
       </w:pPr>
+      <w:proofErr w:type="gramStart"/>
       <w:r>
         <w:rPr>
           <w:rFonts w:ascii="Consolas" w:hAnsi="Consolas" w:cs="Consolas"/>
@@ -12629,6 +13113,7 @@
         </w:rPr>
         <w:t>namespace</w:t>
       </w:r>
+      <w:proofErr w:type="gramEnd"/>
       <w:r>
         <w:rPr>
           <w:rFonts w:ascii="Consolas" w:hAnsi="Consolas" w:cs="Consolas"/>
@@ -12684,6 +13169,7 @@
         </w:rPr>
         <w:t xml:space="preserve">    </w:t>
       </w:r>
+      <w:proofErr w:type="gramStart"/>
       <w:r>
         <w:rPr>
           <w:rFonts w:ascii="Consolas" w:hAnsi="Consolas" w:cs="Consolas"/>
@@ -12693,6 +13179,7 @@
         </w:rPr>
         <w:t>class</w:t>
       </w:r>
+      <w:proofErr w:type="gramEnd"/>
       <w:r>
         <w:rPr>
           <w:rFonts w:ascii="Consolas" w:hAnsi="Consolas" w:cs="Consolas"/>
@@ -12757,6 +13244,7 @@
         </w:rPr>
         <w:t xml:space="preserve">        </w:t>
       </w:r>
+      <w:proofErr w:type="gramStart"/>
       <w:r>
         <w:rPr>
           <w:rFonts w:ascii="Consolas" w:hAnsi="Consolas" w:cs="Consolas"/>
@@ -12766,6 +13254,7 @@
         </w:rPr>
         <w:t>static</w:t>
       </w:r>
+      <w:proofErr w:type="gramEnd"/>
       <w:r>
         <w:rPr>
           <w:rFonts w:ascii="Consolas" w:hAnsi="Consolas" w:cs="Consolas"/>
@@ -12877,6 +13366,7 @@
         </w:rPr>
         <w:t xml:space="preserve">            </w:t>
       </w:r>
+      <w:proofErr w:type="gramStart"/>
       <w:r>
         <w:rPr>
           <w:rFonts w:ascii="Consolas" w:hAnsi="Consolas" w:cs="Consolas"/>
@@ -12886,6 +13376,7 @@
         </w:rPr>
         <w:t>using</w:t>
       </w:r>
+      <w:proofErr w:type="gramEnd"/>
       <w:r>
         <w:rPr>
           <w:rFonts w:ascii="Consolas" w:hAnsi="Consolas" w:cs="Consolas"/>
@@ -13026,7 +13517,27 @@
           <w:sz w:val="19"/>
           <w:szCs w:val="19"/>
         </w:rPr>
-        <w:t>// Creating a new Employee and saving it to the database</w:t>
+        <w:t xml:space="preserve">// </w:t>
+      </w:r>
+      <w:proofErr w:type="gramStart"/>
+      <w:r>
+        <w:rPr>
+          <w:rFonts w:ascii="Consolas" w:hAnsi="Consolas" w:cs="Consolas"/>
+          <w:color w:val="008000"/>
+          <w:sz w:val="19"/>
+          <w:szCs w:val="19"/>
+        </w:rPr>
+        <w:t>Creating</w:t>
+      </w:r>
+      <w:proofErr w:type="gramEnd"/>
+      <w:r>
+        <w:rPr>
+          <w:rFonts w:ascii="Consolas" w:hAnsi="Consolas" w:cs="Consolas"/>
+          <w:color w:val="008000"/>
+          <w:sz w:val="19"/>
+          <w:szCs w:val="19"/>
+        </w:rPr>
+        <w:t xml:space="preserve"> a new Employee and saving it to the database</w:t>
       </w:r>
     </w:p>
     <w:p>
@@ -13052,6 +13563,7 @@
         <w:t xml:space="preserve">                </w:t>
       </w:r>
       <w:proofErr w:type="spellStart"/>
+      <w:proofErr w:type="gramStart"/>
       <w:r>
         <w:rPr>
           <w:rFonts w:ascii="Consolas" w:hAnsi="Consolas" w:cs="Consolas"/>
@@ -13062,6 +13574,7 @@
         <w:t>var</w:t>
       </w:r>
       <w:proofErr w:type="spellEnd"/>
+      <w:proofErr w:type="gramEnd"/>
       <w:r>
         <w:rPr>
           <w:rFonts w:ascii="Consolas" w:hAnsi="Consolas" w:cs="Consolas"/>
@@ -13176,6 +13689,7 @@
         <w:t xml:space="preserve"> = </w:t>
       </w:r>
       <w:proofErr w:type="spellStart"/>
+      <w:proofErr w:type="gramStart"/>
       <w:r>
         <w:rPr>
           <w:rFonts w:ascii="Consolas" w:hAnsi="Consolas" w:cs="Consolas"/>
@@ -13195,6 +13709,7 @@
         </w:rPr>
         <w:t>(</w:t>
       </w:r>
+      <w:proofErr w:type="gramEnd"/>
       <w:r>
         <w:rPr>
           <w:rFonts w:ascii="Consolas" w:hAnsi="Consolas" w:cs="Consolas"/>
@@ -13617,6 +14132,7 @@
         <w:t xml:space="preserve">                </w:t>
       </w:r>
       <w:proofErr w:type="spellStart"/>
+      <w:proofErr w:type="gramStart"/>
       <w:r>
         <w:rPr>
           <w:rFonts w:ascii="Consolas" w:hAnsi="Consolas" w:cs="Consolas"/>
@@ -13637,6 +14153,7 @@
         <w:t>(</w:t>
       </w:r>
       <w:proofErr w:type="spellStart"/>
+      <w:proofErr w:type="gramEnd"/>
       <w:r>
         <w:rPr>
           <w:rFonts w:ascii="Consolas" w:hAnsi="Consolas" w:cs="Consolas"/>
@@ -13680,6 +14197,7 @@
         <w:t xml:space="preserve">                </w:t>
       </w:r>
       <w:proofErr w:type="spellStart"/>
+      <w:proofErr w:type="gramStart"/>
       <w:r>
         <w:rPr>
           <w:rFonts w:ascii="Consolas" w:hAnsi="Consolas" w:cs="Consolas"/>
@@ -13690,6 +14208,7 @@
         <w:t>var</w:t>
       </w:r>
       <w:proofErr w:type="spellEnd"/>
+      <w:proofErr w:type="gramEnd"/>
       <w:r>
         <w:rPr>
           <w:rFonts w:ascii="Consolas" w:hAnsi="Consolas" w:cs="Consolas"/>
@@ -13744,6 +14263,7 @@
         <w:t xml:space="preserve">                </w:t>
       </w:r>
       <w:proofErr w:type="spellStart"/>
+      <w:proofErr w:type="gramStart"/>
       <w:r>
         <w:rPr>
           <w:rFonts w:ascii="Consolas" w:hAnsi="Consolas" w:cs="Consolas"/>
@@ -13763,6 +14283,7 @@
         </w:rPr>
         <w:t>(</w:t>
       </w:r>
+      <w:proofErr w:type="gramEnd"/>
       <w:r>
         <w:rPr>
           <w:rFonts w:ascii="Consolas" w:hAnsi="Consolas" w:cs="Consolas"/>
@@ -13811,7 +14332,27 @@
           <w:sz w:val="19"/>
           <w:szCs w:val="19"/>
         </w:rPr>
-        <w:t>// Retrieving and displaying data</w:t>
+        <w:t xml:space="preserve">// </w:t>
+      </w:r>
+      <w:proofErr w:type="gramStart"/>
+      <w:r>
+        <w:rPr>
+          <w:rFonts w:ascii="Consolas" w:hAnsi="Consolas" w:cs="Consolas"/>
+          <w:color w:val="008000"/>
+          <w:sz w:val="19"/>
+          <w:szCs w:val="19"/>
+        </w:rPr>
+        <w:t>Retrieving</w:t>
+      </w:r>
+      <w:proofErr w:type="gramEnd"/>
+      <w:r>
+        <w:rPr>
+          <w:rFonts w:ascii="Consolas" w:hAnsi="Consolas" w:cs="Consolas"/>
+          <w:color w:val="008000"/>
+          <w:sz w:val="19"/>
+          <w:szCs w:val="19"/>
+        </w:rPr>
+        <w:t xml:space="preserve"> and displaying data</w:t>
       </w:r>
     </w:p>
     <w:p>
@@ -13837,6 +14378,7 @@
         <w:t xml:space="preserve">                </w:t>
       </w:r>
       <w:proofErr w:type="spellStart"/>
+      <w:proofErr w:type="gramStart"/>
       <w:r>
         <w:rPr>
           <w:rFonts w:ascii="Consolas" w:hAnsi="Consolas" w:cs="Consolas"/>
@@ -13854,7 +14396,17 @@
           <w:sz w:val="19"/>
           <w:szCs w:val="19"/>
         </w:rPr>
-        <w:t>();</w:t>
+        <w:t>(</w:t>
+      </w:r>
+      <w:proofErr w:type="gramEnd"/>
+      <w:r>
+        <w:rPr>
+          <w:rFonts w:ascii="Consolas" w:hAnsi="Consolas" w:cs="Consolas"/>
+          <w:color w:val="000000"/>
+          <w:sz w:val="19"/>
+          <w:szCs w:val="19"/>
+        </w:rPr>
+        <w:t>);</w:t>
       </w:r>
     </w:p>
     <w:p>
@@ -13880,6 +14432,7 @@
         <w:t xml:space="preserve">                </w:t>
       </w:r>
       <w:proofErr w:type="spellStart"/>
+      <w:proofErr w:type="gramStart"/>
       <w:r>
         <w:rPr>
           <w:rFonts w:ascii="Consolas" w:hAnsi="Consolas" w:cs="Consolas"/>
@@ -13899,6 +14452,7 @@
         </w:rPr>
         <w:t>(</w:t>
       </w:r>
+      <w:proofErr w:type="gramEnd"/>
       <w:r>
         <w:rPr>
           <w:rFonts w:ascii="Consolas" w:hAnsi="Consolas" w:cs="Consolas"/>
@@ -13941,6 +14495,7 @@
         <w:t xml:space="preserve">                </w:t>
       </w:r>
       <w:proofErr w:type="spellStart"/>
+      <w:proofErr w:type="gramStart"/>
       <w:r>
         <w:rPr>
           <w:rFonts w:ascii="Consolas" w:hAnsi="Consolas" w:cs="Consolas"/>
@@ -13951,6 +14506,7 @@
         <w:t>foreach</w:t>
       </w:r>
       <w:proofErr w:type="spellEnd"/>
+      <w:proofErr w:type="gramEnd"/>
       <w:r>
         <w:rPr>
           <w:rFonts w:ascii="Consolas" w:hAnsi="Consolas" w:cs="Consolas"/>
@@ -14085,6 +14641,7 @@
         <w:t xml:space="preserve">                    </w:t>
       </w:r>
       <w:proofErr w:type="spellStart"/>
+      <w:proofErr w:type="gramStart"/>
       <w:r>
         <w:rPr>
           <w:rFonts w:ascii="Consolas" w:hAnsi="Consolas" w:cs="Consolas"/>
@@ -14104,6 +14661,7 @@
         </w:rPr>
         <w:t>(</w:t>
       </w:r>
+      <w:proofErr w:type="gramEnd"/>
       <w:r>
         <w:rPr>
           <w:rFonts w:ascii="Consolas" w:hAnsi="Consolas" w:cs="Consolas"/>
@@ -14331,7 +14889,21 @@
         <w:rPr>
           <w:sz w:val="24"/>
         </w:rPr>
-        <w:t xml:space="preserve"> the Record.  In the above example to  get the </w:t>
+        <w:t xml:space="preserve"> the Record.  In the above example </w:t>
+      </w:r>
+      <w:proofErr w:type="gramStart"/>
+      <w:r>
+        <w:rPr>
+          <w:sz w:val="24"/>
+        </w:rPr>
+        <w:t>to  get</w:t>
+      </w:r>
+      <w:proofErr w:type="gramEnd"/>
+      <w:r>
+        <w:rPr>
+          <w:sz w:val="24"/>
+        </w:rPr>
+        <w:t xml:space="preserve"> the </w:t>
       </w:r>
       <w:proofErr w:type="spellStart"/>
       <w:r>
@@ -14351,7 +14923,21 @@
         <w:rPr>
           <w:sz w:val="24"/>
         </w:rPr>
-        <w:t xml:space="preserve"> {code to be added}</w:t>
+        <w:t xml:space="preserve"> {</w:t>
+      </w:r>
+      <w:proofErr w:type="gramStart"/>
+      <w:r>
+        <w:rPr>
+          <w:sz w:val="24"/>
+        </w:rPr>
+        <w:t>code</w:t>
+      </w:r>
+      <w:proofErr w:type="gramEnd"/>
+      <w:r>
+        <w:rPr>
+          <w:sz w:val="24"/>
+        </w:rPr>
+        <w:t xml:space="preserve"> to be added}</w:t>
       </w:r>
     </w:p>
     <w:p>
@@ -14568,12 +15154,14 @@
           <w:sz w:val="24"/>
         </w:rPr>
       </w:pPr>
+      <w:proofErr w:type="gramStart"/>
       <w:r>
         <w:rPr>
           <w:sz w:val="24"/>
         </w:rPr>
         <w:t>Returns the absolute value of the input.</w:t>
       </w:r>
+      <w:proofErr w:type="gramEnd"/>
     </w:p>
     <w:p>
       <w:pPr>
@@ -14633,7 +15221,21 @@
         <w:rPr>
           <w:sz w:val="24"/>
         </w:rPr>
-        <w:t xml:space="preserve">Output Numeric(18, 0) </w:t>
+        <w:t xml:space="preserve">Output </w:t>
+      </w:r>
+      <w:proofErr w:type="gramStart"/>
+      <w:r>
+        <w:rPr>
+          <w:sz w:val="24"/>
+        </w:rPr>
+        <w:t>Numeric(</w:t>
+      </w:r>
+      <w:proofErr w:type="gramEnd"/>
+      <w:r>
+        <w:rPr>
+          <w:sz w:val="24"/>
+        </w:rPr>
+        <w:t xml:space="preserve">18, 0) </w:t>
       </w:r>
     </w:p>
     <w:p>
@@ -14655,6 +15257,7 @@
           <w:sz w:val="24"/>
         </w:rPr>
       </w:pPr>
+      <w:proofErr w:type="gramStart"/>
       <w:r>
         <w:rPr>
           <w:sz w:val="24"/>
@@ -14665,7 +15268,14 @@
         <w:rPr>
           <w:sz w:val="24"/>
         </w:rPr>
-        <w:t xml:space="preserve">ounds up towards positive infinity. </w:t>
+        <w:t>ounds up towards positive infinity.</w:t>
+      </w:r>
+      <w:proofErr w:type="gramEnd"/>
+      <w:r>
+        <w:rPr>
+          <w:sz w:val="24"/>
+        </w:rPr>
+        <w:t xml:space="preserve"> </w:t>
       </w:r>
     </w:p>
     <w:p>
@@ -14726,7 +15336,21 @@
         <w:rPr>
           <w:sz w:val="24"/>
         </w:rPr>
-        <w:t xml:space="preserve">Output Numeric(18, 0) </w:t>
+        <w:t xml:space="preserve">Output </w:t>
+      </w:r>
+      <w:proofErr w:type="gramStart"/>
+      <w:r>
+        <w:rPr>
+          <w:sz w:val="24"/>
+        </w:rPr>
+        <w:t>Numeric(</w:t>
+      </w:r>
+      <w:proofErr w:type="gramEnd"/>
+      <w:r>
+        <w:rPr>
+          <w:sz w:val="24"/>
+        </w:rPr>
+        <w:t xml:space="preserve">18, 0) </w:t>
       </w:r>
     </w:p>
     <w:p>
@@ -14754,6 +15378,7 @@
           <w:sz w:val="24"/>
         </w:rPr>
       </w:pPr>
+      <w:proofErr w:type="gramStart"/>
       <w:r>
         <w:rPr>
           <w:sz w:val="24"/>
@@ -14767,6 +15392,7 @@
         </w:rPr>
         <w:t>ounds down towards negative infinity.</w:t>
       </w:r>
+      <w:proofErr w:type="gramEnd"/>
     </w:p>
     <w:p>
       <w:pPr>
@@ -14840,7 +15466,21 @@
         <w:rPr>
           <w:sz w:val="24"/>
         </w:rPr>
-        <w:t xml:space="preserve">          scale integer</w:t>
+        <w:t xml:space="preserve">          </w:t>
+      </w:r>
+      <w:proofErr w:type="gramStart"/>
+      <w:r>
+        <w:rPr>
+          <w:sz w:val="24"/>
+        </w:rPr>
+        <w:t>scale</w:t>
+      </w:r>
+      <w:proofErr w:type="gramEnd"/>
+      <w:r>
+        <w:rPr>
+          <w:sz w:val="24"/>
+        </w:rPr>
+        <w:t xml:space="preserve"> integer</w:t>
       </w:r>
     </w:p>
     <w:p>
@@ -14884,11 +15524,19 @@
           <w:sz w:val="24"/>
         </w:rPr>
       </w:pPr>
-      <w:r>
-        <w:rPr>
-          <w:sz w:val="24"/>
-        </w:rPr>
-        <w:t>Rounds a number to the nearest integer. If the fractional part is exactly 0.5, rounding is upward for positive numbers and downward for negative numbers. With the optional scale argument, the number can be rounded to powers-of-ten multiples (tens, hundreds, tenths, hundredths, etc.) instead of just integers.</w:t>
+      <w:proofErr w:type="gramStart"/>
+      <w:r>
+        <w:rPr>
+          <w:sz w:val="24"/>
+        </w:rPr>
+        <w:t>Rounds a number to the nearest integer.</w:t>
+      </w:r>
+      <w:proofErr w:type="gramEnd"/>
+      <w:r>
+        <w:rPr>
+          <w:sz w:val="24"/>
+        </w:rPr>
+        <w:t xml:space="preserve"> If the fractional part is exactly 0.5, rounding is upward for positive numbers and downward for negative numbers. With the optional scale argument, the number can be rounded to powers-of-ten multiples (tens, hundreds, tenths, hundredths, etc.) instead of just integers.</w:t>
       </w:r>
       <w:r>
         <w:rPr>
@@ -15066,11 +15714,19 @@
         </w:rPr>
         <w:t xml:space="preserve">          </w:t>
       </w:r>
-      <w:r>
-        <w:rPr>
-          <w:sz w:val="24"/>
-        </w:rPr>
-        <w:t xml:space="preserve">y Double </w:t>
+      <w:proofErr w:type="gramStart"/>
+      <w:r>
+        <w:rPr>
+          <w:sz w:val="24"/>
+        </w:rPr>
+        <w:t>y</w:t>
+      </w:r>
+      <w:proofErr w:type="gramEnd"/>
+      <w:r>
+        <w:rPr>
+          <w:sz w:val="24"/>
+        </w:rPr>
+        <w:t xml:space="preserve"> Double </w:t>
       </w:r>
     </w:p>
     <w:p>
@@ -15116,6 +15772,7 @@
           <w:sz w:val="24"/>
         </w:rPr>
       </w:pPr>
+      <w:proofErr w:type="gramStart"/>
       <w:r>
         <w:rPr>
           <w:sz w:val="24"/>
@@ -15142,6 +15799,7 @@
         </w:rPr>
         <w:t>.</w:t>
       </w:r>
+      <w:proofErr w:type="gramEnd"/>
     </w:p>
     <w:p>
       <w:pPr>
@@ -15231,7 +15889,21 @@
         <w:rPr>
           <w:sz w:val="24"/>
         </w:rPr>
-        <w:t xml:space="preserve"> scale Double </w:t>
+        <w:t xml:space="preserve"> </w:t>
+      </w:r>
+      <w:proofErr w:type="gramStart"/>
+      <w:r>
+        <w:rPr>
+          <w:sz w:val="24"/>
+        </w:rPr>
+        <w:t>scale</w:t>
+      </w:r>
+      <w:proofErr w:type="gramEnd"/>
+      <w:r>
+        <w:rPr>
+          <w:sz w:val="24"/>
+        </w:rPr>
+        <w:t xml:space="preserve"> Double </w:t>
       </w:r>
     </w:p>
     <w:p>
@@ -15269,11 +15941,19 @@
           <w:sz w:val="24"/>
         </w:rPr>
       </w:pPr>
-      <w:r>
-        <w:rPr>
-          <w:sz w:val="24"/>
-        </w:rPr>
-        <w:t>Returns the integer part of a number. With the optional scale argument, the number can be truncated to powers-of-ten multiples (tens, hundreds, tenths, hundredths, etc.) instead of just integers.</w:t>
+      <w:proofErr w:type="gramStart"/>
+      <w:r>
+        <w:rPr>
+          <w:sz w:val="24"/>
+        </w:rPr>
+        <w:t>Returns the integer part of a number.</w:t>
+      </w:r>
+      <w:proofErr w:type="gramEnd"/>
+      <w:r>
+        <w:rPr>
+          <w:sz w:val="24"/>
+        </w:rPr>
+        <w:t xml:space="preserve"> With the optional scale argument, the number can be truncated to powers-of-ten multiples (tens, hundreds, tenths, hundredths, etc.) instead of just integers.</w:t>
       </w:r>
       <w:r>
         <w:rPr>
@@ -15458,7 +16138,21 @@
         <w:rPr>
           <w:sz w:val="24"/>
         </w:rPr>
-        <w:t xml:space="preserve">Input x Numeric(18,0) </w:t>
+        <w:t xml:space="preserve">Input x </w:t>
+      </w:r>
+      <w:proofErr w:type="gramStart"/>
+      <w:r>
+        <w:rPr>
+          <w:sz w:val="24"/>
+        </w:rPr>
+        <w:t>Numeric(</w:t>
+      </w:r>
+      <w:proofErr w:type="gramEnd"/>
+      <w:r>
+        <w:rPr>
+          <w:sz w:val="24"/>
+        </w:rPr>
+        <w:t xml:space="preserve">18,0) </w:t>
       </w:r>
     </w:p>
     <w:p>
@@ -15476,11 +16170,19 @@
         </w:rPr>
         <w:t xml:space="preserve">          </w:t>
       </w:r>
-      <w:r>
-        <w:rPr>
-          <w:sz w:val="24"/>
-        </w:rPr>
-        <w:t xml:space="preserve">y Numeric(18, 0) </w:t>
+      <w:proofErr w:type="gramStart"/>
+      <w:r>
+        <w:rPr>
+          <w:sz w:val="24"/>
+        </w:rPr>
+        <w:t>y</w:t>
+      </w:r>
+      <w:proofErr w:type="gramEnd"/>
+      <w:r>
+        <w:rPr>
+          <w:sz w:val="24"/>
+        </w:rPr>
+        <w:t xml:space="preserve"> Numeric(18, 0) </w:t>
       </w:r>
     </w:p>
     <w:p>
@@ -15506,11 +16208,19 @@
         </w:rPr>
         <w:t xml:space="preserve"> </w:t>
       </w:r>
-      <w:r>
-        <w:rPr>
-          <w:sz w:val="24"/>
-        </w:rPr>
-        <w:t xml:space="preserve">Numeric(18, 0). </w:t>
+      <w:proofErr w:type="gramStart"/>
+      <w:r>
+        <w:rPr>
+          <w:sz w:val="24"/>
+        </w:rPr>
+        <w:t>Numeric(</w:t>
+      </w:r>
+      <w:proofErr w:type="gramEnd"/>
+      <w:r>
+        <w:rPr>
+          <w:sz w:val="24"/>
+        </w:rPr>
+        <w:t xml:space="preserve">18, 0). </w:t>
       </w:r>
     </w:p>
     <w:p>
@@ -15615,7 +16325,21 @@
         <w:rPr>
           <w:sz w:val="24"/>
         </w:rPr>
-        <w:t xml:space="preserve">Input x Numeric(18,0) </w:t>
+        <w:t xml:space="preserve">Input x </w:t>
+      </w:r>
+      <w:proofErr w:type="gramStart"/>
+      <w:r>
+        <w:rPr>
+          <w:sz w:val="24"/>
+        </w:rPr>
+        <w:t>Numeric(</w:t>
+      </w:r>
+      <w:proofErr w:type="gramEnd"/>
+      <w:r>
+        <w:rPr>
+          <w:sz w:val="24"/>
+        </w:rPr>
+        <w:t xml:space="preserve">18,0) </w:t>
       </w:r>
     </w:p>
     <w:p>
@@ -15633,11 +16357,19 @@
         </w:rPr>
         <w:t xml:space="preserve">          </w:t>
       </w:r>
-      <w:r>
-        <w:rPr>
-          <w:sz w:val="24"/>
-        </w:rPr>
-        <w:t xml:space="preserve">y Numeric(18, 0) </w:t>
+      <w:proofErr w:type="gramStart"/>
+      <w:r>
+        <w:rPr>
+          <w:sz w:val="24"/>
+        </w:rPr>
+        <w:t>y</w:t>
+      </w:r>
+      <w:proofErr w:type="gramEnd"/>
+      <w:r>
+        <w:rPr>
+          <w:sz w:val="24"/>
+        </w:rPr>
+        <w:t xml:space="preserve"> Numeric(18, 0) </w:t>
       </w:r>
     </w:p>
     <w:p>
@@ -15661,7 +16393,21 @@
         <w:rPr>
           <w:sz w:val="24"/>
         </w:rPr>
-        <w:t xml:space="preserve"> Numeric(18, 0).</w:t>
+        <w:t xml:space="preserve"> </w:t>
+      </w:r>
+      <w:proofErr w:type="gramStart"/>
+      <w:r>
+        <w:rPr>
+          <w:sz w:val="24"/>
+        </w:rPr>
+        <w:t>Numeric(</w:t>
+      </w:r>
+      <w:proofErr w:type="gramEnd"/>
+      <w:r>
+        <w:rPr>
+          <w:sz w:val="24"/>
+        </w:rPr>
+        <w:t>18, 0).</w:t>
       </w:r>
       <w:r>
         <w:rPr>
@@ -15689,6 +16435,7 @@
           <w:sz w:val="24"/>
         </w:rPr>
       </w:pPr>
+      <w:proofErr w:type="gramStart"/>
       <w:r>
         <w:rPr>
           <w:sz w:val="24"/>
@@ -15707,6 +16454,7 @@
         </w:rPr>
         <w:t>.</w:t>
       </w:r>
+      <w:proofErr w:type="gramEnd"/>
     </w:p>
     <w:p>
       <w:pPr>
@@ -15771,7 +16519,21 @@
         <w:rPr>
           <w:sz w:val="24"/>
         </w:rPr>
-        <w:t xml:space="preserve">Input x Numeric(18,0) </w:t>
+        <w:t xml:space="preserve">Input x </w:t>
+      </w:r>
+      <w:proofErr w:type="gramStart"/>
+      <w:r>
+        <w:rPr>
+          <w:sz w:val="24"/>
+        </w:rPr>
+        <w:t>Numeric(</w:t>
+      </w:r>
+      <w:proofErr w:type="gramEnd"/>
+      <w:r>
+        <w:rPr>
+          <w:sz w:val="24"/>
+        </w:rPr>
+        <w:t xml:space="preserve">18,0) </w:t>
       </w:r>
       <w:r>
         <w:rPr>
@@ -15793,7 +16555,21 @@
         <w:rPr>
           <w:sz w:val="24"/>
         </w:rPr>
-        <w:t xml:space="preserve">          y </w:t>
+        <w:t xml:space="preserve">          </w:t>
+      </w:r>
+      <w:proofErr w:type="gramStart"/>
+      <w:r>
+        <w:rPr>
+          <w:sz w:val="24"/>
+        </w:rPr>
+        <w:t>y</w:t>
+      </w:r>
+      <w:proofErr w:type="gramEnd"/>
+      <w:r>
+        <w:rPr>
+          <w:sz w:val="24"/>
+        </w:rPr>
+        <w:t xml:space="preserve"> </w:t>
       </w:r>
       <w:r>
         <w:rPr>
@@ -15825,11 +16601,19 @@
         </w:rPr>
         <w:t xml:space="preserve"> </w:t>
       </w:r>
-      <w:r>
-        <w:rPr>
-          <w:sz w:val="24"/>
-        </w:rPr>
-        <w:t>Numeric(18, 0).</w:t>
+      <w:proofErr w:type="gramStart"/>
+      <w:r>
+        <w:rPr>
+          <w:sz w:val="24"/>
+        </w:rPr>
+        <w:t>Numeric(</w:t>
+      </w:r>
+      <w:proofErr w:type="gramEnd"/>
+      <w:r>
+        <w:rPr>
+          <w:sz w:val="24"/>
+        </w:rPr>
+        <w:t>18, 0).</w:t>
       </w:r>
       <w:r>
         <w:rPr>
@@ -15857,6 +16641,7 @@
           <w:sz w:val="24"/>
         </w:rPr>
       </w:pPr>
+      <w:proofErr w:type="gramStart"/>
       <w:r>
         <w:rPr>
           <w:sz w:val="24"/>
@@ -15883,6 +16668,7 @@
         </w:rPr>
         <w:t>s.</w:t>
       </w:r>
+      <w:proofErr w:type="gramEnd"/>
     </w:p>
     <w:p>
       <w:pPr>
@@ -15947,7 +16733,21 @@
         <w:rPr>
           <w:sz w:val="24"/>
         </w:rPr>
-        <w:t xml:space="preserve">Input x Numeric(18,0) </w:t>
+        <w:t xml:space="preserve">Input x </w:t>
+      </w:r>
+      <w:proofErr w:type="gramStart"/>
+      <w:r>
+        <w:rPr>
+          <w:sz w:val="24"/>
+        </w:rPr>
+        <w:t>Numeric(</w:t>
+      </w:r>
+      <w:proofErr w:type="gramEnd"/>
+      <w:r>
+        <w:rPr>
+          <w:sz w:val="24"/>
+        </w:rPr>
+        <w:t xml:space="preserve">18,0) </w:t>
       </w:r>
     </w:p>
     <w:p>
@@ -15973,11 +16773,19 @@
         </w:rPr>
         <w:t xml:space="preserve"> </w:t>
       </w:r>
-      <w:r>
-        <w:rPr>
-          <w:sz w:val="24"/>
-        </w:rPr>
-        <w:t xml:space="preserve">Numeric(18, 0). </w:t>
+      <w:proofErr w:type="gramStart"/>
+      <w:r>
+        <w:rPr>
+          <w:sz w:val="24"/>
+        </w:rPr>
+        <w:t>Numeric(</w:t>
+      </w:r>
+      <w:proofErr w:type="gramEnd"/>
+      <w:r>
+        <w:rPr>
+          <w:sz w:val="24"/>
+        </w:rPr>
+        <w:t xml:space="preserve">18, 0). </w:t>
       </w:r>
     </w:p>
     <w:p>
@@ -15999,6 +16807,7 @@
           <w:sz w:val="24"/>
         </w:rPr>
       </w:pPr>
+      <w:proofErr w:type="gramStart"/>
       <w:r>
         <w:rPr>
           <w:sz w:val="24"/>
@@ -16017,6 +16826,7 @@
         </w:rPr>
         <w:t>.</w:t>
       </w:r>
+      <w:proofErr w:type="gramEnd"/>
     </w:p>
     <w:p>
       <w:pPr>
@@ -16071,6 +16881,7 @@
         </w:rPr>
         <w:t xml:space="preserve"> you can always </w:t>
       </w:r>
+      <w:proofErr w:type="gramStart"/>
       <w:r>
         <w:rPr>
           <w:sz w:val="24"/>
@@ -16081,7 +16892,14 @@
         <w:rPr>
           <w:sz w:val="24"/>
         </w:rPr>
-        <w:t xml:space="preserve"> the definition</w:t>
+        <w:t xml:space="preserve"> the</w:t>
+      </w:r>
+      <w:proofErr w:type="gramEnd"/>
+      <w:r>
+        <w:rPr>
+          <w:sz w:val="24"/>
+        </w:rPr>
+        <w:t xml:space="preserve"> definition</w:t>
       </w:r>
       <w:r>
         <w:rPr>
@@ -16166,6 +16984,7 @@
         <w:t xml:space="preserve">) they will always return right padded with spaces, but it you cast the result to a </w:t>
       </w:r>
       <w:proofErr w:type="spellStart"/>
+      <w:proofErr w:type="gramStart"/>
       <w:r>
         <w:rPr>
           <w:sz w:val="24"/>
@@ -16177,7 +16996,14 @@
         <w:rPr>
           <w:sz w:val="24"/>
         </w:rPr>
-        <w:t>(2048) you will get the unpadded results.</w:t>
+        <w:t>(</w:t>
+      </w:r>
+      <w:proofErr w:type="gramEnd"/>
+      <w:r>
+        <w:rPr>
+          <w:sz w:val="24"/>
+        </w:rPr>
+        <w:t>2048) you will get the unpadded results.</w:t>
       </w:r>
     </w:p>
     <w:p>
@@ -16223,6 +17049,108 @@
         <w:rPr>
           <w:sz w:val="24"/>
         </w:rPr>
+        <w:t>EF_</w:t>
+      </w:r>
+      <w:proofErr w:type="gramStart"/>
+      <w:r>
+        <w:rPr>
+          <w:sz w:val="24"/>
+        </w:rPr>
+        <w:t>Reverse</w:t>
+      </w:r>
+      <w:proofErr w:type="spellEnd"/>
+      <w:r>
+        <w:rPr>
+          <w:sz w:val="24"/>
+        </w:rPr>
+        <w:t>(</w:t>
+      </w:r>
+      <w:proofErr w:type="gramEnd"/>
+      <w:r>
+        <w:rPr>
+          <w:sz w:val="24"/>
+        </w:rPr>
+        <w:t xml:space="preserve">‘ </w:t>
+      </w:r>
+      <w:proofErr w:type="spellStart"/>
+      <w:r>
+        <w:rPr>
+          <w:sz w:val="24"/>
+        </w:rPr>
+        <w:t>abc</w:t>
+      </w:r>
+      <w:proofErr w:type="spellEnd"/>
+      <w:r>
+        <w:rPr>
+          <w:sz w:val="24"/>
+        </w:rPr>
+        <w:t xml:space="preserve"> ’) from RDB$DATABASE</w:t>
+      </w:r>
+    </w:p>
+    <w:p>
+      <w:pPr>
+        <w:spacing w:after="0"/>
+        <w:jc w:val="both"/>
+        <w:rPr>
+          <w:sz w:val="24"/>
+        </w:rPr>
+      </w:pPr>
+      <w:r>
+        <w:rPr>
+          <w:sz w:val="24"/>
+        </w:rPr>
+        <w:t xml:space="preserve">Returns </w:t>
+      </w:r>
+      <w:proofErr w:type="gramStart"/>
+      <w:r>
+        <w:rPr>
+          <w:sz w:val="24"/>
+        </w:rPr>
+        <w:t xml:space="preserve">‘ </w:t>
+      </w:r>
+      <w:proofErr w:type="spellStart"/>
+      <w:r>
+        <w:rPr>
+          <w:sz w:val="24"/>
+        </w:rPr>
+        <w:t>cba</w:t>
+      </w:r>
+      <w:proofErr w:type="spellEnd"/>
+      <w:proofErr w:type="gramEnd"/>
+      <w:r>
+        <w:rPr>
+          <w:sz w:val="24"/>
+        </w:rPr>
+        <w:t xml:space="preserve">                                                             ‘ (padded out to 2048)</w:t>
+      </w:r>
+    </w:p>
+    <w:p>
+      <w:pPr>
+        <w:spacing w:after="0"/>
+        <w:jc w:val="both"/>
+        <w:rPr>
+          <w:sz w:val="24"/>
+        </w:rPr>
+      </w:pPr>
+      <w:r>
+        <w:rPr>
+          <w:sz w:val="24"/>
+        </w:rPr>
+        <w:t xml:space="preserve">Select </w:t>
+      </w:r>
+      <w:proofErr w:type="gramStart"/>
+      <w:r>
+        <w:rPr>
+          <w:sz w:val="24"/>
+        </w:rPr>
+        <w:t>Cast(</w:t>
+      </w:r>
+      <w:proofErr w:type="spellStart"/>
+      <w:proofErr w:type="gramEnd"/>
+      <w:r>
+        <w:rPr>
+          <w:sz w:val="24"/>
+        </w:rPr>
         <w:t>EF_Reverse</w:t>
       </w:r>
       <w:proofErr w:type="spellEnd"/>
@@ -16244,7 +17172,21 @@
         <w:rPr>
           <w:sz w:val="24"/>
         </w:rPr>
-        <w:t xml:space="preserve"> ’) from RDB$DATABASE</w:t>
+        <w:t xml:space="preserve"> ’) as </w:t>
+      </w:r>
+      <w:proofErr w:type="spellStart"/>
+      <w:r>
+        <w:rPr>
+          <w:sz w:val="24"/>
+        </w:rPr>
+        <w:t>VarChar</w:t>
+      </w:r>
+      <w:proofErr w:type="spellEnd"/>
+      <w:r>
+        <w:rPr>
+          <w:sz w:val="24"/>
+        </w:rPr>
+        <w:t>(2048)) from RDB$DATABASE</w:t>
       </w:r>
     </w:p>
     <w:p>
@@ -16259,7 +17201,14 @@
         <w:rPr>
           <w:sz w:val="24"/>
         </w:rPr>
-        <w:t xml:space="preserve">Returns ‘ </w:t>
+        <w:t xml:space="preserve">Returns </w:t>
+      </w:r>
+      <w:proofErr w:type="gramStart"/>
+      <w:r>
+        <w:rPr>
+          <w:sz w:val="24"/>
+        </w:rPr>
+        <w:t xml:space="preserve">‘ </w:t>
       </w:r>
       <w:proofErr w:type="spellStart"/>
       <w:r>
@@ -16269,92 +17218,7 @@
         <w:t>cba</w:t>
       </w:r>
       <w:proofErr w:type="spellEnd"/>
-      <w:r>
-        <w:rPr>
-          <w:sz w:val="24"/>
-        </w:rPr>
-        <w:t xml:space="preserve">                                                             ‘ (padded out to 2048)</w:t>
-      </w:r>
-    </w:p>
-    <w:p>
-      <w:pPr>
-        <w:spacing w:after="0"/>
-        <w:jc w:val="both"/>
-        <w:rPr>
-          <w:sz w:val="24"/>
-        </w:rPr>
-      </w:pPr>
-      <w:r>
-        <w:rPr>
-          <w:sz w:val="24"/>
-        </w:rPr>
-        <w:t>Select Cast(</w:t>
-      </w:r>
-      <w:proofErr w:type="spellStart"/>
-      <w:r>
-        <w:rPr>
-          <w:sz w:val="24"/>
-        </w:rPr>
-        <w:t>EF_Reverse</w:t>
-      </w:r>
-      <w:proofErr w:type="spellEnd"/>
-      <w:r>
-        <w:rPr>
-          <w:sz w:val="24"/>
-        </w:rPr>
-        <w:t xml:space="preserve">(‘ </w:t>
-      </w:r>
-      <w:proofErr w:type="spellStart"/>
-      <w:r>
-        <w:rPr>
-          <w:sz w:val="24"/>
-        </w:rPr>
-        <w:t>abc</w:t>
-      </w:r>
-      <w:proofErr w:type="spellEnd"/>
-      <w:r>
-        <w:rPr>
-          <w:sz w:val="24"/>
-        </w:rPr>
-        <w:t xml:space="preserve"> ’) as </w:t>
-      </w:r>
-      <w:proofErr w:type="spellStart"/>
-      <w:r>
-        <w:rPr>
-          <w:sz w:val="24"/>
-        </w:rPr>
-        <w:t>VarChar</w:t>
-      </w:r>
-      <w:proofErr w:type="spellEnd"/>
-      <w:r>
-        <w:rPr>
-          <w:sz w:val="24"/>
-        </w:rPr>
-        <w:t>(2048)) from RDB$DATABASE</w:t>
-      </w:r>
-    </w:p>
-    <w:p>
-      <w:pPr>
-        <w:spacing w:after="0"/>
-        <w:jc w:val="both"/>
-        <w:rPr>
-          <w:sz w:val="24"/>
-        </w:rPr>
-      </w:pPr>
-      <w:r>
-        <w:rPr>
-          <w:sz w:val="24"/>
-        </w:rPr>
-        <w:t xml:space="preserve">Returns ‘ </w:t>
-      </w:r>
-      <w:proofErr w:type="spellStart"/>
-      <w:r>
-        <w:rPr>
-          <w:sz w:val="24"/>
-        </w:rPr>
-        <w:t>cba</w:t>
-      </w:r>
-      <w:proofErr w:type="spellEnd"/>
+      <w:proofErr w:type="gramEnd"/>
       <w:r>
         <w:rPr>
           <w:sz w:val="24"/>
@@ -16431,7 +17295,21 @@
         <w:rPr>
           <w:sz w:val="24"/>
         </w:rPr>
-        <w:t xml:space="preserve">Input CSTRING(2048) </w:t>
+        <w:t xml:space="preserve">Input </w:t>
+      </w:r>
+      <w:proofErr w:type="gramStart"/>
+      <w:r>
+        <w:rPr>
+          <w:sz w:val="24"/>
+        </w:rPr>
+        <w:t>CSTRING(</w:t>
+      </w:r>
+      <w:proofErr w:type="gramEnd"/>
+      <w:r>
+        <w:rPr>
+          <w:sz w:val="24"/>
+        </w:rPr>
+        <w:t xml:space="preserve">2048) </w:t>
       </w:r>
     </w:p>
     <w:p>
@@ -16447,7 +17325,21 @@
         <w:rPr>
           <w:sz w:val="24"/>
         </w:rPr>
-        <w:t xml:space="preserve">Output CSTRING(2048). </w:t>
+        <w:t xml:space="preserve">Output </w:t>
+      </w:r>
+      <w:proofErr w:type="gramStart"/>
+      <w:r>
+        <w:rPr>
+          <w:sz w:val="24"/>
+        </w:rPr>
+        <w:t>CSTRING(</w:t>
+      </w:r>
+      <w:proofErr w:type="gramEnd"/>
+      <w:r>
+        <w:rPr>
+          <w:sz w:val="24"/>
+        </w:rPr>
+        <w:t xml:space="preserve">2048). </w:t>
       </w:r>
     </w:p>
     <w:p>
@@ -16473,6 +17365,7 @@
           <w:shd w:val="clear" w:color="auto" w:fill="FFFFFF"/>
         </w:rPr>
       </w:pPr>
+      <w:proofErr w:type="gramStart"/>
       <w:r>
         <w:rPr>
           <w:rFonts w:ascii="Verdana" w:hAnsi="Verdana"/>
@@ -16483,6 +17376,7 @@
         </w:rPr>
         <w:t>Returns a string backwards.</w:t>
       </w:r>
+      <w:proofErr w:type="gramEnd"/>
     </w:p>
     <w:p>
       <w:pPr>
@@ -16587,7 +17481,21 @@
         <w:rPr>
           <w:sz w:val="24"/>
         </w:rPr>
-        <w:t xml:space="preserve"> ('Was it a cat I saw?')      -- returns '?was I </w:t>
+        <w:t xml:space="preserve"> (</w:t>
+      </w:r>
+      <w:proofErr w:type="gramStart"/>
+      <w:r>
+        <w:rPr>
+          <w:sz w:val="24"/>
+        </w:rPr>
+        <w:t>'Was</w:t>
+      </w:r>
+      <w:proofErr w:type="gramEnd"/>
+      <w:r>
+        <w:rPr>
+          <w:sz w:val="24"/>
+        </w:rPr>
+        <w:t xml:space="preserve"> it a cat I saw?')      -- returns '?was I </w:t>
       </w:r>
       <w:proofErr w:type="spellStart"/>
       <w:r>
@@ -16704,7 +17612,21 @@
         <w:rPr>
           <w:sz w:val="24"/>
         </w:rPr>
-        <w:t xml:space="preserve"> CSTRING(2048)</w:t>
+        <w:t xml:space="preserve"> </w:t>
+      </w:r>
+      <w:proofErr w:type="gramStart"/>
+      <w:r>
+        <w:rPr>
+          <w:sz w:val="24"/>
+        </w:rPr>
+        <w:t>CSTRING(</w:t>
+      </w:r>
+      <w:proofErr w:type="gramEnd"/>
+      <w:r>
+        <w:rPr>
+          <w:sz w:val="24"/>
+        </w:rPr>
+        <w:t>2048)</w:t>
       </w:r>
     </w:p>
     <w:p>
@@ -16729,6 +17651,7 @@
         <w:t xml:space="preserve">         </w:t>
       </w:r>
       <w:proofErr w:type="spellStart"/>
+      <w:proofErr w:type="gramStart"/>
       <w:r>
         <w:rPr>
           <w:sz w:val="24"/>
@@ -16736,6 +17659,7 @@
         <w:t>str</w:t>
       </w:r>
       <w:proofErr w:type="spellEnd"/>
+      <w:proofErr w:type="gramEnd"/>
       <w:r>
         <w:rPr>
           <w:sz w:val="24"/>
@@ -16765,6 +17689,7 @@
         <w:t xml:space="preserve"> </w:t>
       </w:r>
       <w:proofErr w:type="spellStart"/>
+      <w:proofErr w:type="gramStart"/>
       <w:r>
         <w:rPr>
           <w:sz w:val="24"/>
@@ -16772,6 +17697,7 @@
         <w:t>startIdx</w:t>
       </w:r>
       <w:proofErr w:type="spellEnd"/>
+      <w:proofErr w:type="gramEnd"/>
       <w:r>
         <w:rPr>
           <w:sz w:val="24"/>
@@ -16788,11 +17714,19 @@
           <w:sz w:val="24"/>
         </w:rPr>
       </w:pPr>
-      <w:r>
-        <w:rPr>
-          <w:sz w:val="24"/>
-        </w:rPr>
-        <w:t xml:space="preserve">Output Integer. </w:t>
+      <w:proofErr w:type="gramStart"/>
+      <w:r>
+        <w:rPr>
+          <w:sz w:val="24"/>
+        </w:rPr>
+        <w:t>Output Integer.</w:t>
+      </w:r>
+      <w:proofErr w:type="gramEnd"/>
+      <w:r>
+        <w:rPr>
+          <w:sz w:val="24"/>
+        </w:rPr>
+        <w:t xml:space="preserve"> </w:t>
       </w:r>
     </w:p>
     <w:p>
@@ -16818,6 +17752,7 @@
           <w:shd w:val="clear" w:color="auto" w:fill="FFFFFF"/>
         </w:rPr>
       </w:pPr>
+      <w:proofErr w:type="gramStart"/>
       <w:r>
         <w:rPr>
           <w:rFonts w:ascii="Verdana" w:hAnsi="Verdana"/>
@@ -16826,7 +17761,18 @@
           <w:szCs w:val="20"/>
           <w:shd w:val="clear" w:color="auto" w:fill="FFFFFF"/>
         </w:rPr>
-        <w:t>Returns the (1-based) position of the first occurrence of a substring in a host string. With the optional third argument, the search starts at a given offset, disregarding any matches that may occur earlier in the string. If no match is found, the result is 0.</w:t>
+        <w:t>Returns the (1-based) position of the first occurrence of a substring in a host string.</w:t>
+      </w:r>
+      <w:proofErr w:type="gramEnd"/>
+      <w:r>
+        <w:rPr>
+          <w:rFonts w:ascii="Verdana" w:hAnsi="Verdana"/>
+          <w:color w:val="000000"/>
+          <w:sz w:val="20"/>
+          <w:szCs w:val="20"/>
+          <w:shd w:val="clear" w:color="auto" w:fill="FFFFFF"/>
+        </w:rPr>
+        <w:t xml:space="preserve"> With the optional third argument, the search starts at a given offset, disregarding any matches that may occur earlier in the string. If no match is found, the result is 0.</w:t>
       </w:r>
     </w:p>
     <w:p>
@@ -17101,7 +18047,21 @@
         <w:rPr>
           <w:sz w:val="24"/>
         </w:rPr>
-        <w:t xml:space="preserve">Input CSTRING(2048) </w:t>
+        <w:t xml:space="preserve">Input </w:t>
+      </w:r>
+      <w:proofErr w:type="gramStart"/>
+      <w:r>
+        <w:rPr>
+          <w:sz w:val="24"/>
+        </w:rPr>
+        <w:t>CSTRING(</w:t>
+      </w:r>
+      <w:proofErr w:type="gramEnd"/>
+      <w:r>
+        <w:rPr>
+          <w:sz w:val="24"/>
+        </w:rPr>
+        <w:t xml:space="preserve">2048) </w:t>
       </w:r>
     </w:p>
     <w:p>
@@ -17113,11 +18073,19 @@
           <w:sz w:val="24"/>
         </w:rPr>
       </w:pPr>
-      <w:r>
-        <w:rPr>
-          <w:sz w:val="24"/>
-        </w:rPr>
-        <w:t xml:space="preserve">output Integer.  </w:t>
+      <w:proofErr w:type="gramStart"/>
+      <w:r>
+        <w:rPr>
+          <w:sz w:val="24"/>
+        </w:rPr>
+        <w:t>output</w:t>
+      </w:r>
+      <w:proofErr w:type="gramEnd"/>
+      <w:r>
+        <w:rPr>
+          <w:sz w:val="24"/>
+        </w:rPr>
+        <w:t xml:space="preserve"> Integer.  </w:t>
       </w:r>
     </w:p>
     <w:p>
@@ -17139,12 +18107,14 @@
           <w:sz w:val="24"/>
         </w:rPr>
       </w:pPr>
+      <w:proofErr w:type="gramStart"/>
       <w:r>
         <w:rPr>
           <w:sz w:val="24"/>
         </w:rPr>
         <w:t>Returns the length of the character string.</w:t>
       </w:r>
+      <w:proofErr w:type="gramEnd"/>
     </w:p>
     <w:p>
       <w:pPr>
@@ -17206,6 +18176,7 @@
         <w:t xml:space="preserve">Input </w:t>
       </w:r>
       <w:proofErr w:type="spellStart"/>
+      <w:proofErr w:type="gramStart"/>
       <w:r>
         <w:rPr>
           <w:sz w:val="24"/>
@@ -17217,7 +18188,14 @@
         <w:rPr>
           <w:sz w:val="24"/>
         </w:rPr>
-        <w:t xml:space="preserve">(2048)  </w:t>
+        <w:t>(</w:t>
+      </w:r>
+      <w:proofErr w:type="gramEnd"/>
+      <w:r>
+        <w:rPr>
+          <w:sz w:val="24"/>
+        </w:rPr>
+        <w:t xml:space="preserve">2048)  </w:t>
       </w:r>
     </w:p>
     <w:p>
@@ -17229,6 +18207,7 @@
           <w:sz w:val="24"/>
         </w:rPr>
       </w:pPr>
+      <w:proofErr w:type="gramStart"/>
       <w:r>
         <w:rPr>
           <w:sz w:val="24"/>
@@ -17239,7 +18218,14 @@
         <w:rPr>
           <w:sz w:val="24"/>
         </w:rPr>
-        <w:t xml:space="preserve">urns </w:t>
+        <w:t>urns</w:t>
+      </w:r>
+      <w:proofErr w:type="gramEnd"/>
+      <w:r>
+        <w:rPr>
+          <w:sz w:val="24"/>
+        </w:rPr>
+        <w:t xml:space="preserve"> </w:t>
       </w:r>
       <w:proofErr w:type="spellStart"/>
       <w:r>
@@ -17275,11 +18261,19 @@
           <w:sz w:val="24"/>
         </w:rPr>
       </w:pPr>
-      <w:r>
-        <w:rPr>
-          <w:sz w:val="24"/>
-        </w:rPr>
-        <w:t xml:space="preserve">Returns the ANSI lower case for the string.  It should respect things like </w:t>
+      <w:proofErr w:type="gramStart"/>
+      <w:r>
+        <w:rPr>
+          <w:sz w:val="24"/>
+        </w:rPr>
+        <w:t>Returns the ANSI lower case for the string.</w:t>
+      </w:r>
+      <w:proofErr w:type="gramEnd"/>
+      <w:r>
+        <w:rPr>
+          <w:sz w:val="24"/>
+        </w:rPr>
+        <w:t xml:space="preserve">  It should respect things like </w:t>
       </w:r>
       <w:r>
         <w:rPr>
@@ -17367,11 +18361,19 @@
         </w:rPr>
         <w:t xml:space="preserve">Input type </w:t>
       </w:r>
-      <w:r>
-        <w:rPr>
-          <w:sz w:val="24"/>
-        </w:rPr>
-        <w:t>CSTRING(8)</w:t>
+      <w:proofErr w:type="gramStart"/>
+      <w:r>
+        <w:rPr>
+          <w:sz w:val="24"/>
+        </w:rPr>
+        <w:t>CSTRING(</w:t>
+      </w:r>
+      <w:proofErr w:type="gramEnd"/>
+      <w:r>
+        <w:rPr>
+          <w:sz w:val="24"/>
+        </w:rPr>
+        <w:t>8)</w:t>
       </w:r>
       <w:r>
         <w:rPr>
@@ -17396,6 +18398,7 @@
         <w:t xml:space="preserve">           </w:t>
       </w:r>
       <w:proofErr w:type="spellStart"/>
+      <w:proofErr w:type="gramStart"/>
       <w:r>
         <w:rPr>
           <w:sz w:val="24"/>
@@ -17403,6 +18406,7 @@
         <w:t>str</w:t>
       </w:r>
       <w:proofErr w:type="spellEnd"/>
+      <w:proofErr w:type="gramEnd"/>
       <w:r>
         <w:rPr>
           <w:sz w:val="24"/>
@@ -17426,6 +18430,7 @@
         <w:t xml:space="preserve">Output </w:t>
       </w:r>
       <w:proofErr w:type="spellStart"/>
+      <w:proofErr w:type="gramStart"/>
       <w:r>
         <w:rPr>
           <w:sz w:val="24"/>
@@ -17437,7 +18442,14 @@
         <w:rPr>
           <w:sz w:val="24"/>
         </w:rPr>
-        <w:t xml:space="preserve">(2048).  </w:t>
+        <w:t>(</w:t>
+      </w:r>
+      <w:proofErr w:type="gramEnd"/>
+      <w:r>
+        <w:rPr>
+          <w:sz w:val="24"/>
+        </w:rPr>
+        <w:t xml:space="preserve">2048).  </w:t>
       </w:r>
     </w:p>
     <w:p>
@@ -17523,7 +18535,14 @@
         <w:rPr>
           <w:sz w:val="24"/>
         </w:rPr>
-        <w:t xml:space="preserve">’ (case insensitive).  Trims spaces from either before, after or both of the </w:t>
+        <w:t xml:space="preserve">’ (case insensitive).  </w:t>
+      </w:r>
+      <w:proofErr w:type="gramStart"/>
+      <w:r>
+        <w:rPr>
+          <w:sz w:val="24"/>
+        </w:rPr>
+        <w:t xml:space="preserve">Trims spaces from either before, after or both of the </w:t>
       </w:r>
       <w:proofErr w:type="spellStart"/>
       <w:r>
@@ -17537,7 +18556,14 @@
         <w:rPr>
           <w:sz w:val="24"/>
         </w:rPr>
-        <w:t xml:space="preserve"> string.  Note that the after side will only work if you cast the result to a </w:t>
+        <w:t xml:space="preserve"> string.</w:t>
+      </w:r>
+      <w:proofErr w:type="gramEnd"/>
+      <w:r>
+        <w:rPr>
+          <w:sz w:val="24"/>
+        </w:rPr>
+        <w:t xml:space="preserve">  Note that the after side will only work if you cast the result to a </w:t>
       </w:r>
       <w:proofErr w:type="spellStart"/>
       <w:r>
@@ -17619,7 +18645,21 @@
         <w:rPr>
           <w:sz w:val="24"/>
         </w:rPr>
-        <w:t xml:space="preserve"> CSTRING(2048) </w:t>
+        <w:t xml:space="preserve"> </w:t>
+      </w:r>
+      <w:proofErr w:type="gramStart"/>
+      <w:r>
+        <w:rPr>
+          <w:sz w:val="24"/>
+        </w:rPr>
+        <w:t>CSTRING(</w:t>
+      </w:r>
+      <w:proofErr w:type="gramEnd"/>
+      <w:r>
+        <w:rPr>
+          <w:sz w:val="24"/>
+        </w:rPr>
+        <w:t xml:space="preserve">2048) </w:t>
       </w:r>
     </w:p>
     <w:p>
@@ -17638,6 +18678,7 @@
         <w:t xml:space="preserve">          </w:t>
       </w:r>
       <w:proofErr w:type="spellStart"/>
+      <w:proofErr w:type="gramStart"/>
       <w:r>
         <w:rPr>
           <w:sz w:val="24"/>
@@ -17645,6 +18686,7 @@
         <w:t>len</w:t>
       </w:r>
       <w:proofErr w:type="spellEnd"/>
+      <w:proofErr w:type="gramEnd"/>
       <w:r>
         <w:rPr>
           <w:sz w:val="24"/>
@@ -17665,7 +18707,21 @@
         <w:rPr>
           <w:sz w:val="24"/>
         </w:rPr>
-        <w:t xml:space="preserve">Output CSTRING(2048). </w:t>
+        <w:t xml:space="preserve">Output </w:t>
+      </w:r>
+      <w:proofErr w:type="gramStart"/>
+      <w:r>
+        <w:rPr>
+          <w:sz w:val="24"/>
+        </w:rPr>
+        <w:t>CSTRING(</w:t>
+      </w:r>
+      <w:proofErr w:type="gramEnd"/>
+      <w:r>
+        <w:rPr>
+          <w:sz w:val="24"/>
+        </w:rPr>
+        <w:t xml:space="preserve">2048). </w:t>
       </w:r>
     </w:p>
     <w:p>
@@ -17779,7 +18835,21 @@
         <w:rPr>
           <w:sz w:val="24"/>
         </w:rPr>
-        <w:t xml:space="preserve"> CSTRING(2048) </w:t>
+        <w:t xml:space="preserve"> </w:t>
+      </w:r>
+      <w:proofErr w:type="gramStart"/>
+      <w:r>
+        <w:rPr>
+          <w:sz w:val="24"/>
+        </w:rPr>
+        <w:t>CSTRING(</w:t>
+      </w:r>
+      <w:proofErr w:type="gramEnd"/>
+      <w:r>
+        <w:rPr>
+          <w:sz w:val="24"/>
+        </w:rPr>
+        <w:t xml:space="preserve">2048) </w:t>
       </w:r>
     </w:p>
     <w:p>
@@ -17798,6 +18868,7 @@
         <w:t xml:space="preserve">          </w:t>
       </w:r>
       <w:proofErr w:type="spellStart"/>
+      <w:proofErr w:type="gramStart"/>
       <w:r>
         <w:rPr>
           <w:sz w:val="24"/>
@@ -17805,6 +18876,7 @@
         <w:t>len</w:t>
       </w:r>
       <w:proofErr w:type="spellEnd"/>
+      <w:proofErr w:type="gramEnd"/>
       <w:r>
         <w:rPr>
           <w:sz w:val="24"/>
@@ -17825,7 +18897,21 @@
         <w:rPr>
           <w:sz w:val="24"/>
         </w:rPr>
-        <w:t xml:space="preserve">Output CSTRING(2048). </w:t>
+        <w:t xml:space="preserve">Output </w:t>
+      </w:r>
+      <w:proofErr w:type="gramStart"/>
+      <w:r>
+        <w:rPr>
+          <w:sz w:val="24"/>
+        </w:rPr>
+        <w:t>CSTRING(</w:t>
+      </w:r>
+      <w:proofErr w:type="gramEnd"/>
+      <w:r>
+        <w:rPr>
+          <w:sz w:val="24"/>
+        </w:rPr>
+        <w:t xml:space="preserve">2048). </w:t>
       </w:r>
     </w:p>
     <w:p>
@@ -17933,7 +19019,21 @@
         <w:rPr>
           <w:sz w:val="24"/>
         </w:rPr>
-        <w:t xml:space="preserve"> CSTRING(2048)</w:t>
+        <w:t xml:space="preserve"> </w:t>
+      </w:r>
+      <w:proofErr w:type="gramStart"/>
+      <w:r>
+        <w:rPr>
+          <w:sz w:val="24"/>
+        </w:rPr>
+        <w:t>CSTRING(</w:t>
+      </w:r>
+      <w:proofErr w:type="gramEnd"/>
+      <w:r>
+        <w:rPr>
+          <w:sz w:val="24"/>
+        </w:rPr>
+        <w:t>2048)</w:t>
       </w:r>
     </w:p>
     <w:p>
@@ -17949,7 +19049,21 @@
         <w:rPr>
           <w:sz w:val="24"/>
         </w:rPr>
-        <w:t xml:space="preserve">          Find CSTRING(2048)</w:t>
+        <w:t xml:space="preserve">          Find </w:t>
+      </w:r>
+      <w:proofErr w:type="gramStart"/>
+      <w:r>
+        <w:rPr>
+          <w:sz w:val="24"/>
+        </w:rPr>
+        <w:t>CSTRING(</w:t>
+      </w:r>
+      <w:proofErr w:type="gramEnd"/>
+      <w:r>
+        <w:rPr>
+          <w:sz w:val="24"/>
+        </w:rPr>
+        <w:t>2048)</w:t>
       </w:r>
     </w:p>
     <w:p>
@@ -17979,7 +19093,21 @@
         <w:rPr>
           <w:sz w:val="24"/>
         </w:rPr>
-        <w:t xml:space="preserve"> CSTRING(2048)</w:t>
+        <w:t xml:space="preserve"> </w:t>
+      </w:r>
+      <w:proofErr w:type="gramStart"/>
+      <w:r>
+        <w:rPr>
+          <w:sz w:val="24"/>
+        </w:rPr>
+        <w:t>CSTRING(</w:t>
+      </w:r>
+      <w:proofErr w:type="gramEnd"/>
+      <w:r>
+        <w:rPr>
+          <w:sz w:val="24"/>
+        </w:rPr>
+        <w:t>2048)</w:t>
       </w:r>
     </w:p>
     <w:p>
@@ -17995,7 +19123,21 @@
         <w:rPr>
           <w:sz w:val="24"/>
         </w:rPr>
-        <w:t>Output CSTRING(2048)</w:t>
+        <w:t xml:space="preserve">Output </w:t>
+      </w:r>
+      <w:proofErr w:type="gramStart"/>
+      <w:r>
+        <w:rPr>
+          <w:sz w:val="24"/>
+        </w:rPr>
+        <w:t>CSTRING(</w:t>
+      </w:r>
+      <w:proofErr w:type="gramEnd"/>
+      <w:r>
+        <w:rPr>
+          <w:sz w:val="24"/>
+        </w:rPr>
+        <w:t>2048)</w:t>
       </w:r>
     </w:p>
     <w:p>
@@ -18021,6 +19163,7 @@
           <w:shd w:val="clear" w:color="auto" w:fill="FFFFFF"/>
         </w:rPr>
       </w:pPr>
+      <w:proofErr w:type="gramStart"/>
       <w:r>
         <w:rPr>
           <w:rFonts w:ascii="Verdana" w:hAnsi="Verdana"/>
@@ -18031,6 +19174,7 @@
         </w:rPr>
         <w:t>Replaces all occurrences of a substring in a string.</w:t>
       </w:r>
+      <w:proofErr w:type="gramEnd"/>
     </w:p>
     <w:p>
       <w:pPr>
@@ -18380,6 +19524,7 @@
         <w:t xml:space="preserve"> </w:t>
       </w:r>
       <w:proofErr w:type="spellStart"/>
+      <w:proofErr w:type="gramStart"/>
       <w:r>
         <w:rPr>
           <w:sz w:val="24"/>
@@ -18391,7 +19536,14 @@
         <w:rPr>
           <w:sz w:val="24"/>
         </w:rPr>
-        <w:t>(2048),</w:t>
+        <w:t>(</w:t>
+      </w:r>
+      <w:proofErr w:type="gramEnd"/>
+      <w:r>
+        <w:rPr>
+          <w:sz w:val="24"/>
+        </w:rPr>
+        <w:t>2048),</w:t>
       </w:r>
     </w:p>
     <w:p>
@@ -18410,6 +19562,7 @@
         <w:t xml:space="preserve">            </w:t>
       </w:r>
       <w:proofErr w:type="spellStart"/>
+      <w:proofErr w:type="gramStart"/>
       <w:r>
         <w:rPr>
           <w:sz w:val="24"/>
@@ -18417,6 +19570,7 @@
         <w:t>startIdx</w:t>
       </w:r>
       <w:proofErr w:type="spellEnd"/>
+      <w:proofErr w:type="gramEnd"/>
       <w:r>
         <w:rPr>
           <w:sz w:val="24"/>
@@ -18443,7 +19597,21 @@
         <w:rPr>
           <w:sz w:val="24"/>
         </w:rPr>
-        <w:t xml:space="preserve">            length </w:t>
+        <w:t xml:space="preserve">            </w:t>
+      </w:r>
+      <w:proofErr w:type="gramStart"/>
+      <w:r>
+        <w:rPr>
+          <w:sz w:val="24"/>
+        </w:rPr>
+        <w:t>length</w:t>
+      </w:r>
+      <w:proofErr w:type="gramEnd"/>
+      <w:r>
+        <w:rPr>
+          <w:sz w:val="24"/>
+        </w:rPr>
+        <w:t xml:space="preserve"> </w:t>
       </w:r>
       <w:r>
         <w:rPr>
@@ -18483,6 +19651,7 @@
         <w:t xml:space="preserve"> </w:t>
       </w:r>
       <w:proofErr w:type="spellStart"/>
+      <w:proofErr w:type="gramStart"/>
       <w:r>
         <w:rPr>
           <w:sz w:val="24"/>
@@ -18494,7 +19663,14 @@
         <w:rPr>
           <w:sz w:val="24"/>
         </w:rPr>
-        <w:t>(2048)</w:t>
+        <w:t>(</w:t>
+      </w:r>
+      <w:proofErr w:type="gramEnd"/>
+      <w:r>
+        <w:rPr>
+          <w:sz w:val="24"/>
+        </w:rPr>
+        <w:t>2048)</w:t>
       </w:r>
     </w:p>
     <w:p>
@@ -18516,6 +19692,7 @@
           <w:sz w:val="24"/>
         </w:rPr>
       </w:pPr>
+      <w:proofErr w:type="gramStart"/>
       <w:r>
         <w:rPr>
           <w:sz w:val="24"/>
@@ -18536,6 +19713,7 @@
         </w:rPr>
         <w:t xml:space="preserve"> and going to length # of characters.</w:t>
       </w:r>
+      <w:proofErr w:type="gramEnd"/>
     </w:p>
     <w:p>
       <w:pPr>
@@ -18589,11 +19767,25 @@
         <w:rPr>
           <w:sz w:val="24"/>
         </w:rPr>
-        <w:t xml:space="preserve"> CSTRING(16)</w:t>
-      </w:r>
-      <w:r>
         <w:t xml:space="preserve"> </w:t>
       </w:r>
+      <w:proofErr w:type="gramStart"/>
+      <w:r>
+        <w:rPr>
+          <w:sz w:val="24"/>
+        </w:rPr>
+        <w:t>CSTRING(</w:t>
+      </w:r>
+      <w:proofErr w:type="gramEnd"/>
+      <w:r>
+        <w:rPr>
+          <w:sz w:val="24"/>
+        </w:rPr>
+        <w:t>16)</w:t>
+      </w:r>
+      <w:r>
+        <w:t xml:space="preserve"> </w:t>
+      </w:r>
       <w:r>
         <w:rPr>
           <w:sz w:val="24"/>
@@ -18618,11 +19810,19 @@
           <w:sz w:val="24"/>
         </w:rPr>
       </w:pPr>
-      <w:r>
-        <w:rPr>
-          <w:sz w:val="24"/>
-        </w:rPr>
-        <w:t>Returns a 16 byte GUID Array.  Should go into an OCTET variable</w:t>
+      <w:proofErr w:type="gramStart"/>
+      <w:r>
+        <w:rPr>
+          <w:sz w:val="24"/>
+        </w:rPr>
+        <w:t>Returns a 16 byte GUID Array.</w:t>
+      </w:r>
+      <w:proofErr w:type="gramEnd"/>
+      <w:r>
+        <w:rPr>
+          <w:sz w:val="24"/>
+        </w:rPr>
+        <w:t xml:space="preserve">  Should go into an OCTET variable</w:t>
       </w:r>
     </w:p>
     <w:p>
@@ -18730,12 +19930,14 @@
           <w:sz w:val="24"/>
         </w:rPr>
       </w:pPr>
+      <w:proofErr w:type="gramStart"/>
       <w:r>
         <w:rPr>
           <w:sz w:val="24"/>
         </w:rPr>
         <w:t>Returns the current UTC time.</w:t>
       </w:r>
+      <w:proofErr w:type="gramEnd"/>
     </w:p>
     <w:p>
       <w:pPr>
@@ -18797,6 +19999,7 @@
         <w:t xml:space="preserve"> </w:t>
       </w:r>
       <w:proofErr w:type="spellStart"/>
+      <w:proofErr w:type="gramStart"/>
       <w:r>
         <w:rPr>
           <w:sz w:val="24"/>
@@ -18808,7 +20011,14 @@
         <w:rPr>
           <w:sz w:val="24"/>
         </w:rPr>
-        <w:t>(7)</w:t>
+        <w:t>(</w:t>
+      </w:r>
+      <w:proofErr w:type="gramEnd"/>
+      <w:r>
+        <w:rPr>
+          <w:sz w:val="24"/>
+        </w:rPr>
+        <w:t>7)</w:t>
       </w:r>
     </w:p>
     <w:p>
@@ -18824,7 +20034,21 @@
         <w:rPr>
           <w:sz w:val="24"/>
         </w:rPr>
-        <w:t xml:space="preserve">          amount numeric(18, 0)</w:t>
+        <w:t xml:space="preserve">          </w:t>
+      </w:r>
+      <w:proofErr w:type="gramStart"/>
+      <w:r>
+        <w:rPr>
+          <w:sz w:val="24"/>
+        </w:rPr>
+        <w:t>amount</w:t>
+      </w:r>
+      <w:proofErr w:type="gramEnd"/>
+      <w:r>
+        <w:rPr>
+          <w:sz w:val="24"/>
+        </w:rPr>
+        <w:t xml:space="preserve"> numeric(18, 0)</w:t>
       </w:r>
     </w:p>
     <w:p>
@@ -18843,6 +20067,7 @@
         <w:t xml:space="preserve">          </w:t>
       </w:r>
       <w:proofErr w:type="spellStart"/>
+      <w:proofErr w:type="gramStart"/>
       <w:r>
         <w:rPr>
           <w:sz w:val="24"/>
@@ -18850,6 +20075,7 @@
         <w:t>toDate</w:t>
       </w:r>
       <w:proofErr w:type="spellEnd"/>
+      <w:proofErr w:type="gramEnd"/>
       <w:r>
         <w:rPr>
           <w:sz w:val="24"/>
@@ -18872,11 +20098,19 @@
           <w:sz w:val="24"/>
         </w:rPr>
       </w:pPr>
-      <w:r>
-        <w:rPr>
-          <w:sz w:val="24"/>
-        </w:rPr>
-        <w:t xml:space="preserve">output </w:t>
+      <w:proofErr w:type="gramStart"/>
+      <w:r>
+        <w:rPr>
+          <w:sz w:val="24"/>
+        </w:rPr>
+        <w:t>output</w:t>
+      </w:r>
+      <w:proofErr w:type="gramEnd"/>
+      <w:r>
+        <w:rPr>
+          <w:sz w:val="24"/>
+        </w:rPr>
+        <w:t xml:space="preserve"> </w:t>
       </w:r>
       <w:r>
         <w:rPr>
@@ -18928,6 +20162,7 @@
         </w:rPr>
         <w:t xml:space="preserve">- </w:t>
       </w:r>
+      <w:proofErr w:type="gramStart"/>
       <w:r>
         <w:rPr>
           <w:sz w:val="24"/>
@@ -18938,7 +20173,14 @@
         <w:rPr>
           <w:sz w:val="24"/>
         </w:rPr>
-        <w:t xml:space="preserve">, </w:t>
+        <w:t>,</w:t>
+      </w:r>
+      <w:proofErr w:type="gramEnd"/>
+      <w:r>
+        <w:rPr>
+          <w:sz w:val="24"/>
+        </w:rPr>
+        <w:t xml:space="preserve"> </w:t>
       </w:r>
       <w:r>
         <w:rPr>
@@ -19194,7 +20436,14 @@
         <w:rPr>
           <w:sz w:val="24"/>
         </w:rPr>
-        <w:t>Input units</w:t>
+        <w:t xml:space="preserve">Input </w:t>
+      </w:r>
+      <w:proofErr w:type="gramStart"/>
+      <w:r>
+        <w:rPr>
+          <w:sz w:val="24"/>
+        </w:rPr>
+        <w:t>units</w:t>
       </w:r>
       <w:r>
         <w:rPr>
@@ -19210,6 +20459,7 @@
         <w:t>cstring</w:t>
       </w:r>
       <w:proofErr w:type="spellEnd"/>
+      <w:proofErr w:type="gramEnd"/>
       <w:r>
         <w:rPr>
           <w:sz w:val="24"/>
@@ -19236,7 +20486,21 @@
         <w:rPr>
           <w:sz w:val="24"/>
         </w:rPr>
-        <w:t xml:space="preserve">         from timestamp</w:t>
+        <w:t xml:space="preserve">         </w:t>
+      </w:r>
+      <w:proofErr w:type="gramStart"/>
+      <w:r>
+        <w:rPr>
+          <w:sz w:val="24"/>
+        </w:rPr>
+        <w:t>from</w:t>
+      </w:r>
+      <w:proofErr w:type="gramEnd"/>
+      <w:r>
+        <w:rPr>
+          <w:sz w:val="24"/>
+        </w:rPr>
+        <w:t xml:space="preserve"> timestamp</w:t>
       </w:r>
     </w:p>
     <w:p>
@@ -19252,7 +20516,21 @@
         <w:rPr>
           <w:sz w:val="24"/>
         </w:rPr>
-        <w:t xml:space="preserve">          to </w:t>
+        <w:t xml:space="preserve">          </w:t>
+      </w:r>
+      <w:proofErr w:type="gramStart"/>
+      <w:r>
+        <w:rPr>
+          <w:sz w:val="24"/>
+        </w:rPr>
+        <w:t>to</w:t>
+      </w:r>
+      <w:proofErr w:type="gramEnd"/>
+      <w:r>
+        <w:rPr>
+          <w:sz w:val="24"/>
+        </w:rPr>
+        <w:t xml:space="preserve"> </w:t>
       </w:r>
       <w:r>
         <w:rPr>
@@ -19276,11 +20554,19 @@
         </w:rPr>
         <w:t xml:space="preserve">Output </w:t>
       </w:r>
-      <w:r>
-        <w:rPr>
-          <w:sz w:val="24"/>
-        </w:rPr>
-        <w:t xml:space="preserve">numeric(18,0) </w:t>
+      <w:proofErr w:type="gramStart"/>
+      <w:r>
+        <w:rPr>
+          <w:sz w:val="24"/>
+        </w:rPr>
+        <w:t>numeric(</w:t>
+      </w:r>
+      <w:proofErr w:type="gramEnd"/>
+      <w:r>
+        <w:rPr>
+          <w:sz w:val="24"/>
+        </w:rPr>
+        <w:t xml:space="preserve">18,0) </w:t>
       </w:r>
     </w:p>
     <w:p>
@@ -19311,8 +20597,9 @@
           <w:shd w:val="clear" w:color="auto" w:fill="FFFFFF"/>
         </w:rPr>
         <w:lastRenderedPageBreak/>
-        <w:t>Returns the number of years, months, days, hours, minutes, seconds elapsed between two date/time values.</w:t>
-      </w:r>
+        <w:t xml:space="preserve">Returns the number of years, months, days, hours, minutes, </w:t>
+      </w:r>
+      <w:proofErr w:type="gramStart"/>
       <w:r>
         <w:rPr>
           <w:rFonts w:ascii="Verdana" w:hAnsi="Verdana"/>
@@ -19321,6 +20608,27 @@
           <w:szCs w:val="20"/>
           <w:shd w:val="clear" w:color="auto" w:fill="FFFFFF"/>
         </w:rPr>
+        <w:t>seconds</w:t>
+      </w:r>
+      <w:proofErr w:type="gramEnd"/>
+      <w:r>
+        <w:rPr>
+          <w:rFonts w:ascii="Verdana" w:hAnsi="Verdana"/>
+          <w:color w:val="000000"/>
+          <w:sz w:val="20"/>
+          <w:szCs w:val="20"/>
+          <w:shd w:val="clear" w:color="auto" w:fill="FFFFFF"/>
+        </w:rPr>
+        <w:t xml:space="preserve"> elapsed between two date/time values.</w:t>
+      </w:r>
+      <w:r>
+        <w:rPr>
+          <w:rFonts w:ascii="Verdana" w:hAnsi="Verdana"/>
+          <w:color w:val="000000"/>
+          <w:sz w:val="20"/>
+          <w:szCs w:val="20"/>
+          <w:shd w:val="clear" w:color="auto" w:fill="FFFFFF"/>
+        </w:rPr>
         <w:t xml:space="preserve"> </w:t>
       </w:r>
       <w:r>
@@ -19329,6 +20637,7 @@
         </w:rPr>
         <w:t xml:space="preserve">Valid units are - </w:t>
       </w:r>
+      <w:proofErr w:type="gramStart"/>
       <w:r>
         <w:rPr>
           <w:sz w:val="24"/>
@@ -19339,173 +20648,180 @@
         <w:rPr>
           <w:sz w:val="24"/>
         </w:rPr>
+        <w:t>,</w:t>
+      </w:r>
+      <w:proofErr w:type="gramEnd"/>
+      <w:r>
+        <w:rPr>
+          <w:sz w:val="24"/>
+        </w:rPr>
+        <w:t xml:space="preserve"> </w:t>
+      </w:r>
+      <w:r>
+        <w:rPr>
+          <w:sz w:val="24"/>
+        </w:rPr>
+        <w:t xml:space="preserve"> 'MONTH' </w:t>
+      </w:r>
+      <w:r>
+        <w:rPr>
+          <w:sz w:val="24"/>
+        </w:rPr>
+        <w:t>, 'WEEK', 'DAY', 'HOUR', 'MINUTE',</w:t>
+      </w:r>
+      <w:r>
+        <w:rPr>
+          <w:sz w:val="24"/>
+        </w:rPr>
+        <w:t xml:space="preserve"> 'SECOND'</w:t>
+      </w:r>
+    </w:p>
+    <w:p>
+      <w:pPr>
+        <w:spacing w:after="0"/>
+        <w:jc w:val="both"/>
+        <w:rPr>
+          <w:sz w:val="24"/>
+        </w:rPr>
+      </w:pPr>
+    </w:p>
+    <w:p>
+      <w:pPr>
+        <w:pStyle w:val="Heading1"/>
+        <w:rPr>
+          <w:sz w:val="24"/>
+        </w:rPr>
+      </w:pPr>
+      <w:bookmarkStart w:id="5" w:name="_Toc70367629"/>
+      <w:r>
+        <w:rPr>
+          <w:sz w:val="24"/>
+        </w:rPr>
+        <w:t>DDEX</w:t>
+      </w:r>
+      <w:bookmarkEnd w:id="5"/>
+    </w:p>
+    <w:p>
+      <w:pPr>
+        <w:jc w:val="both"/>
+        <w:rPr>
+          <w:sz w:val="24"/>
+        </w:rPr>
+      </w:pPr>
+      <w:r>
+        <w:rPr>
+          <w:sz w:val="24"/>
+        </w:rPr>
+        <w:t xml:space="preserve">The DDEX driver should be installed by the installer.  After that install the ADO.NET driver on your machine (this should make all the </w:t>
+      </w:r>
+      <w:proofErr w:type="spellStart"/>
+      <w:r>
+        <w:rPr>
+          <w:sz w:val="24"/>
+        </w:rPr>
+        <w:t>machine.config</w:t>
+      </w:r>
+      <w:proofErr w:type="spellEnd"/>
+      <w:r>
+        <w:rPr>
+          <w:sz w:val="24"/>
+        </w:rPr>
+        <w:t xml:space="preserve"> changes necessary).  One note, the </w:t>
+      </w:r>
+      <w:proofErr w:type="spellStart"/>
+      <w:r>
+        <w:rPr>
+          <w:sz w:val="24"/>
+        </w:rPr>
+        <w:t>machine.config</w:t>
+      </w:r>
+      <w:proofErr w:type="spellEnd"/>
+      <w:r>
+        <w:rPr>
+          <w:sz w:val="24"/>
+        </w:rPr>
+        <w:t xml:space="preserve"> must have only one entry for the InterBaseSQL.Data.InterBaseClient.dll –</w:t>
+      </w:r>
+    </w:p>
+    <w:p>
+      <w:pPr>
+        <w:jc w:val="both"/>
+        <w:rPr>
+          <w:sz w:val="14"/>
+        </w:rPr>
+      </w:pPr>
+      <w:r>
+        <w:rPr>
+          <w:sz w:val="14"/>
+        </w:rPr>
+        <w:t>"</w:t>
+      </w:r>
+      <w:proofErr w:type="spellStart"/>
+      <w:r>
+        <w:rPr>
+          <w:sz w:val="14"/>
+        </w:rPr>
+        <w:t>InterBaseSql.Data.InterBaseClient</w:t>
+      </w:r>
+      <w:proofErr w:type="spellEnd"/>
+      <w:r>
+        <w:rPr>
+          <w:sz w:val="14"/>
+        </w:rPr>
+        <w:t>" description=".NET Framework Data Provider for InterBase" type="</w:t>
+      </w:r>
+      <w:proofErr w:type="spellStart"/>
+      <w:r>
+        <w:rPr>
+          <w:sz w:val="14"/>
+        </w:rPr>
+        <w:t>InterBaseSql.Data.InterBaseClient.InterBaseClientFactory</w:t>
+      </w:r>
+      <w:proofErr w:type="spellEnd"/>
+      <w:r>
+        <w:rPr>
+          <w:sz w:val="14"/>
+        </w:rPr>
         <w:t xml:space="preserve">, </w:t>
       </w:r>
-      <w:r>
-        <w:rPr>
-          <w:sz w:val="24"/>
-        </w:rPr>
-        <w:t xml:space="preserve"> 'MONTH' </w:t>
-      </w:r>
-      <w:r>
-        <w:rPr>
-          <w:sz w:val="24"/>
-        </w:rPr>
-        <w:t>, 'WEEK', 'DAY', 'HOUR', 'MINUTE',</w:t>
-      </w:r>
-      <w:r>
-        <w:rPr>
-          <w:sz w:val="24"/>
-        </w:rPr>
-        <w:t xml:space="preserve"> 'SECOND'</w:t>
-      </w:r>
-    </w:p>
-    <w:p>
-      <w:pPr>
-        <w:spacing w:after="0"/>
-        <w:jc w:val="both"/>
-        <w:rPr>
-          <w:sz w:val="24"/>
-        </w:rPr>
-      </w:pPr>
-    </w:p>
-    <w:p>
-      <w:pPr>
-        <w:pStyle w:val="Heading1"/>
-        <w:rPr>
-          <w:sz w:val="24"/>
-        </w:rPr>
-      </w:pPr>
-      <w:bookmarkStart w:id="5" w:name="_Toc70367629"/>
-      <w:r>
-        <w:rPr>
-          <w:sz w:val="24"/>
-        </w:rPr>
-        <w:t>DDEX</w:t>
-      </w:r>
-      <w:bookmarkEnd w:id="5"/>
-    </w:p>
-    <w:p>
-      <w:pPr>
-        <w:jc w:val="both"/>
-        <w:rPr>
-          <w:sz w:val="24"/>
-        </w:rPr>
-      </w:pPr>
-      <w:r>
-        <w:rPr>
-          <w:sz w:val="24"/>
-        </w:rPr>
-        <w:t xml:space="preserve">The DDEX driver should be installed by the installer.  After that install the ADO.NET driver on your machine (this should make all the </w:t>
-      </w:r>
-      <w:proofErr w:type="spellStart"/>
-      <w:r>
-        <w:rPr>
-          <w:sz w:val="24"/>
-        </w:rPr>
-        <w:t>machine.config</w:t>
-      </w:r>
-      <w:proofErr w:type="spellEnd"/>
-      <w:r>
-        <w:rPr>
-          <w:sz w:val="24"/>
-        </w:rPr>
-        <w:t xml:space="preserve"> changes necessary).  One note, the </w:t>
-      </w:r>
-      <w:proofErr w:type="spellStart"/>
-      <w:r>
-        <w:rPr>
-          <w:sz w:val="24"/>
-        </w:rPr>
-        <w:t>machine.config</w:t>
-      </w:r>
-      <w:proofErr w:type="spellEnd"/>
-      <w:r>
-        <w:rPr>
-          <w:sz w:val="24"/>
-        </w:rPr>
-        <w:t xml:space="preserve"> must have only one entry for the InterBaseSQL.Data.InterBaseClient.dll –</w:t>
-      </w:r>
-    </w:p>
-    <w:p>
-      <w:pPr>
-        <w:jc w:val="both"/>
+      <w:proofErr w:type="spellStart"/>
+      <w:r>
         <w:rPr>
           <w:sz w:val="14"/>
         </w:rPr>
-      </w:pPr>
+        <w:t>InterBaseSql.Data</w:t>
+      </w:r>
       <w:r>
         <w:rPr>
           <w:sz w:val="14"/>
         </w:rPr>
-        <w:t>"</w:t>
-      </w:r>
-      <w:proofErr w:type="spellStart"/>
+        <w:t>.InterBaseClient</w:t>
+      </w:r>
+      <w:proofErr w:type="spellEnd"/>
       <w:r>
         <w:rPr>
           <w:sz w:val="14"/>
         </w:rPr>
-        <w:t>InterBaseSql.Data.InterBaseClient</w:t>
-      </w:r>
-      <w:proofErr w:type="spellEnd"/>
+        <w:t>, Version=7.10.2</w:t>
+      </w:r>
       <w:r>
         <w:rPr>
           <w:sz w:val="14"/>
         </w:rPr>
-        <w:t>" description=".NET Framework Data Provider for InterBase" type="</w:t>
+        <w:t xml:space="preserve">.0, Culture=neutral, </w:t>
       </w:r>
       <w:proofErr w:type="spellStart"/>
       <w:r>
         <w:rPr>
           <w:sz w:val="14"/>
         </w:rPr>
-        <w:t>InterBaseSql.Data.InterBaseClient.InterBaseClientFactory</w:t>
+        <w:t>PublicKeyToken</w:t>
       </w:r>
       <w:proofErr w:type="spellEnd"/>
       <w:r>
         <w:rPr>
           <w:sz w:val="14"/>
         </w:rPr>
-        <w:t xml:space="preserve">, </w:t>
-      </w:r>
-      <w:proofErr w:type="spellStart"/>
-      <w:r>
-        <w:rPr>
-          <w:sz w:val="14"/>
-        </w:rPr>
-        <w:t>InterBaseSql.Data</w:t>
-      </w:r>
-      <w:r>
-        <w:rPr>
-          <w:sz w:val="14"/>
-        </w:rPr>
-        <w:t>.InterBaseClient</w:t>
-      </w:r>
-      <w:proofErr w:type="spellEnd"/>
-      <w:r>
-        <w:rPr>
-          <w:sz w:val="14"/>
-        </w:rPr>
-        <w:t>, Version=7.10.2</w:t>
-      </w:r>
-      <w:r>
-        <w:rPr>
-          <w:sz w:val="14"/>
-        </w:rPr>
-        <w:t xml:space="preserve">.0, Culture=neutral, </w:t>
-      </w:r>
-      <w:proofErr w:type="spellStart"/>
-      <w:r>
-        <w:rPr>
-          <w:sz w:val="14"/>
-        </w:rPr>
-        <w:t>PublicKeyToken</w:t>
-      </w:r>
-      <w:proofErr w:type="spellEnd"/>
-      <w:r>
-        <w:rPr>
-          <w:sz w:val="14"/>
-        </w:rPr>
         <w:t>=73f45bff97b4c31b"/&gt;</w:t>
       </w:r>
     </w:p>
@@ -19538,7 +20854,23 @@
           <w:sz w:val="24"/>
           <w:szCs w:val="24"/>
         </w:rPr>
-        <w:t>As of VS2017 the registry for Visual Studio was moved into a private registry.  This make the installation a manual process.</w:t>
+        <w:t xml:space="preserve">As of VS2017 the registry for Visual Studio was moved into a private registry.  </w:t>
+      </w:r>
+      <w:proofErr w:type="gramStart"/>
+      <w:r>
+        <w:rPr>
+          <w:sz w:val="24"/>
+          <w:szCs w:val="24"/>
+        </w:rPr>
+        <w:t>This make</w:t>
+      </w:r>
+      <w:proofErr w:type="gramEnd"/>
+      <w:r>
+        <w:rPr>
+          <w:sz w:val="24"/>
+          <w:szCs w:val="24"/>
+        </w:rPr>
+        <w:t xml:space="preserve"> the installation a manual process.</w:t>
       </w:r>
     </w:p>
     <w:p>
@@ -23747,7 +25079,7 @@
 </file>
 
 <file path=customXml/itemProps1.xml><?xml version="1.0" encoding="utf-8"?>
-<ds:datastoreItem xmlns:ds="http://schemas.openxmlformats.org/officeDocument/2006/customXml" ds:itemID="{86D18885-05FB-46C6-9FD8-432C99E32518}">
+<ds:datastoreItem xmlns:ds="http://schemas.openxmlformats.org/officeDocument/2006/customXml" ds:itemID="{5C2D0FB6-FCB5-4EAE-BA15-7FE77FB627E0}">
   <ds:schemaRefs>
     <ds:schemaRef ds:uri="http://schemas.openxmlformats.org/officeDocument/2006/bibliography"/>
   </ds:schemaRefs>

</xml_diff>

<commit_message>
More around the connection string key names.  Second column now (should) have all the possible keys you can use for that item with the default being in bold.  First column represents the IBConnectionString property for that item.
</commit_message>
<xml_diff>
--- a/NETProvider/Provider/docs/ADO Driver documentation.docx
+++ b/NETProvider/Provider/docs/ADO Driver documentation.docx
@@ -2097,21 +2097,7 @@
         <w:rPr>
           <w:sz w:val="24"/>
         </w:rPr>
-        <w:t xml:space="preserve"> Boolean.  Creates </w:t>
-      </w:r>
-      <w:proofErr w:type="gramStart"/>
-      <w:r>
-        <w:rPr>
-          <w:sz w:val="24"/>
-        </w:rPr>
-        <w:t>a</w:t>
-      </w:r>
-      <w:proofErr w:type="gramEnd"/>
-      <w:r>
-        <w:rPr>
-          <w:sz w:val="24"/>
-        </w:rPr>
-        <w:t xml:space="preserve"> new database based on the connection string.  If overwrite is false fails if the DB already exists.</w:t>
+        <w:t xml:space="preserve"> Boolean.  Creates a new database based on the connection string.  If overwrite is false fails if the DB already exists.</w:t>
       </w:r>
     </w:p>
     <w:p>
@@ -3536,6 +3522,26 @@
         </w:rPr>
         <w:t>The following describes the keys and synonyms for the Connection strings to attach to an InterBase database.</w:t>
       </w:r>
+      <w:r>
+        <w:rPr>
+          <w:sz w:val="24"/>
+        </w:rPr>
+        <w:t xml:space="preserve"> Note the first column represents the property in the </w:t>
+      </w:r>
+      <w:proofErr w:type="spellStart"/>
+      <w:r>
+        <w:rPr>
+          <w:sz w:val="24"/>
+        </w:rPr>
+        <w:t>IBConnectionString</w:t>
+      </w:r>
+      <w:proofErr w:type="spellEnd"/>
+      <w:r>
+        <w:rPr>
+          <w:sz w:val="24"/>
+        </w:rPr>
+        <w:t xml:space="preserve"> class (so won’t have spaces).  The second column is the key name (default in bold and alternatives) that you would use when writing the connection string by hand.</w:t>
+      </w:r>
     </w:p>
     <w:tbl>
       <w:tblPr>
@@ -3545,8 +3551,8 @@
       </w:tblPr>
       <w:tblGrid>
         <w:gridCol w:w="2496"/>
-        <w:gridCol w:w="2490"/>
-        <w:gridCol w:w="4590"/>
+        <w:gridCol w:w="2502"/>
+        <w:gridCol w:w="4578"/>
       </w:tblGrid>
       <w:tr>
         <w:tc>
@@ -3591,14 +3597,40 @@
               <w:rPr>
                 <w:sz w:val="24"/>
               </w:rPr>
-              <w:t>Alternatives</w:t>
+              <w:t>Co</w:t>
             </w:r>
             <w:r>
               <w:rPr>
                 <w:sz w:val="24"/>
               </w:rPr>
-              <w:t xml:space="preserve"> in a connection string</w:t>
+              <w:t>nnection string</w:t>
             </w:r>
+            <w:r>
+              <w:rPr>
+                <w:sz w:val="24"/>
+              </w:rPr>
+              <w:t xml:space="preserve"> key</w:t>
+            </w:r>
+            <w:r>
+              <w:rPr>
+                <w:sz w:val="24"/>
+              </w:rPr>
+              <w:t xml:space="preserve"> </w:t>
+            </w:r>
+            <w:r>
+              <w:rPr>
+                <w:sz w:val="24"/>
+              </w:rPr>
+              <w:t>names</w:t>
+            </w:r>
+            <w:r>
+              <w:rPr>
+                <w:sz w:val="24"/>
+              </w:rPr>
+              <w:t xml:space="preserve"> (default in bold)</w:t>
+            </w:r>
+            <w:bookmarkStart w:id="3" w:name="_GoBack"/>
+            <w:bookmarkEnd w:id="3"/>
           </w:p>
         </w:tc>
         <w:tc>
@@ -3656,10 +3688,31 @@
             </w:pPr>
             <w:r>
               <w:rPr>
-                <w:sz w:val="24"/>
-              </w:rPr>
-              <w:t>Data Source, server, host</w:t>
+                <w:b/>
+                <w:sz w:val="24"/>
+              </w:rPr>
+              <w:t>Data Source</w:t>
             </w:r>
+            <w:r>
+              <w:rPr>
+                <w:sz w:val="24"/>
+              </w:rPr>
+              <w:t>, server, host</w:t>
+            </w:r>
+            <w:r>
+              <w:rPr>
+                <w:sz w:val="24"/>
+              </w:rPr>
+              <w:t xml:space="preserve">, </w:t>
+            </w:r>
+            <w:proofErr w:type="spellStart"/>
+            <w:r>
+              <w:rPr>
+                <w:sz w:val="24"/>
+              </w:rPr>
+              <w:t>datasource</w:t>
+            </w:r>
+            <w:proofErr w:type="spellEnd"/>
           </w:p>
         </w:tc>
         <w:tc>
@@ -3698,6 +3751,7 @@
               <w:rPr>
                 <w:sz w:val="24"/>
               </w:rPr>
+              <w:lastRenderedPageBreak/>
               <w:t>Port</w:t>
             </w:r>
           </w:p>
@@ -3710,14 +3764,22 @@
           <w:p>
             <w:pPr>
               <w:rPr>
+                <w:b/>
                 <w:sz w:val="24"/>
               </w:rPr>
             </w:pPr>
             <w:r>
               <w:rPr>
+                <w:b/>
                 <w:sz w:val="24"/>
               </w:rPr>
               <w:t>Port Number</w:t>
+            </w:r>
+            <w:r>
+              <w:rPr>
+                <w:sz w:val="24"/>
+              </w:rPr>
+              <w:t>, port</w:t>
             </w:r>
           </w:p>
         </w:tc>
@@ -3757,7 +3819,6 @@
               <w:rPr>
                 <w:sz w:val="24"/>
               </w:rPr>
-              <w:lastRenderedPageBreak/>
               <w:t>Database</w:t>
             </w:r>
           </w:p>
@@ -3775,9 +3836,16 @@
             </w:pPr>
             <w:r>
               <w:rPr>
+                <w:b/>
                 <w:sz w:val="24"/>
               </w:rPr>
               <w:t>Initial Catalog</w:t>
+            </w:r>
+            <w:r>
+              <w:rPr>
+                <w:sz w:val="24"/>
+              </w:rPr>
+              <w:t>, database</w:t>
             </w:r>
           </w:p>
         </w:tc>
@@ -3840,6 +3908,20 @@
                 <w:sz w:val="24"/>
               </w:rPr>
             </w:pPr>
+            <w:proofErr w:type="spellStart"/>
+            <w:r>
+              <w:rPr>
+                <w:sz w:val="24"/>
+              </w:rPr>
+              <w:t>UserID</w:t>
+            </w:r>
+            <w:proofErr w:type="spellEnd"/>
+            <w:r>
+              <w:rPr>
+                <w:sz w:val="24"/>
+              </w:rPr>
+              <w:t xml:space="preserve">, </w:t>
+            </w:r>
             <w:r>
               <w:rPr>
                 <w:sz w:val="24"/>
@@ -3858,7 +3940,14 @@
               <w:rPr>
                 <w:sz w:val="24"/>
               </w:rPr>
-              <w:t>, user name, username, user id</w:t>
+              <w:t xml:space="preserve">, user name, username, </w:t>
+            </w:r>
+            <w:r>
+              <w:rPr>
+                <w:b/>
+                <w:sz w:val="24"/>
+              </w:rPr>
+              <w:t>user id</w:t>
             </w:r>
           </w:p>
         </w:tc>
@@ -3915,6 +4004,19 @@
             </w:pPr>
             <w:r>
               <w:rPr>
+                <w:b/>
+                <w:sz w:val="24"/>
+              </w:rPr>
+              <w:t>Password</w:t>
+            </w:r>
+            <w:r>
+              <w:rPr>
+                <w:sz w:val="24"/>
+              </w:rPr>
+              <w:t xml:space="preserve">, </w:t>
+            </w:r>
+            <w:r>
+              <w:rPr>
                 <w:sz w:val="24"/>
               </w:rPr>
               <w:t xml:space="preserve">User password, </w:t>
@@ -3977,9 +4079,17 @@
           <w:p>
             <w:pPr>
               <w:rPr>
+                <w:b/>
                 <w:sz w:val="24"/>
               </w:rPr>
             </w:pPr>
+            <w:r>
+              <w:rPr>
+                <w:b/>
+                <w:sz w:val="24"/>
+              </w:rPr>
+              <w:t>dialect</w:t>
+            </w:r>
           </w:p>
         </w:tc>
         <w:tc>
@@ -4030,9 +4140,17 @@
           <w:p>
             <w:pPr>
               <w:rPr>
+                <w:b/>
                 <w:sz w:val="24"/>
               </w:rPr>
             </w:pPr>
+            <w:r>
+              <w:rPr>
+                <w:b/>
+                <w:sz w:val="24"/>
+              </w:rPr>
+              <w:t>role</w:t>
+            </w:r>
           </w:p>
         </w:tc>
         <w:tc>
@@ -4088,9 +4206,16 @@
             </w:pPr>
             <w:r>
               <w:rPr>
+                <w:b/>
                 <w:sz w:val="24"/>
               </w:rPr>
               <w:t>Character Set</w:t>
+            </w:r>
+            <w:r>
+              <w:rPr>
+                <w:sz w:val="24"/>
+              </w:rPr>
+              <w:t>, Charset</w:t>
             </w:r>
           </w:p>
         </w:tc>
@@ -4161,10 +4286,25 @@
             </w:pPr>
             <w:r>
               <w:rPr>
+                <w:b/>
                 <w:sz w:val="24"/>
               </w:rPr>
               <w:t>Packet Size</w:t>
             </w:r>
+            <w:r>
+              <w:rPr>
+                <w:sz w:val="24"/>
+              </w:rPr>
+              <w:t xml:space="preserve">, </w:t>
+            </w:r>
+            <w:proofErr w:type="spellStart"/>
+            <w:r>
+              <w:rPr>
+                <w:sz w:val="24"/>
+              </w:rPr>
+              <w:t>PacketSize</w:t>
+            </w:r>
+            <w:proofErr w:type="spellEnd"/>
           </w:p>
         </w:tc>
         <w:tc>
@@ -4215,9 +4355,17 @@
           <w:p>
             <w:pPr>
               <w:rPr>
+                <w:b/>
                 <w:sz w:val="24"/>
               </w:rPr>
             </w:pPr>
+            <w:r>
+              <w:rPr>
+                <w:b/>
+                <w:sz w:val="24"/>
+              </w:rPr>
+              <w:t>Pooling</w:t>
+            </w:r>
           </w:p>
         </w:tc>
         <w:tc>
@@ -4299,10 +4447,25 @@
             </w:pPr>
             <w:r>
               <w:rPr>
+                <w:b/>
                 <w:sz w:val="24"/>
               </w:rPr>
               <w:t>Connection Lifetime</w:t>
             </w:r>
+            <w:r>
+              <w:rPr>
+                <w:sz w:val="24"/>
+              </w:rPr>
+              <w:t xml:space="preserve">, </w:t>
+            </w:r>
+            <w:proofErr w:type="spellStart"/>
+            <w:r>
+              <w:rPr>
+                <w:sz w:val="24"/>
+              </w:rPr>
+              <w:t>ConnectionLifeTime</w:t>
+            </w:r>
+            <w:proofErr w:type="spellEnd"/>
           </w:p>
         </w:tc>
         <w:tc>
@@ -4376,26 +4539,45 @@
                 <w:sz w:val="24"/>
               </w:rPr>
             </w:pPr>
+            <w:r>
+              <w:rPr>
+                <w:b/>
+                <w:sz w:val="24"/>
+              </w:rPr>
+              <w:t>connection timeout</w:t>
+            </w:r>
+            <w:r>
+              <w:rPr>
+                <w:sz w:val="24"/>
+              </w:rPr>
+              <w:t>,</w:t>
+            </w:r>
+            <w:r>
+              <w:rPr>
+                <w:sz w:val="24"/>
+              </w:rPr>
+              <w:t xml:space="preserve"> </w:t>
+            </w:r>
+            <w:r>
+              <w:rPr>
+                <w:sz w:val="24"/>
+              </w:rPr>
+              <w:t>timeout</w:t>
+            </w:r>
+            <w:r>
+              <w:rPr>
+                <w:sz w:val="24"/>
+              </w:rPr>
+              <w:t xml:space="preserve">, </w:t>
+            </w:r>
             <w:proofErr w:type="spellStart"/>
             <w:r>
               <w:rPr>
                 <w:sz w:val="24"/>
               </w:rPr>
-              <w:t>TimeoutC</w:t>
-            </w:r>
-            <w:r>
-              <w:rPr>
-                <w:sz w:val="24"/>
-              </w:rPr>
-              <w:t>onnection</w:t>
+              <w:t>ConnectionTimeout</w:t>
             </w:r>
             <w:proofErr w:type="spellEnd"/>
-            <w:r>
-              <w:rPr>
-                <w:sz w:val="24"/>
-              </w:rPr>
-              <w:t xml:space="preserve"> timeout</w:t>
-            </w:r>
           </w:p>
         </w:tc>
         <w:tc>
@@ -4465,10 +4647,25 @@
             </w:pPr>
             <w:r>
               <w:rPr>
+                <w:b/>
                 <w:sz w:val="24"/>
               </w:rPr>
               <w:t>Min pool size</w:t>
             </w:r>
+            <w:r>
+              <w:rPr>
+                <w:sz w:val="24"/>
+              </w:rPr>
+              <w:t xml:space="preserve">, </w:t>
+            </w:r>
+            <w:proofErr w:type="spellStart"/>
+            <w:r>
+              <w:rPr>
+                <w:sz w:val="24"/>
+              </w:rPr>
+              <w:t>MinPoolSize</w:t>
+            </w:r>
+            <w:proofErr w:type="spellEnd"/>
           </w:p>
         </w:tc>
         <w:tc>
@@ -4538,10 +4735,25 @@
             </w:pPr>
             <w:r>
               <w:rPr>
+                <w:b/>
                 <w:sz w:val="24"/>
               </w:rPr>
               <w:t>Max pool size</w:t>
             </w:r>
+            <w:r>
+              <w:rPr>
+                <w:sz w:val="24"/>
+              </w:rPr>
+              <w:t xml:space="preserve">, </w:t>
+            </w:r>
+            <w:proofErr w:type="spellStart"/>
+            <w:r>
+              <w:rPr>
+                <w:sz w:val="24"/>
+              </w:rPr>
+              <w:t>MaxPoolSize</w:t>
+            </w:r>
+            <w:proofErr w:type="spellEnd"/>
           </w:p>
         </w:tc>
         <w:tc>
@@ -4611,10 +4823,25 @@
             </w:pPr>
             <w:r>
               <w:rPr>
+                <w:b/>
                 <w:sz w:val="24"/>
               </w:rPr>
               <w:t>Fetch size</w:t>
             </w:r>
+            <w:r>
+              <w:rPr>
+                <w:sz w:val="24"/>
+              </w:rPr>
+              <w:t xml:space="preserve">, </w:t>
+            </w:r>
+            <w:proofErr w:type="spellStart"/>
+            <w:r>
+              <w:rPr>
+                <w:sz w:val="24"/>
+              </w:rPr>
+              <w:t>FestchSize</w:t>
+            </w:r>
+            <w:proofErr w:type="spellEnd"/>
           </w:p>
         </w:tc>
         <w:tc>
@@ -4684,10 +4911,44 @@
             </w:pPr>
             <w:r>
               <w:rPr>
-                <w:sz w:val="24"/>
-              </w:rPr>
-              <w:t>Source</w:t>
+                <w:b/>
+                <w:sz w:val="24"/>
+              </w:rPr>
+              <w:t>server type</w:t>
             </w:r>
+            <w:r>
+              <w:rPr>
+                <w:sz w:val="24"/>
+              </w:rPr>
+              <w:t>,</w:t>
+            </w:r>
+          </w:p>
+          <w:p>
+            <w:pPr>
+              <w:rPr>
+                <w:sz w:val="24"/>
+              </w:rPr>
+            </w:pPr>
+            <w:r>
+              <w:rPr>
+                <w:sz w:val="24"/>
+              </w:rPr>
+              <w:t xml:space="preserve"> </w:t>
+            </w:r>
+            <w:proofErr w:type="spellStart"/>
+            <w:r>
+              <w:rPr>
+                <w:sz w:val="24"/>
+              </w:rPr>
+              <w:t>ServerT</w:t>
+            </w:r>
+            <w:r>
+              <w:rPr>
+                <w:sz w:val="24"/>
+              </w:rPr>
+              <w:t>ype</w:t>
+            </w:r>
+            <w:proofErr w:type="spellEnd"/>
           </w:p>
         </w:tc>
         <w:tc>
@@ -4779,10 +5040,25 @@
             </w:pPr>
             <w:r>
               <w:rPr>
+                <w:b/>
                 <w:sz w:val="24"/>
               </w:rPr>
               <w:t>Isolation level</w:t>
             </w:r>
+            <w:r>
+              <w:rPr>
+                <w:sz w:val="24"/>
+              </w:rPr>
+              <w:t xml:space="preserve">, </w:t>
+            </w:r>
+            <w:proofErr w:type="spellStart"/>
+            <w:r>
+              <w:rPr>
+                <w:sz w:val="24"/>
+              </w:rPr>
+              <w:t>Isolationlevel</w:t>
+            </w:r>
+            <w:proofErr w:type="spellEnd"/>
           </w:p>
         </w:tc>
         <w:tc>
@@ -4849,26 +5125,16 @@
           <w:p>
             <w:pPr>
               <w:rPr>
+                <w:b/>
                 <w:sz w:val="24"/>
               </w:rPr>
             </w:pPr>
             <w:r>
               <w:rPr>
-                <w:sz w:val="24"/>
-              </w:rPr>
-              <w:t>Records</w:t>
-            </w:r>
-            <w:r>
-              <w:rPr>
-                <w:sz w:val="24"/>
-              </w:rPr>
-              <w:t xml:space="preserve"> </w:t>
-            </w:r>
-            <w:r>
-              <w:rPr>
-                <w:sz w:val="24"/>
-              </w:rPr>
-              <w:t>Affected</w:t>
+                <w:b/>
+                <w:sz w:val="24"/>
+              </w:rPr>
+              <w:t>Records Affected</w:t>
             </w:r>
           </w:p>
         </w:tc>
@@ -4893,7 +5159,14 @@
               <w:rPr>
                 <w:sz w:val="24"/>
               </w:rPr>
-              <w:t xml:space="preserve">  Default true.  Note Select statements cannot give an accurate number until all records fetched.</w:t>
+              <w:t xml:space="preserve">  Default true.  Note </w:t>
+            </w:r>
+            <w:r>
+              <w:rPr>
+                <w:sz w:val="24"/>
+              </w:rPr>
+              <w:lastRenderedPageBreak/>
+              <w:t>Select statements cannot give an accurate number until all records fetched.</w:t>
             </w:r>
           </w:p>
         </w:tc>
@@ -4914,6 +5187,7 @@
               <w:rPr>
                 <w:sz w:val="24"/>
               </w:rPr>
+              <w:lastRenderedPageBreak/>
               <w:t>Enlist</w:t>
             </w:r>
           </w:p>
@@ -4926,9 +5200,17 @@
           <w:p>
             <w:pPr>
               <w:rPr>
+                <w:b/>
                 <w:sz w:val="24"/>
               </w:rPr>
             </w:pPr>
+            <w:r>
+              <w:rPr>
+                <w:b/>
+                <w:sz w:val="24"/>
+              </w:rPr>
+              <w:t>Enlist</w:t>
+            </w:r>
           </w:p>
         </w:tc>
         <w:tc>
@@ -4991,11 +5273,24 @@
             <w:proofErr w:type="spellStart"/>
             <w:r>
               <w:rPr>
+                <w:b/>
                 <w:sz w:val="24"/>
               </w:rPr>
               <w:t>clientEmbedded</w:t>
             </w:r>
             <w:proofErr w:type="spellEnd"/>
+            <w:r>
+              <w:rPr>
+                <w:sz w:val="24"/>
+              </w:rPr>
+              <w:t xml:space="preserve">, </w:t>
+            </w:r>
+            <w:r>
+              <w:rPr>
+                <w:sz w:val="24"/>
+              </w:rPr>
+              <w:t>embedded</w:t>
+            </w:r>
           </w:p>
         </w:tc>
         <w:tc>
@@ -5035,7 +5330,6 @@
               <w:rPr>
                 <w:sz w:val="24"/>
               </w:rPr>
-              <w:lastRenderedPageBreak/>
               <w:t>DB</w:t>
             </w:r>
             <w:r>
@@ -5070,7 +5364,14 @@
               <w:rPr>
                 <w:sz w:val="24"/>
               </w:rPr>
-              <w:t>, page buffers, cache pages</w:t>
+              <w:t xml:space="preserve">, page buffers, </w:t>
+            </w:r>
+            <w:r>
+              <w:rPr>
+                <w:b/>
+                <w:sz w:val="24"/>
+              </w:rPr>
+              <w:t>cache pages</w:t>
             </w:r>
             <w:r>
               <w:rPr>
@@ -5151,9 +5452,19 @@
           <w:p>
             <w:pPr>
               <w:rPr>
+                <w:b/>
                 <w:sz w:val="24"/>
               </w:rPr>
             </w:pPr>
+            <w:proofErr w:type="spellStart"/>
+            <w:r>
+              <w:rPr>
+                <w:b/>
+                <w:sz w:val="24"/>
+              </w:rPr>
+              <w:t>EUAEnabled</w:t>
+            </w:r>
+            <w:proofErr w:type="spellEnd"/>
           </w:p>
         </w:tc>
         <w:tc>
@@ -5206,11 +5517,13 @@
           <w:p>
             <w:pPr>
               <w:rPr>
+                <w:b/>
                 <w:sz w:val="24"/>
               </w:rPr>
             </w:pPr>
             <w:r>
               <w:rPr>
+                <w:b/>
                 <w:sz w:val="24"/>
               </w:rPr>
               <w:t>Instance Name</w:t>
@@ -5249,24 +5562,14 @@
                 <w:sz w:val="24"/>
               </w:rPr>
             </w:pPr>
+            <w:proofErr w:type="spellStart"/>
             <w:r>
               <w:rPr>
                 <w:sz w:val="24"/>
               </w:rPr>
-              <w:t>SEP</w:t>
+              <w:t>SEPPassword</w:t>
             </w:r>
-            <w:r>
-              <w:rPr>
-                <w:sz w:val="24"/>
-              </w:rPr>
-              <w:t xml:space="preserve"> </w:t>
-            </w:r>
-            <w:r>
-              <w:rPr>
-                <w:sz w:val="24"/>
-              </w:rPr>
-              <w:t>Password</w:t>
-            </w:r>
+            <w:proofErr w:type="spellEnd"/>
           </w:p>
         </w:tc>
         <w:tc>
@@ -5277,9 +5580,17 @@
           <w:p>
             <w:pPr>
               <w:rPr>
+                <w:b/>
                 <w:sz w:val="24"/>
               </w:rPr>
             </w:pPr>
+            <w:r>
+              <w:rPr>
+                <w:b/>
+                <w:sz w:val="24"/>
+              </w:rPr>
+              <w:t>SEP password</w:t>
+            </w:r>
           </w:p>
         </w:tc>
         <w:tc>
@@ -5330,9 +5641,17 @@
           <w:p>
             <w:pPr>
               <w:rPr>
+                <w:b/>
                 <w:sz w:val="24"/>
               </w:rPr>
             </w:pPr>
+            <w:r>
+              <w:rPr>
+                <w:b/>
+                <w:sz w:val="24"/>
+              </w:rPr>
+              <w:t>SSL</w:t>
+            </w:r>
           </w:p>
         </w:tc>
         <w:tc>
@@ -5385,9 +5704,19 @@
           <w:p>
             <w:pPr>
               <w:rPr>
+                <w:b/>
                 <w:sz w:val="24"/>
               </w:rPr>
             </w:pPr>
+            <w:proofErr w:type="spellStart"/>
+            <w:r>
+              <w:rPr>
+                <w:b/>
+                <w:sz w:val="24"/>
+              </w:rPr>
+              <w:t>ServerPublicFile</w:t>
+            </w:r>
+            <w:proofErr w:type="spellEnd"/>
           </w:p>
         </w:tc>
         <w:tc>
@@ -5440,9 +5769,19 @@
           <w:p>
             <w:pPr>
               <w:rPr>
+                <w:b/>
                 <w:sz w:val="24"/>
               </w:rPr>
             </w:pPr>
+            <w:proofErr w:type="spellStart"/>
+            <w:r>
+              <w:rPr>
+                <w:b/>
+                <w:sz w:val="24"/>
+              </w:rPr>
+              <w:t>ServerPublicPath</w:t>
+            </w:r>
+            <w:proofErr w:type="spellEnd"/>
           </w:p>
         </w:tc>
         <w:tc>
@@ -5525,9 +5864,19 @@
           <w:p>
             <w:pPr>
               <w:rPr>
+                <w:b/>
                 <w:sz w:val="24"/>
               </w:rPr>
             </w:pPr>
+            <w:proofErr w:type="spellStart"/>
+            <w:r>
+              <w:rPr>
+                <w:b/>
+                <w:sz w:val="24"/>
+              </w:rPr>
+              <w:t>ClientCertFile</w:t>
+            </w:r>
+            <w:proofErr w:type="spellEnd"/>
           </w:p>
         </w:tc>
         <w:tc>
@@ -5610,9 +5959,19 @@
           <w:p>
             <w:pPr>
               <w:rPr>
+                <w:b/>
                 <w:sz w:val="24"/>
               </w:rPr>
             </w:pPr>
+            <w:proofErr w:type="spellStart"/>
+            <w:r>
+              <w:rPr>
+                <w:b/>
+                <w:sz w:val="24"/>
+              </w:rPr>
+              <w:t>ClientPassPhraseFile</w:t>
+            </w:r>
+            <w:proofErr w:type="spellEnd"/>
           </w:p>
         </w:tc>
         <w:tc>
@@ -5707,9 +6066,19 @@
           <w:p>
             <w:pPr>
               <w:rPr>
+                <w:b/>
                 <w:sz w:val="24"/>
               </w:rPr>
             </w:pPr>
+            <w:proofErr w:type="spellStart"/>
+            <w:r>
+              <w:rPr>
+                <w:b/>
+                <w:sz w:val="24"/>
+              </w:rPr>
+              <w:t>ClientPassPhrase</w:t>
+            </w:r>
+            <w:proofErr w:type="spellEnd"/>
           </w:p>
         </w:tc>
         <w:tc>
@@ -5828,14 +6197,14 @@
           <w:sz w:val="24"/>
         </w:rPr>
       </w:pPr>
-      <w:bookmarkStart w:id="3" w:name="_Toc70367628"/>
+      <w:bookmarkStart w:id="4" w:name="_Toc70367628"/>
       <w:r>
         <w:rPr>
           <w:sz w:val="24"/>
         </w:rPr>
         <w:t>Entity Framework</w:t>
       </w:r>
-      <w:bookmarkEnd w:id="3"/>
+      <w:bookmarkEnd w:id="4"/>
     </w:p>
     <w:p>
       <w:pPr>
@@ -6018,6 +6387,7 @@
         <w:rPr>
           <w:sz w:val="24"/>
         </w:rPr>
+        <w:lastRenderedPageBreak/>
         <w:t>On the left side of the dialog box select </w:t>
       </w:r>
       <w:r>
@@ -6126,7 +6496,6 @@
           <w:sz w:val="23"/>
           <w:szCs w:val="23"/>
         </w:rPr>
-        <w:lastRenderedPageBreak/>
         <w:t xml:space="preserve">Installing </w:t>
       </w:r>
       <w:proofErr w:type="spellStart"/>
@@ -7547,6 +7916,7 @@
           <w:sz w:val="19"/>
           <w:szCs w:val="19"/>
         </w:rPr>
+        <w:lastRenderedPageBreak/>
         <w:t xml:space="preserve">            : </w:t>
       </w:r>
       <w:proofErr w:type="gramStart"/>
@@ -7907,7 +8277,6 @@
           <w:sz w:val="19"/>
           <w:szCs w:val="19"/>
         </w:rPr>
-        <w:lastRenderedPageBreak/>
         <w:t>#warning</w:t>
       </w:r>
       <w:r>
@@ -10431,6 +10800,7 @@
         <w:rPr>
           <w:sz w:val="24"/>
         </w:rPr>
+        <w:lastRenderedPageBreak/>
         <w:t xml:space="preserve">Next we need to go back to the </w:t>
       </w:r>
       <w:proofErr w:type="spellStart"/>
@@ -10795,7 +11165,6 @@
           <w:sz w:val="19"/>
           <w:szCs w:val="19"/>
         </w:rPr>
-        <w:lastRenderedPageBreak/>
         <w:t xml:space="preserve">                </w:t>
       </w:r>
       <w:proofErr w:type="spellStart"/>
@@ -13005,8 +13374,6 @@
         </w:rPr>
         <w:t xml:space="preserve"> </w:t>
       </w:r>
-      <w:bookmarkStart w:id="4" w:name="_GoBack"/>
-      <w:bookmarkEnd w:id="4"/>
     </w:p>
     <w:p>
       <w:pPr>
@@ -13560,6 +13927,7 @@
           <w:sz w:val="19"/>
           <w:szCs w:val="19"/>
         </w:rPr>
+        <w:lastRenderedPageBreak/>
         <w:t xml:space="preserve">                </w:t>
       </w:r>
       <w:proofErr w:type="spellStart"/>
@@ -14259,7 +14627,6 @@
           <w:sz w:val="19"/>
           <w:szCs w:val="19"/>
         </w:rPr>
-        <w:lastRenderedPageBreak/>
         <w:t xml:space="preserve">                </w:t>
       </w:r>
       <w:proofErr w:type="spellStart"/>
@@ -15383,7 +15750,6 @@
         <w:rPr>
           <w:sz w:val="24"/>
         </w:rPr>
-        <w:lastRenderedPageBreak/>
         <w:t>R</w:t>
       </w:r>
       <w:r>
@@ -16246,7 +16612,6 @@
         <w:rPr>
           <w:sz w:val="24"/>
         </w:rPr>
-        <w:lastRenderedPageBreak/>
         <w:t>Returns the result of the bitwis</w:t>
       </w:r>
       <w:r>
@@ -17136,6 +17501,7 @@
         <w:rPr>
           <w:sz w:val="24"/>
         </w:rPr>
+        <w:lastRenderedPageBreak/>
         <w:t xml:space="preserve">Select </w:t>
       </w:r>
       <w:proofErr w:type="gramStart"/>
@@ -18266,6 +18632,7 @@
         <w:rPr>
           <w:sz w:val="24"/>
         </w:rPr>
+        <w:lastRenderedPageBreak/>
         <w:t>Returns the ANSI lower case for the string.</w:t>
       </w:r>
       <w:proofErr w:type="gramEnd"/>
@@ -19370,6 +19737,7 @@
         <w:rPr>
           <w:sz w:val="24"/>
         </w:rPr>
+        <w:lastRenderedPageBreak/>
         <w:t>EF_</w:t>
       </w:r>
       <w:r>
@@ -19633,7 +20001,6 @@
         <w:rPr>
           <w:sz w:val="24"/>
         </w:rPr>
-        <w:lastRenderedPageBreak/>
         <w:t xml:space="preserve">  </w:t>
       </w:r>
       <w:proofErr w:type="spellStart"/>
@@ -20436,6 +20803,7 @@
         <w:rPr>
           <w:sz w:val="24"/>
         </w:rPr>
+        <w:lastRenderedPageBreak/>
         <w:t xml:space="preserve">Input </w:t>
       </w:r>
       <w:proofErr w:type="gramStart"/>
@@ -20596,7 +20964,6 @@
           <w:szCs w:val="20"/>
           <w:shd w:val="clear" w:color="auto" w:fill="FFFFFF"/>
         </w:rPr>
-        <w:lastRenderedPageBreak/>
         <w:t xml:space="preserve">Returns the number of years, months, days, hours, minutes, </w:t>
       </w:r>
       <w:proofErr w:type="gramStart"/>
@@ -21272,6 +21639,7 @@
           <w:sz w:val="24"/>
           <w:szCs w:val="24"/>
         </w:rPr>
+        <w:lastRenderedPageBreak/>
         <w:t>Needs the %PATH% replaced with where you installed the DDEX driver.  If you are using the defaults for the installer it will be</w:t>
       </w:r>
     </w:p>
@@ -21411,7 +21779,6 @@
           <w:sz w:val="24"/>
           <w:szCs w:val="24"/>
         </w:rPr>
-        <w:lastRenderedPageBreak/>
         <w:t>using the File &gt; Lo</w:t>
       </w:r>
       <w:r>
@@ -25079,7 +25446,7 @@
 </file>
 
 <file path=customXml/itemProps1.xml><?xml version="1.0" encoding="utf-8"?>
-<ds:datastoreItem xmlns:ds="http://schemas.openxmlformats.org/officeDocument/2006/customXml" ds:itemID="{5C2D0FB6-FCB5-4EAE-BA15-7FE77FB627E0}">
+<ds:datastoreItem xmlns:ds="http://schemas.openxmlformats.org/officeDocument/2006/customXml" ds:itemID="{E68BFB71-69F9-43B6-8D8C-1DE2A762FA5F}">
   <ds:schemaRefs>
     <ds:schemaRef ds:uri="http://schemas.openxmlformats.org/officeDocument/2006/bibliography"/>
   </ds:schemaRefs>

</xml_diff>